<commit_message>
normaliseren en definitieve datadictionary
</commit_message>
<xml_diff>
--- a/Documentatie/Fase 3/Definitieve_Data_Dictionary.docx
+++ b/Documentatie/Fase 3/Definitieve_Data_Dictionary.docx
@@ -1,6 +1,6 @@
 
 <file path=word/document.xml><?xml version="1.0" encoding="utf-8"?>
-<w:document xmlns:wpc="http://schemas.microsoft.com/office/word/2010/wordprocessingCanvas" xmlns:mc="http://schemas.openxmlformats.org/markup-compatibility/2006" xmlns:o="urn:schemas-microsoft-com:office:office" xmlns:r="http://schemas.openxmlformats.org/officeDocument/2006/relationships" xmlns:m="http://schemas.openxmlformats.org/officeDocument/2006/math" xmlns:v="urn:schemas-microsoft-com:vml" xmlns:wp14="http://schemas.microsoft.com/office/word/2010/wordprocessingDrawing" xmlns:wp="http://schemas.openxmlformats.org/drawingml/2006/wordprocessingDrawing" xmlns:w10="urn:schemas-microsoft-com:office:word" xmlns:w="http://schemas.openxmlformats.org/wordprocessingml/2006/main" xmlns:w14="http://schemas.microsoft.com/office/word/2010/wordml" xmlns:w15="http://schemas.microsoft.com/office/word/2012/wordml" xmlns:wpg="http://schemas.microsoft.com/office/word/2010/wordprocessingGroup" xmlns:wpi="http://schemas.microsoft.com/office/word/2010/wordprocessingInk" xmlns:wne="http://schemas.microsoft.com/office/word/2006/wordml" xmlns:wps="http://schemas.microsoft.com/office/word/2010/wordprocessingShape" mc:Ignorable="w14 w15 wp14">
+<w:document xmlns:wpc="http://schemas.microsoft.com/office/word/2010/wordprocessingCanvas" xmlns:mc="http://schemas.openxmlformats.org/markup-compatibility/2006" xmlns:o="urn:schemas-microsoft-com:office:office" xmlns:r="http://schemas.openxmlformats.org/officeDocument/2006/relationships" xmlns:m="http://schemas.openxmlformats.org/officeDocument/2006/math" xmlns:v="urn:schemas-microsoft-com:vml" xmlns:wp14="http://schemas.microsoft.com/office/word/2010/wordprocessingDrawing" xmlns:wp="http://schemas.openxmlformats.org/drawingml/2006/wordprocessingDrawing" xmlns:w10="urn:schemas-microsoft-com:office:word" xmlns:w="http://schemas.openxmlformats.org/wordprocessingml/2006/main" xmlns:w14="http://schemas.microsoft.com/office/word/2010/wordml" xmlns:wpg="http://schemas.microsoft.com/office/word/2010/wordprocessingGroup" xmlns:wpi="http://schemas.microsoft.com/office/word/2010/wordprocessingInk" xmlns:wne="http://schemas.microsoft.com/office/word/2006/wordml" xmlns:wps="http://schemas.microsoft.com/office/word/2010/wordprocessingShape" mc:Ignorable="w14 wp14">
   <w:body>
     <w:sdt>
       <w:sdtPr>
@@ -14,7 +14,7 @@
       <w:sdtContent>
         <w:p>
           <w:pPr>
-            <w:pStyle w:val="NoSpacing"/>
+            <w:pStyle w:val="Geenafstand"/>
           </w:pPr>
           <w:r>
             <w:rPr>
@@ -151,10 +151,11 @@
                                       <w:calendar w:val="gregorian"/>
                                     </w:date>
                                   </w:sdtPr>
+                                  <w:sdtEndPr/>
                                   <w:sdtContent>
                                     <w:p>
                                       <w:pPr>
-                                        <w:pStyle w:val="NoSpacing"/>
+                                        <w:pStyle w:val="Geenafstand"/>
                                         <w:jc w:val="right"/>
                                         <w:rPr>
                                           <w:color w:val="FFFFFF" w:themeColor="background1"/>
@@ -3427,7 +3428,7 @@
                   </wp:anchor>
                 </w:drawing>
               </mc:Choice>
-              <mc:Fallback>
+              <mc:Fallback xmlns:w15="http://schemas.microsoft.com/office/word/2012/wordml">
                 <w:pict>
                   <v:group id="Groep 2" o:spid="_x0000_s1026" style="position:absolute;margin-left:0;margin-top:0;width:172.8pt;height:718.55pt;z-index:-251657216;mso-width-percent:330;mso-height-percent:950;mso-left-percent:40;mso-position-horizontal-relative:page;mso-position-vertical:center;mso-position-vertical-relative:page;mso-width-percent:330;mso-height-percent:950;mso-left-percent:40" coordsize="21945,91257" o:gfxdata="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">
                     <v:rect id="Rechthoek 3" o:spid="_x0000_s1027" style="position:absolute;width:1945;height:91257;visibility:visible;mso-wrap-style:square;v-text-anchor:middle" o:gfxdata="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" fillcolor="#44546a [3215]" stroked="f" strokeweight="1pt"/>
@@ -3669,7 +3670,7 @@
                             <w:txbxContent>
                               <w:p>
                                 <w:pPr>
-                                  <w:pStyle w:val="NoSpacing"/>
+                                  <w:pStyle w:val="Geenafstand"/>
                                   <w:rPr>
                                     <w:color w:val="5B9BD5" w:themeColor="accent1"/>
                                     <w:sz w:val="26"/>
@@ -3722,7 +3723,7 @@
                   </wp:anchor>
                 </w:drawing>
               </mc:Choice>
-              <mc:Fallback>
+              <mc:Fallback xmlns:w15="http://schemas.microsoft.com/office/word/2012/wordml">
                 <w:pict>
                   <v:shapetype id="_x0000_t202" coordsize="21600,21600" o:spt="202" path="m,l,21600r21600,l21600,xe">
                     <v:stroke joinstyle="miter"/>
@@ -3849,7 +3850,7 @@
                             <w:txbxContent>
                               <w:p>
                                 <w:pPr>
-                                  <w:pStyle w:val="NoSpacing"/>
+                                  <w:pStyle w:val="Geenafstand"/>
                                   <w:rPr>
                                     <w:rFonts w:asciiTheme="majorHAnsi" w:eastAsiaTheme="majorEastAsia" w:hAnsiTheme="majorHAnsi" w:cstheme="majorBidi"/>
                                     <w:color w:val="262626" w:themeColor="text1" w:themeTint="D9"/>
@@ -3914,7 +3915,7 @@
                   </wp:anchor>
                 </w:drawing>
               </mc:Choice>
-              <mc:Fallback>
+              <mc:Fallback xmlns:w15="http://schemas.microsoft.com/office/word/2012/wordml">
                 <w:pict>
                   <v:shape id="Tekstvak 1" o:spid="_x0000_s1056" type="#_x0000_t202" style="position:absolute;margin-left:0;margin-top:0;width:4in;height:84.25pt;z-index:251660288;visibility:visible;mso-wrap-style:square;mso-width-percent:450;mso-height-percent:0;mso-left-percent:420;mso-top-percent:175;mso-wrap-distance-left:9pt;mso-wrap-distance-top:0;mso-wrap-distance-right:9pt;mso-wrap-distance-bottom:0;mso-position-horizontal-relative:page;mso-position-vertical-relative:page;mso-width-percent:450;mso-height-percent:0;mso-left-percent:420;mso-top-percent:175;mso-width-relative:page;mso-height-relative:margin;v-text-anchor:top" o:gfxdata="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" filled="f" stroked="f" strokeweight=".5pt">
                     <v:textbox style="mso-fit-shape-to-text:t" inset="0,0,0,0">
@@ -3980,8 +3981,6 @@
             <w:br w:type="page"/>
           </w:r>
         </w:p>
-        <w:bookmarkStart w:id="0" w:name="_GoBack" w:displacedByCustomXml="next"/>
-        <w:bookmarkEnd w:id="0" w:displacedByCustomXml="next"/>
       </w:sdtContent>
     </w:sdt>
     <w:sdt>
@@ -4007,7 +4006,7 @@
       <w:sdtContent>
         <w:p>
           <w:pPr>
-            <w:pStyle w:val="TOCHeading"/>
+            <w:pStyle w:val="Kopvaninhoudsopgave"/>
           </w:pPr>
           <w:r>
             <w:t>Inhoudsopgave</w:t>
@@ -4015,7 +4014,7 @@
         </w:p>
         <w:p>
           <w:pPr>
-            <w:pStyle w:val="TOC1"/>
+            <w:pStyle w:val="Inhopg1"/>
             <w:tabs>
               <w:tab w:val="right" w:leader="dot" w:pos="9062"/>
             </w:tabs>
@@ -4093,7 +4092,7 @@
         </w:p>
         <w:p>
           <w:pPr>
-            <w:pStyle w:val="TOC1"/>
+            <w:pStyle w:val="Inhopg1"/>
             <w:tabs>
               <w:tab w:val="right" w:leader="dot" w:pos="9062"/>
             </w:tabs>
@@ -4162,7 +4161,7 @@
         </w:p>
         <w:p>
           <w:pPr>
-            <w:pStyle w:val="TOC2"/>
+            <w:pStyle w:val="Inhopg2"/>
             <w:tabs>
               <w:tab w:val="right" w:leader="dot" w:pos="9062"/>
             </w:tabs>
@@ -4231,7 +4230,7 @@
         </w:p>
         <w:p>
           <w:pPr>
-            <w:pStyle w:val="TOC2"/>
+            <w:pStyle w:val="Inhopg2"/>
             <w:tabs>
               <w:tab w:val="right" w:leader="dot" w:pos="9062"/>
             </w:tabs>
@@ -4300,7 +4299,7 @@
         </w:p>
         <w:p>
           <w:pPr>
-            <w:pStyle w:val="TOC2"/>
+            <w:pStyle w:val="Inhopg2"/>
             <w:tabs>
               <w:tab w:val="right" w:leader="dot" w:pos="9062"/>
             </w:tabs>
@@ -4385,18 +4384,18 @@
     </w:p>
     <w:p>
       <w:pPr>
-        <w:pStyle w:val="Heading1"/>
+        <w:pStyle w:val="Kop1"/>
       </w:pPr>
-      <w:bookmarkStart w:id="1" w:name="_Toc474742103"/>
+      <w:bookmarkStart w:id="0" w:name="_Toc474742103"/>
       <w:r>
         <w:lastRenderedPageBreak/>
         <w:t>Inleiding</w:t>
       </w:r>
-      <w:bookmarkEnd w:id="1"/>
+      <w:bookmarkEnd w:id="0"/>
     </w:p>
     <w:p>
       <w:pPr>
-        <w:pStyle w:val="NoSpacing"/>
+        <w:pStyle w:val="Geenafstand"/>
       </w:pPr>
       <w:r>
         <w:t xml:space="preserve">Het doel van dit document is om de </w:t>
@@ -4422,7 +4421,7 @@
     </w:p>
     <w:p>
       <w:pPr>
-        <w:pStyle w:val="NoSpacing"/>
+        <w:pStyle w:val="Geenafstand"/>
         <w:numPr>
           <w:ilvl w:val="0"/>
           <w:numId w:val="1"/>
@@ -4440,7 +4439,7 @@
     </w:p>
     <w:p>
       <w:pPr>
-        <w:pStyle w:val="NoSpacing"/>
+        <w:pStyle w:val="Geenafstand"/>
         <w:numPr>
           <w:ilvl w:val="0"/>
           <w:numId w:val="1"/>
@@ -4452,7 +4451,7 @@
     </w:p>
     <w:p>
       <w:pPr>
-        <w:pStyle w:val="NoSpacing"/>
+        <w:pStyle w:val="Geenafstand"/>
         <w:numPr>
           <w:ilvl w:val="0"/>
           <w:numId w:val="1"/>
@@ -4470,42 +4469,42 @@
     </w:p>
     <w:p>
       <w:pPr>
-        <w:pStyle w:val="NoSpacing"/>
+        <w:pStyle w:val="Geenafstand"/>
       </w:pPr>
     </w:p>
     <w:p>
       <w:pPr>
-        <w:pStyle w:val="Heading1"/>
+        <w:pStyle w:val="Kop1"/>
       </w:pPr>
-      <w:bookmarkStart w:id="2" w:name="_Toc474742104"/>
+      <w:bookmarkStart w:id="1" w:name="_Toc474742104"/>
       <w:r>
         <w:t>Tabellen</w:t>
       </w:r>
-      <w:bookmarkEnd w:id="2"/>
+      <w:bookmarkEnd w:id="1"/>
     </w:p>
     <w:p>
       <w:pPr>
-        <w:pStyle w:val="Heading2"/>
+        <w:pStyle w:val="Kop2"/>
       </w:pPr>
-      <w:bookmarkStart w:id="3" w:name="_Toc474742105"/>
+      <w:proofErr w:type="spellStart"/>
       <w:r>
-        <w:t>Titel 1</w:t>
+        <w:t>tbl_users</w:t>
       </w:r>
-      <w:bookmarkEnd w:id="3"/>
+      <w:proofErr w:type="spellEnd"/>
     </w:p>
     <w:tbl>
       <w:tblPr>
-        <w:tblStyle w:val="GridTable4-Accent5"/>
+        <w:tblStyle w:val="GridTable4Accent5"/>
         <w:tblW w:w="0" w:type="auto"/>
         <w:tblLayout w:type="fixed"/>
         <w:tblLook w:val="04A0" w:firstRow="1" w:lastRow="0" w:firstColumn="1" w:lastColumn="0" w:noHBand="0" w:noVBand="1"/>
       </w:tblPr>
       <w:tblGrid>
-        <w:gridCol w:w="2547"/>
-        <w:gridCol w:w="2410"/>
-        <w:gridCol w:w="1559"/>
-        <w:gridCol w:w="850"/>
-        <w:gridCol w:w="1696"/>
+        <w:gridCol w:w="1384"/>
+        <w:gridCol w:w="1701"/>
+        <w:gridCol w:w="1134"/>
+        <w:gridCol w:w="567"/>
+        <w:gridCol w:w="4276"/>
       </w:tblGrid>
       <w:tr>
         <w:trPr>
@@ -4514,11 +4513,11 @@
         <w:tc>
           <w:tcPr>
             <w:cnfStyle w:val="001000000000" w:firstRow="0" w:lastRow="0" w:firstColumn="1" w:lastColumn="0" w:oddVBand="0" w:evenVBand="0" w:oddHBand="0" w:evenHBand="0" w:firstRowFirstColumn="0" w:firstRowLastColumn="0" w:lastRowFirstColumn="0" w:lastRowLastColumn="0"/>
-            <w:tcW w:w="2547" w:type="dxa"/>
-          </w:tcPr>
-          <w:p>
-            <w:pPr>
-              <w:pStyle w:val="NoSpacing"/>
+            <w:tcW w:w="1384" w:type="dxa"/>
+          </w:tcPr>
+          <w:p>
+            <w:pPr>
+              <w:pStyle w:val="Geenafstand"/>
             </w:pPr>
             <w:r>
               <w:t>Variabele</w:t>
@@ -4527,11 +4526,11 @@
         </w:tc>
         <w:tc>
           <w:tcPr>
-            <w:tcW w:w="2410" w:type="dxa"/>
-          </w:tcPr>
-          <w:p>
-            <w:pPr>
-              <w:pStyle w:val="NoSpacing"/>
+            <w:tcW w:w="1701" w:type="dxa"/>
+          </w:tcPr>
+          <w:p>
+            <w:pPr>
+              <w:pStyle w:val="Geenafstand"/>
               <w:cnfStyle w:val="100000000000" w:firstRow="1" w:lastRow="0" w:firstColumn="0" w:lastColumn="0" w:oddVBand="0" w:evenVBand="0" w:oddHBand="0" w:evenHBand="0" w:firstRowFirstColumn="0" w:firstRowLastColumn="0" w:lastRowFirstColumn="0" w:lastRowLastColumn="0"/>
             </w:pPr>
             <w:r>
@@ -4544,11 +4543,11 @@
         </w:tc>
         <w:tc>
           <w:tcPr>
-            <w:tcW w:w="1559" w:type="dxa"/>
-          </w:tcPr>
-          <w:p>
-            <w:pPr>
-              <w:pStyle w:val="NoSpacing"/>
+            <w:tcW w:w="1134" w:type="dxa"/>
+          </w:tcPr>
+          <w:p>
+            <w:pPr>
+              <w:pStyle w:val="Geenafstand"/>
               <w:cnfStyle w:val="100000000000" w:firstRow="1" w:lastRow="0" w:firstColumn="0" w:lastColumn="0" w:oddVBand="0" w:evenVBand="0" w:oddHBand="0" w:evenHBand="0" w:firstRowFirstColumn="0" w:firstRowLastColumn="0" w:lastRowFirstColumn="0" w:lastRowLastColumn="0"/>
             </w:pPr>
             <w:r>
@@ -4558,11 +4557,11 @@
         </w:tc>
         <w:tc>
           <w:tcPr>
-            <w:tcW w:w="850" w:type="dxa"/>
-          </w:tcPr>
-          <w:p>
-            <w:pPr>
-              <w:pStyle w:val="NoSpacing"/>
+            <w:tcW w:w="567" w:type="dxa"/>
+          </w:tcPr>
+          <w:p>
+            <w:pPr>
+              <w:pStyle w:val="Geenafstand"/>
               <w:cnfStyle w:val="100000000000" w:firstRow="1" w:lastRow="0" w:firstColumn="0" w:lastColumn="0" w:oddVBand="0" w:evenVBand="0" w:oddHBand="0" w:evenHBand="0" w:firstRowFirstColumn="0" w:firstRowLastColumn="0" w:lastRowFirstColumn="0" w:lastRowLastColumn="0"/>
             </w:pPr>
             <w:r>
@@ -4572,11 +4571,11 @@
         </w:tc>
         <w:tc>
           <w:tcPr>
-            <w:tcW w:w="1696" w:type="dxa"/>
-          </w:tcPr>
-          <w:p>
-            <w:pPr>
-              <w:pStyle w:val="NoSpacing"/>
+            <w:tcW w:w="4276" w:type="dxa"/>
+          </w:tcPr>
+          <w:p>
+            <w:pPr>
+              <w:pStyle w:val="Geenafstand"/>
               <w:cnfStyle w:val="100000000000" w:firstRow="1" w:lastRow="0" w:firstColumn="0" w:lastColumn="0" w:oddVBand="0" w:evenVBand="0" w:oddHBand="0" w:evenHBand="0" w:firstRowFirstColumn="0" w:firstRowLastColumn="0" w:lastRowFirstColumn="0" w:lastRowLastColumn="0"/>
             </w:pPr>
             <w:r>
@@ -4592,7 +4591,7 @@
         <w:tc>
           <w:tcPr>
             <w:cnfStyle w:val="001000000000" w:firstRow="0" w:lastRow="0" w:firstColumn="1" w:lastColumn="0" w:oddVBand="0" w:evenVBand="0" w:oddHBand="0" w:evenHBand="0" w:firstRowFirstColumn="0" w:firstRowLastColumn="0" w:lastRowFirstColumn="0" w:lastRowLastColumn="0"/>
-            <w:tcW w:w="2547" w:type="dxa"/>
+            <w:tcW w:w="1384" w:type="dxa"/>
             <w:vAlign w:val="bottom"/>
           </w:tcPr>
           <w:p>
@@ -4602,11 +4601,20 @@
                 <w:color w:val="000000"/>
               </w:rPr>
             </w:pPr>
-          </w:p>
-        </w:tc>
-        <w:tc>
-          <w:tcPr>
-            <w:tcW w:w="2410" w:type="dxa"/>
+            <w:proofErr w:type="spellStart"/>
+            <w:r>
+              <w:rPr>
+                <w:rFonts w:ascii="Calibri" w:eastAsia="Times New Roman" w:hAnsi="Calibri" w:cs="Times New Roman"/>
+                <w:color w:val="000000"/>
+              </w:rPr>
+              <w:t>User_id</w:t>
+            </w:r>
+            <w:proofErr w:type="spellEnd"/>
+          </w:p>
+        </w:tc>
+        <w:tc>
+          <w:tcPr>
+            <w:tcW w:w="1701" w:type="dxa"/>
             <w:vAlign w:val="bottom"/>
           </w:tcPr>
           <w:p>
@@ -4618,39 +4626,61 @@
                 <w:u w:val="single"/>
               </w:rPr>
             </w:pPr>
-          </w:p>
-        </w:tc>
-        <w:tc>
-          <w:tcPr>
-            <w:tcW w:w="1559" w:type="dxa"/>
-          </w:tcPr>
-          <w:p>
-            <w:pPr>
-              <w:pStyle w:val="NoSpacing"/>
+            <w:proofErr w:type="spellStart"/>
+            <w:r>
+              <w:rPr>
+                <w:rFonts w:ascii="Calibri" w:hAnsi="Calibri"/>
+                <w:color w:val="000000"/>
+                <w:u w:val="single"/>
+              </w:rPr>
+              <w:t>User_id</w:t>
+            </w:r>
+            <w:proofErr w:type="spellEnd"/>
+          </w:p>
+        </w:tc>
+        <w:tc>
+          <w:tcPr>
+            <w:tcW w:w="1134" w:type="dxa"/>
+          </w:tcPr>
+          <w:p>
+            <w:pPr>
+              <w:pStyle w:val="Geenafstand"/>
               <w:cnfStyle w:val="000000100000" w:firstRow="0" w:lastRow="0" w:firstColumn="0" w:lastColumn="0" w:oddVBand="0" w:evenVBand="0" w:oddHBand="1" w:evenHBand="0" w:firstRowFirstColumn="0" w:firstRowLastColumn="0" w:lastRowFirstColumn="0" w:lastRowLastColumn="0"/>
             </w:pPr>
-          </w:p>
-        </w:tc>
-        <w:tc>
-          <w:tcPr>
-            <w:tcW w:w="850" w:type="dxa"/>
-          </w:tcPr>
-          <w:p>
-            <w:pPr>
-              <w:pStyle w:val="NoSpacing"/>
+            <w:r>
+              <w:t>Int</w:t>
+            </w:r>
+          </w:p>
+        </w:tc>
+        <w:tc>
+          <w:tcPr>
+            <w:tcW w:w="567" w:type="dxa"/>
+          </w:tcPr>
+          <w:p>
+            <w:pPr>
+              <w:pStyle w:val="Geenafstand"/>
               <w:cnfStyle w:val="000000100000" w:firstRow="0" w:lastRow="0" w:firstColumn="0" w:lastColumn="0" w:oddVBand="0" w:evenVBand="0" w:oddHBand="1" w:evenHBand="0" w:firstRowFirstColumn="0" w:firstRowLastColumn="0" w:lastRowFirstColumn="0" w:lastRowLastColumn="0"/>
             </w:pPr>
-          </w:p>
-        </w:tc>
-        <w:tc>
-          <w:tcPr>
-            <w:tcW w:w="1696" w:type="dxa"/>
-          </w:tcPr>
-          <w:p>
-            <w:pPr>
-              <w:pStyle w:val="NoSpacing"/>
+            <w:r>
+              <w:t>32</w:t>
+            </w:r>
+          </w:p>
+        </w:tc>
+        <w:tc>
+          <w:tcPr>
+            <w:tcW w:w="4276" w:type="dxa"/>
+            <w:tcBorders>
+              <w:top w:val="single" w:sz="4" w:space="0" w:color="4472C4" w:themeColor="accent5"/>
+            </w:tcBorders>
+          </w:tcPr>
+          <w:p>
+            <w:pPr>
+              <w:pStyle w:val="Geenafstand"/>
               <w:cnfStyle w:val="000000100000" w:firstRow="0" w:lastRow="0" w:firstColumn="0" w:lastColumn="0" w:oddVBand="0" w:evenVBand="0" w:oddHBand="1" w:evenHBand="0" w:firstRowFirstColumn="0" w:firstRowLastColumn="0" w:lastRowFirstColumn="0" w:lastRowLastColumn="0"/>
             </w:pPr>
+            <w:r>
+              <w:t>Uniek nummer van de gebruiker</w:t>
+            </w:r>
           </w:p>
         </w:tc>
       </w:tr>
@@ -4658,17 +4688,20 @@
         <w:tc>
           <w:tcPr>
             <w:cnfStyle w:val="001000000000" w:firstRow="0" w:lastRow="0" w:firstColumn="1" w:lastColumn="0" w:oddVBand="0" w:evenVBand="0" w:oddHBand="0" w:evenHBand="0" w:firstRowFirstColumn="0" w:firstRowLastColumn="0" w:lastRowFirstColumn="0" w:lastRowLastColumn="0"/>
-            <w:tcW w:w="2547" w:type="dxa"/>
-          </w:tcPr>
-          <w:p>
-            <w:pPr>
-              <w:pStyle w:val="NoSpacing"/>
-            </w:pPr>
-          </w:p>
-        </w:tc>
-        <w:tc>
-          <w:tcPr>
-            <w:tcW w:w="2410" w:type="dxa"/>
+            <w:tcW w:w="1384" w:type="dxa"/>
+          </w:tcPr>
+          <w:p>
+            <w:pPr>
+              <w:pStyle w:val="Geenafstand"/>
+            </w:pPr>
+            <w:r>
+              <w:t>Username</w:t>
+            </w:r>
+          </w:p>
+        </w:tc>
+        <w:tc>
+          <w:tcPr>
+            <w:tcW w:w="1701" w:type="dxa"/>
             <w:vAlign w:val="bottom"/>
           </w:tcPr>
           <w:p>
@@ -4679,39 +4712,58 @@
                 <w:color w:val="000000"/>
               </w:rPr>
             </w:pPr>
-          </w:p>
-        </w:tc>
-        <w:tc>
-          <w:tcPr>
-            <w:tcW w:w="1559" w:type="dxa"/>
-          </w:tcPr>
-          <w:p>
-            <w:pPr>
-              <w:pStyle w:val="NoSpacing"/>
+            <w:r>
+              <w:rPr>
+                <w:rFonts w:ascii="Calibri" w:hAnsi="Calibri"/>
+                <w:color w:val="000000"/>
+              </w:rPr>
+              <w:t>Username</w:t>
+            </w:r>
+          </w:p>
+        </w:tc>
+        <w:tc>
+          <w:tcPr>
+            <w:tcW w:w="1134" w:type="dxa"/>
+          </w:tcPr>
+          <w:p>
+            <w:pPr>
+              <w:pStyle w:val="Geenafstand"/>
               <w:cnfStyle w:val="000000000000" w:firstRow="0" w:lastRow="0" w:firstColumn="0" w:lastColumn="0" w:oddVBand="0" w:evenVBand="0" w:oddHBand="0" w:evenHBand="0" w:firstRowFirstColumn="0" w:firstRowLastColumn="0" w:lastRowFirstColumn="0" w:lastRowLastColumn="0"/>
             </w:pPr>
-          </w:p>
-        </w:tc>
-        <w:tc>
-          <w:tcPr>
-            <w:tcW w:w="850" w:type="dxa"/>
-          </w:tcPr>
-          <w:p>
-            <w:pPr>
-              <w:pStyle w:val="NoSpacing"/>
+            <w:r>
+              <w:t>String</w:t>
+            </w:r>
+          </w:p>
+        </w:tc>
+        <w:tc>
+          <w:tcPr>
+            <w:tcW w:w="567" w:type="dxa"/>
+          </w:tcPr>
+          <w:p>
+            <w:pPr>
+              <w:pStyle w:val="Geenafstand"/>
               <w:cnfStyle w:val="000000000000" w:firstRow="0" w:lastRow="0" w:firstColumn="0" w:lastColumn="0" w:oddVBand="0" w:evenVBand="0" w:oddHBand="0" w:evenHBand="0" w:firstRowFirstColumn="0" w:firstRowLastColumn="0" w:lastRowFirstColumn="0" w:lastRowLastColumn="0"/>
             </w:pPr>
-          </w:p>
-        </w:tc>
-        <w:tc>
-          <w:tcPr>
-            <w:tcW w:w="1696" w:type="dxa"/>
-          </w:tcPr>
-          <w:p>
-            <w:pPr>
-              <w:pStyle w:val="NoSpacing"/>
+            <w:r>
+              <w:t>64</w:t>
+            </w:r>
+          </w:p>
+        </w:tc>
+        <w:tc>
+          <w:tcPr>
+            <w:tcW w:w="4276" w:type="dxa"/>
+            <w:tcBorders>
+              <w:bottom w:val="nil"/>
+            </w:tcBorders>
+          </w:tcPr>
+          <w:p>
+            <w:pPr>
+              <w:pStyle w:val="Geenafstand"/>
               <w:cnfStyle w:val="000000000000" w:firstRow="0" w:lastRow="0" w:firstColumn="0" w:lastColumn="0" w:oddVBand="0" w:evenVBand="0" w:oddHBand="0" w:evenHBand="0" w:firstRowFirstColumn="0" w:firstRowLastColumn="0" w:lastRowFirstColumn="0" w:lastRowLastColumn="0"/>
             </w:pPr>
+            <w:r>
+              <w:t>Naam van de gebruiker</w:t>
+            </w:r>
           </w:p>
         </w:tc>
       </w:tr>
@@ -4722,17 +4774,20 @@
         <w:tc>
           <w:tcPr>
             <w:cnfStyle w:val="001000000000" w:firstRow="0" w:lastRow="0" w:firstColumn="1" w:lastColumn="0" w:oddVBand="0" w:evenVBand="0" w:oddHBand="0" w:evenHBand="0" w:firstRowFirstColumn="0" w:firstRowLastColumn="0" w:lastRowFirstColumn="0" w:lastRowLastColumn="0"/>
-            <w:tcW w:w="2547" w:type="dxa"/>
-          </w:tcPr>
-          <w:p>
-            <w:pPr>
-              <w:pStyle w:val="NoSpacing"/>
-            </w:pPr>
-          </w:p>
-        </w:tc>
-        <w:tc>
-          <w:tcPr>
-            <w:tcW w:w="2410" w:type="dxa"/>
+            <w:tcW w:w="1384" w:type="dxa"/>
+          </w:tcPr>
+          <w:p>
+            <w:pPr>
+              <w:pStyle w:val="Geenafstand"/>
+            </w:pPr>
+            <w:r>
+              <w:t>Email</w:t>
+            </w:r>
+          </w:p>
+        </w:tc>
+        <w:tc>
+          <w:tcPr>
+            <w:tcW w:w="1701" w:type="dxa"/>
             <w:vAlign w:val="bottom"/>
           </w:tcPr>
           <w:p>
@@ -4743,39 +4798,58 @@
                 <w:color w:val="000000"/>
               </w:rPr>
             </w:pPr>
-          </w:p>
-        </w:tc>
-        <w:tc>
-          <w:tcPr>
-            <w:tcW w:w="1559" w:type="dxa"/>
-          </w:tcPr>
-          <w:p>
-            <w:pPr>
-              <w:pStyle w:val="NoSpacing"/>
+            <w:r>
+              <w:rPr>
+                <w:rFonts w:ascii="Calibri" w:hAnsi="Calibri"/>
+                <w:color w:val="000000"/>
+              </w:rPr>
+              <w:t>Email</w:t>
+            </w:r>
+          </w:p>
+        </w:tc>
+        <w:tc>
+          <w:tcPr>
+            <w:tcW w:w="1134" w:type="dxa"/>
+          </w:tcPr>
+          <w:p>
+            <w:pPr>
+              <w:pStyle w:val="Geenafstand"/>
               <w:cnfStyle w:val="000000100000" w:firstRow="0" w:lastRow="0" w:firstColumn="0" w:lastColumn="0" w:oddVBand="0" w:evenVBand="0" w:oddHBand="1" w:evenHBand="0" w:firstRowFirstColumn="0" w:firstRowLastColumn="0" w:lastRowFirstColumn="0" w:lastRowLastColumn="0"/>
             </w:pPr>
-          </w:p>
-        </w:tc>
-        <w:tc>
-          <w:tcPr>
-            <w:tcW w:w="850" w:type="dxa"/>
-          </w:tcPr>
-          <w:p>
-            <w:pPr>
-              <w:pStyle w:val="NoSpacing"/>
+            <w:r>
+              <w:t>String</w:t>
+            </w:r>
+          </w:p>
+        </w:tc>
+        <w:tc>
+          <w:tcPr>
+            <w:tcW w:w="567" w:type="dxa"/>
+          </w:tcPr>
+          <w:p>
+            <w:pPr>
+              <w:pStyle w:val="Geenafstand"/>
               <w:cnfStyle w:val="000000100000" w:firstRow="0" w:lastRow="0" w:firstColumn="0" w:lastColumn="0" w:oddVBand="0" w:evenVBand="0" w:oddHBand="1" w:evenHBand="0" w:firstRowFirstColumn="0" w:firstRowLastColumn="0" w:lastRowFirstColumn="0" w:lastRowLastColumn="0"/>
             </w:pPr>
-          </w:p>
-        </w:tc>
-        <w:tc>
-          <w:tcPr>
-            <w:tcW w:w="1696" w:type="dxa"/>
-          </w:tcPr>
-          <w:p>
-            <w:pPr>
-              <w:pStyle w:val="NoSpacing"/>
+            <w:r>
+              <w:t>64</w:t>
+            </w:r>
+          </w:p>
+        </w:tc>
+        <w:tc>
+          <w:tcPr>
+            <w:tcW w:w="4276" w:type="dxa"/>
+            <w:tcBorders>
+              <w:top w:val="nil"/>
+            </w:tcBorders>
+          </w:tcPr>
+          <w:p>
+            <w:pPr>
+              <w:pStyle w:val="Geenafstand"/>
               <w:cnfStyle w:val="000000100000" w:firstRow="0" w:lastRow="0" w:firstColumn="0" w:lastColumn="0" w:oddVBand="0" w:evenVBand="0" w:oddHBand="1" w:evenHBand="0" w:firstRowFirstColumn="0" w:firstRowLastColumn="0" w:lastRowFirstColumn="0" w:lastRowLastColumn="0"/>
             </w:pPr>
+            <w:r>
+              <w:t>De mailadres van de gebruiker</w:t>
+            </w:r>
           </w:p>
         </w:tc>
       </w:tr>
@@ -4783,17 +4857,20 @@
         <w:tc>
           <w:tcPr>
             <w:cnfStyle w:val="001000000000" w:firstRow="0" w:lastRow="0" w:firstColumn="1" w:lastColumn="0" w:oddVBand="0" w:evenVBand="0" w:oddHBand="0" w:evenHBand="0" w:firstRowFirstColumn="0" w:firstRowLastColumn="0" w:lastRowFirstColumn="0" w:lastRowLastColumn="0"/>
-            <w:tcW w:w="2547" w:type="dxa"/>
-          </w:tcPr>
-          <w:p>
-            <w:pPr>
-              <w:pStyle w:val="NoSpacing"/>
-            </w:pPr>
-          </w:p>
-        </w:tc>
-        <w:tc>
-          <w:tcPr>
-            <w:tcW w:w="2410" w:type="dxa"/>
+            <w:tcW w:w="1384" w:type="dxa"/>
+          </w:tcPr>
+          <w:p>
+            <w:pPr>
+              <w:pStyle w:val="Geenafstand"/>
+            </w:pPr>
+            <w:r>
+              <w:t>password</w:t>
+            </w:r>
+          </w:p>
+        </w:tc>
+        <w:tc>
+          <w:tcPr>
+            <w:tcW w:w="1701" w:type="dxa"/>
             <w:vAlign w:val="bottom"/>
           </w:tcPr>
           <w:p>
@@ -4804,39 +4881,159 @@
                 <w:color w:val="000000"/>
               </w:rPr>
             </w:pPr>
-          </w:p>
-        </w:tc>
-        <w:tc>
-          <w:tcPr>
-            <w:tcW w:w="1559" w:type="dxa"/>
-          </w:tcPr>
-          <w:p>
-            <w:pPr>
-              <w:pStyle w:val="NoSpacing"/>
+            <w:r>
+              <w:rPr>
+                <w:rFonts w:ascii="Calibri" w:hAnsi="Calibri"/>
+                <w:color w:val="000000"/>
+              </w:rPr>
+              <w:t>password</w:t>
+            </w:r>
+          </w:p>
+        </w:tc>
+        <w:tc>
+          <w:tcPr>
+            <w:tcW w:w="1134" w:type="dxa"/>
+          </w:tcPr>
+          <w:p>
+            <w:pPr>
+              <w:pStyle w:val="Geenafstand"/>
               <w:cnfStyle w:val="000000000000" w:firstRow="0" w:lastRow="0" w:firstColumn="0" w:lastColumn="0" w:oddVBand="0" w:evenVBand="0" w:oddHBand="0" w:evenHBand="0" w:firstRowFirstColumn="0" w:firstRowLastColumn="0" w:lastRowFirstColumn="0" w:lastRowLastColumn="0"/>
             </w:pPr>
-          </w:p>
-        </w:tc>
-        <w:tc>
-          <w:tcPr>
-            <w:tcW w:w="850" w:type="dxa"/>
-          </w:tcPr>
-          <w:p>
-            <w:pPr>
-              <w:pStyle w:val="NoSpacing"/>
+            <w:r>
+              <w:t>string</w:t>
+            </w:r>
+          </w:p>
+        </w:tc>
+        <w:tc>
+          <w:tcPr>
+            <w:tcW w:w="567" w:type="dxa"/>
+          </w:tcPr>
+          <w:p>
+            <w:pPr>
+              <w:pStyle w:val="Geenafstand"/>
               <w:cnfStyle w:val="000000000000" w:firstRow="0" w:lastRow="0" w:firstColumn="0" w:lastColumn="0" w:oddVBand="0" w:evenVBand="0" w:oddHBand="0" w:evenHBand="0" w:firstRowFirstColumn="0" w:firstRowLastColumn="0" w:lastRowFirstColumn="0" w:lastRowLastColumn="0"/>
             </w:pPr>
-          </w:p>
-        </w:tc>
-        <w:tc>
-          <w:tcPr>
-            <w:tcW w:w="1696" w:type="dxa"/>
-          </w:tcPr>
-          <w:p>
-            <w:pPr>
-              <w:pStyle w:val="NoSpacing"/>
+            <w:r>
+              <w:t>64</w:t>
+            </w:r>
+          </w:p>
+        </w:tc>
+        <w:tc>
+          <w:tcPr>
+            <w:tcW w:w="4276" w:type="dxa"/>
+          </w:tcPr>
+          <w:p>
+            <w:pPr>
+              <w:pStyle w:val="Geenafstand"/>
               <w:cnfStyle w:val="000000000000" w:firstRow="0" w:lastRow="0" w:firstColumn="0" w:lastColumn="0" w:oddVBand="0" w:evenVBand="0" w:oddHBand="0" w:evenHBand="0" w:firstRowFirstColumn="0" w:firstRowLastColumn="0" w:lastRowFirstColumn="0" w:lastRowLastColumn="0"/>
             </w:pPr>
+            <w:r>
+              <w:t>Persoonlijke inlogcode. Mag niet openbaar worden gemaakt.</w:t>
+            </w:r>
+          </w:p>
+        </w:tc>
+      </w:tr>
+    </w:tbl>
+    <w:p/>
+    <w:p>
+      <w:pPr>
+        <w:pStyle w:val="Kop2"/>
+      </w:pPr>
+      <w:proofErr w:type="spellStart"/>
+      <w:r>
+        <w:t>tbl_u_meta</w:t>
+      </w:r>
+      <w:proofErr w:type="spellEnd"/>
+    </w:p>
+    <w:tbl>
+      <w:tblPr>
+        <w:tblStyle w:val="GridTable4Accent5"/>
+        <w:tblW w:w="0" w:type="auto"/>
+        <w:tblLayout w:type="fixed"/>
+        <w:tblLook w:val="04A0" w:firstRow="1" w:lastRow="0" w:firstColumn="1" w:lastColumn="0" w:noHBand="0" w:noVBand="1"/>
+      </w:tblPr>
+      <w:tblGrid>
+        <w:gridCol w:w="1242"/>
+        <w:gridCol w:w="1701"/>
+        <w:gridCol w:w="1134"/>
+        <w:gridCol w:w="709"/>
+        <w:gridCol w:w="4276"/>
+      </w:tblGrid>
+      <w:tr>
+        <w:trPr>
+          <w:cnfStyle w:val="100000000000" w:firstRow="1" w:lastRow="0" w:firstColumn="0" w:lastColumn="0" w:oddVBand="0" w:evenVBand="0" w:oddHBand="0" w:evenHBand="0" w:firstRowFirstColumn="0" w:firstRowLastColumn="0" w:lastRowFirstColumn="0" w:lastRowLastColumn="0"/>
+        </w:trPr>
+        <w:tc>
+          <w:tcPr>
+            <w:cnfStyle w:val="001000000000" w:firstRow="0" w:lastRow="0" w:firstColumn="1" w:lastColumn="0" w:oddVBand="0" w:evenVBand="0" w:oddHBand="0" w:evenHBand="0" w:firstRowFirstColumn="0" w:firstRowLastColumn="0" w:lastRowFirstColumn="0" w:lastRowLastColumn="0"/>
+            <w:tcW w:w="1242" w:type="dxa"/>
+          </w:tcPr>
+          <w:p>
+            <w:pPr>
+              <w:pStyle w:val="Geenafstand"/>
+            </w:pPr>
+            <w:r>
+              <w:t>Variabele</w:t>
+            </w:r>
+          </w:p>
+        </w:tc>
+        <w:tc>
+          <w:tcPr>
+            <w:tcW w:w="1701" w:type="dxa"/>
+          </w:tcPr>
+          <w:p>
+            <w:pPr>
+              <w:pStyle w:val="Geenafstand"/>
+              <w:cnfStyle w:val="100000000000" w:firstRow="1" w:lastRow="0" w:firstColumn="0" w:lastColumn="0" w:oddVBand="0" w:evenVBand="0" w:oddHBand="0" w:evenHBand="0" w:firstRowFirstColumn="0" w:firstRowLastColumn="0" w:lastRowFirstColumn="0" w:lastRowLastColumn="0"/>
+            </w:pPr>
+            <w:r>
+              <w:t>Variabele</w:t>
+            </w:r>
+            <w:r>
+              <w:t xml:space="preserve"> naam</w:t>
+            </w:r>
+          </w:p>
+        </w:tc>
+        <w:tc>
+          <w:tcPr>
+            <w:tcW w:w="1134" w:type="dxa"/>
+          </w:tcPr>
+          <w:p>
+            <w:pPr>
+              <w:pStyle w:val="Geenafstand"/>
+              <w:cnfStyle w:val="100000000000" w:firstRow="1" w:lastRow="0" w:firstColumn="0" w:lastColumn="0" w:oddVBand="0" w:evenVBand="0" w:oddHBand="0" w:evenHBand="0" w:firstRowFirstColumn="0" w:firstRowLastColumn="0" w:lastRowFirstColumn="0" w:lastRowLastColumn="0"/>
+            </w:pPr>
+            <w:r>
+              <w:t>Datatype</w:t>
+            </w:r>
+          </w:p>
+        </w:tc>
+        <w:tc>
+          <w:tcPr>
+            <w:tcW w:w="709" w:type="dxa"/>
+          </w:tcPr>
+          <w:p>
+            <w:pPr>
+              <w:pStyle w:val="Geenafstand"/>
+              <w:cnfStyle w:val="100000000000" w:firstRow="1" w:lastRow="0" w:firstColumn="0" w:lastColumn="0" w:oddVBand="0" w:evenVBand="0" w:oddHBand="0" w:evenHBand="0" w:firstRowFirstColumn="0" w:firstRowLastColumn="0" w:lastRowFirstColumn="0" w:lastRowLastColumn="0"/>
+            </w:pPr>
+            <w:r>
+              <w:t>Bits</w:t>
+            </w:r>
+          </w:p>
+        </w:tc>
+        <w:tc>
+          <w:tcPr>
+            <w:tcW w:w="4276" w:type="dxa"/>
+          </w:tcPr>
+          <w:p>
+            <w:pPr>
+              <w:pStyle w:val="Geenafstand"/>
+              <w:cnfStyle w:val="100000000000" w:firstRow="1" w:lastRow="0" w:firstColumn="0" w:lastColumn="0" w:oddVBand="0" w:evenVBand="0" w:oddHBand="0" w:evenHBand="0" w:firstRowFirstColumn="0" w:firstRowLastColumn="0" w:lastRowFirstColumn="0" w:lastRowLastColumn="0"/>
+            </w:pPr>
+            <w:r>
+              <w:t>Data</w:t>
+            </w:r>
           </w:p>
         </w:tc>
       </w:tr>
@@ -4847,7 +5044,7 @@
         <w:tc>
           <w:tcPr>
             <w:cnfStyle w:val="001000000000" w:firstRow="0" w:lastRow="0" w:firstColumn="1" w:lastColumn="0" w:oddVBand="0" w:evenVBand="0" w:oddHBand="0" w:evenHBand="0" w:firstRowFirstColumn="0" w:firstRowLastColumn="0" w:lastRowFirstColumn="0" w:lastRowLastColumn="0"/>
-            <w:tcW w:w="2547" w:type="dxa"/>
+            <w:tcW w:w="1242" w:type="dxa"/>
             <w:vAlign w:val="bottom"/>
           </w:tcPr>
           <w:p>
@@ -4857,11 +5054,20 @@
                 <w:color w:val="000000"/>
               </w:rPr>
             </w:pPr>
-          </w:p>
-        </w:tc>
-        <w:tc>
-          <w:tcPr>
-            <w:tcW w:w="2410" w:type="dxa"/>
+            <w:proofErr w:type="spellStart"/>
+            <w:r>
+              <w:rPr>
+                <w:rFonts w:ascii="Calibri" w:eastAsia="Times New Roman" w:hAnsi="Calibri" w:cs="Times New Roman"/>
+                <w:color w:val="000000"/>
+              </w:rPr>
+              <w:t>Task_id</w:t>
+            </w:r>
+            <w:proofErr w:type="spellEnd"/>
+          </w:p>
+        </w:tc>
+        <w:tc>
+          <w:tcPr>
+            <w:tcW w:w="1701" w:type="dxa"/>
             <w:vAlign w:val="bottom"/>
           </w:tcPr>
           <w:p>
@@ -4870,41 +5076,61 @@
               <w:rPr>
                 <w:rFonts w:ascii="Calibri" w:hAnsi="Calibri"/>
                 <w:color w:val="000000"/>
-              </w:rPr>
-            </w:pPr>
-          </w:p>
-        </w:tc>
-        <w:tc>
-          <w:tcPr>
-            <w:tcW w:w="1559" w:type="dxa"/>
-          </w:tcPr>
-          <w:p>
-            <w:pPr>
-              <w:pStyle w:val="NoSpacing"/>
+                <w:u w:val="single"/>
+              </w:rPr>
+            </w:pPr>
+            <w:proofErr w:type="spellStart"/>
+            <w:r>
+              <w:rPr>
+                <w:rFonts w:ascii="Calibri" w:hAnsi="Calibri"/>
+                <w:color w:val="000000"/>
+                <w:u w:val="single"/>
+              </w:rPr>
+              <w:t>Task_id</w:t>
+            </w:r>
+            <w:proofErr w:type="spellEnd"/>
+          </w:p>
+        </w:tc>
+        <w:tc>
+          <w:tcPr>
+            <w:tcW w:w="1134" w:type="dxa"/>
+          </w:tcPr>
+          <w:p>
+            <w:pPr>
+              <w:pStyle w:val="Geenafstand"/>
               <w:cnfStyle w:val="000000100000" w:firstRow="0" w:lastRow="0" w:firstColumn="0" w:lastColumn="0" w:oddVBand="0" w:evenVBand="0" w:oddHBand="1" w:evenHBand="0" w:firstRowFirstColumn="0" w:firstRowLastColumn="0" w:lastRowFirstColumn="0" w:lastRowLastColumn="0"/>
             </w:pPr>
-          </w:p>
-        </w:tc>
-        <w:tc>
-          <w:tcPr>
-            <w:tcW w:w="850" w:type="dxa"/>
-          </w:tcPr>
-          <w:p>
-            <w:pPr>
-              <w:pStyle w:val="NoSpacing"/>
+            <w:r>
+              <w:t>Int</w:t>
+            </w:r>
+          </w:p>
+        </w:tc>
+        <w:tc>
+          <w:tcPr>
+            <w:tcW w:w="709" w:type="dxa"/>
+          </w:tcPr>
+          <w:p>
+            <w:pPr>
+              <w:pStyle w:val="Geenafstand"/>
               <w:cnfStyle w:val="000000100000" w:firstRow="0" w:lastRow="0" w:firstColumn="0" w:lastColumn="0" w:oddVBand="0" w:evenVBand="0" w:oddHBand="1" w:evenHBand="0" w:firstRowFirstColumn="0" w:firstRowLastColumn="0" w:lastRowFirstColumn="0" w:lastRowLastColumn="0"/>
             </w:pPr>
-          </w:p>
-        </w:tc>
-        <w:tc>
-          <w:tcPr>
-            <w:tcW w:w="1696" w:type="dxa"/>
-          </w:tcPr>
-          <w:p>
-            <w:pPr>
-              <w:pStyle w:val="NoSpacing"/>
+            <w:r>
+              <w:t>32</w:t>
+            </w:r>
+          </w:p>
+        </w:tc>
+        <w:tc>
+          <w:tcPr>
+            <w:tcW w:w="4276" w:type="dxa"/>
+          </w:tcPr>
+          <w:p>
+            <w:pPr>
+              <w:pStyle w:val="Geenafstand"/>
               <w:cnfStyle w:val="000000100000" w:firstRow="0" w:lastRow="0" w:firstColumn="0" w:lastColumn="0" w:oddVBand="0" w:evenVBand="0" w:oddHBand="1" w:evenHBand="0" w:firstRowFirstColumn="0" w:firstRowLastColumn="0" w:lastRowFirstColumn="0" w:lastRowLastColumn="0"/>
             </w:pPr>
+            <w:r>
+              <w:t>Uniek nummer van de taak</w:t>
+            </w:r>
           </w:p>
         </w:tc>
       </w:tr>
@@ -4912,21 +5138,22 @@
         <w:tc>
           <w:tcPr>
             <w:cnfStyle w:val="001000000000" w:firstRow="0" w:lastRow="0" w:firstColumn="1" w:lastColumn="0" w:oddVBand="0" w:evenVBand="0" w:oddHBand="0" w:evenHBand="0" w:firstRowFirstColumn="0" w:firstRowLastColumn="0" w:lastRowFirstColumn="0" w:lastRowLastColumn="0"/>
-            <w:tcW w:w="2547" w:type="dxa"/>
-            <w:vAlign w:val="bottom"/>
-          </w:tcPr>
-          <w:p>
-            <w:pPr>
-              <w:rPr>
-                <w:rFonts w:ascii="Calibri" w:eastAsia="Times New Roman" w:hAnsi="Calibri" w:cs="Times New Roman"/>
-                <w:color w:val="000000"/>
-              </w:rPr>
-            </w:pPr>
-          </w:p>
-        </w:tc>
-        <w:tc>
-          <w:tcPr>
-            <w:tcW w:w="2410" w:type="dxa"/>
+            <w:tcW w:w="1242" w:type="dxa"/>
+          </w:tcPr>
+          <w:p>
+            <w:pPr>
+              <w:pStyle w:val="Geenafstand"/>
+            </w:pPr>
+            <w:proofErr w:type="spellStart"/>
+            <w:r>
+              <w:t>User_id</w:t>
+            </w:r>
+            <w:proofErr w:type="spellEnd"/>
+          </w:p>
+        </w:tc>
+        <w:tc>
+          <w:tcPr>
+            <w:tcW w:w="1701" w:type="dxa"/>
             <w:vAlign w:val="bottom"/>
           </w:tcPr>
           <w:p>
@@ -4935,19 +5162,141 @@
               <w:rPr>
                 <w:rFonts w:ascii="Calibri" w:hAnsi="Calibri"/>
                 <w:color w:val="000000"/>
-              </w:rPr>
-            </w:pPr>
-          </w:p>
-        </w:tc>
-        <w:tc>
-          <w:tcPr>
-            <w:tcW w:w="1559" w:type="dxa"/>
-          </w:tcPr>
-          <w:p>
-            <w:pPr>
-              <w:pStyle w:val="NoSpacing"/>
+                <w:u w:val="single"/>
+              </w:rPr>
+            </w:pPr>
+            <w:proofErr w:type="spellStart"/>
+            <w:r>
+              <w:rPr>
+                <w:rFonts w:ascii="Calibri" w:hAnsi="Calibri"/>
+                <w:color w:val="000000"/>
+                <w:u w:val="single"/>
+              </w:rPr>
+              <w:t>User_id</w:t>
+            </w:r>
+            <w:proofErr w:type="spellEnd"/>
+          </w:p>
+        </w:tc>
+        <w:tc>
+          <w:tcPr>
+            <w:tcW w:w="1134" w:type="dxa"/>
+          </w:tcPr>
+          <w:p>
+            <w:pPr>
+              <w:pStyle w:val="Geenafstand"/>
               <w:cnfStyle w:val="000000000000" w:firstRow="0" w:lastRow="0" w:firstColumn="0" w:lastColumn="0" w:oddVBand="0" w:evenVBand="0" w:oddHBand="0" w:evenHBand="0" w:firstRowFirstColumn="0" w:firstRowLastColumn="0" w:lastRowFirstColumn="0" w:lastRowLastColumn="0"/>
             </w:pPr>
+            <w:r>
+              <w:t>int</w:t>
+            </w:r>
+          </w:p>
+        </w:tc>
+        <w:tc>
+          <w:tcPr>
+            <w:tcW w:w="709" w:type="dxa"/>
+          </w:tcPr>
+          <w:p>
+            <w:pPr>
+              <w:pStyle w:val="Geenafstand"/>
+              <w:cnfStyle w:val="000000000000" w:firstRow="0" w:lastRow="0" w:firstColumn="0" w:lastColumn="0" w:oddVBand="0" w:evenVBand="0" w:oddHBand="0" w:evenHBand="0" w:firstRowFirstColumn="0" w:firstRowLastColumn="0" w:lastRowFirstColumn="0" w:lastRowLastColumn="0"/>
+            </w:pPr>
+            <w:r>
+              <w:t>32</w:t>
+            </w:r>
+          </w:p>
+        </w:tc>
+        <w:tc>
+          <w:tcPr>
+            <w:tcW w:w="4276" w:type="dxa"/>
+          </w:tcPr>
+          <w:p>
+            <w:pPr>
+              <w:pStyle w:val="Geenafstand"/>
+              <w:cnfStyle w:val="000000000000" w:firstRow="0" w:lastRow="0" w:firstColumn="0" w:lastColumn="0" w:oddVBand="0" w:evenVBand="0" w:oddHBand="0" w:evenHBand="0" w:firstRowFirstColumn="0" w:firstRowLastColumn="0" w:lastRowFirstColumn="0" w:lastRowLastColumn="0"/>
+            </w:pPr>
+            <w:r>
+              <w:t>Uniek nummer van de gebruiker</w:t>
+            </w:r>
+          </w:p>
+        </w:tc>
+      </w:tr>
+    </w:tbl>
+    <w:p>
+      <w:pPr>
+        <w:pStyle w:val="Geenafstand"/>
+      </w:pPr>
+    </w:p>
+    <w:p>
+      <w:pPr>
+        <w:pStyle w:val="Kop2"/>
+      </w:pPr>
+      <w:proofErr w:type="spellStart"/>
+      <w:r>
+        <w:t>Tbl_tasks</w:t>
+      </w:r>
+      <w:proofErr w:type="spellEnd"/>
+    </w:p>
+    <w:tbl>
+      <w:tblPr>
+        <w:tblStyle w:val="GridTable4Accent5"/>
+        <w:tblW w:w="0" w:type="auto"/>
+        <w:tblLayout w:type="fixed"/>
+        <w:tblLook w:val="04A0" w:firstRow="1" w:lastRow="0" w:firstColumn="1" w:lastColumn="0" w:noHBand="0" w:noVBand="1"/>
+      </w:tblPr>
+      <w:tblGrid>
+        <w:gridCol w:w="1526"/>
+        <w:gridCol w:w="1701"/>
+        <w:gridCol w:w="1134"/>
+        <w:gridCol w:w="850"/>
+        <w:gridCol w:w="3851"/>
+      </w:tblGrid>
+      <w:tr>
+        <w:trPr>
+          <w:cnfStyle w:val="100000000000" w:firstRow="1" w:lastRow="0" w:firstColumn="0" w:lastColumn="0" w:oddVBand="0" w:evenVBand="0" w:oddHBand="0" w:evenHBand="0" w:firstRowFirstColumn="0" w:firstRowLastColumn="0" w:lastRowFirstColumn="0" w:lastRowLastColumn="0"/>
+        </w:trPr>
+        <w:tc>
+          <w:tcPr>
+            <w:cnfStyle w:val="001000000000" w:firstRow="0" w:lastRow="0" w:firstColumn="1" w:lastColumn="0" w:oddVBand="0" w:evenVBand="0" w:oddHBand="0" w:evenHBand="0" w:firstRowFirstColumn="0" w:firstRowLastColumn="0" w:lastRowFirstColumn="0" w:lastRowLastColumn="0"/>
+            <w:tcW w:w="1526" w:type="dxa"/>
+          </w:tcPr>
+          <w:p>
+            <w:pPr>
+              <w:pStyle w:val="Geenafstand"/>
+            </w:pPr>
+            <w:r>
+              <w:t>Variabele</w:t>
+            </w:r>
+          </w:p>
+        </w:tc>
+        <w:tc>
+          <w:tcPr>
+            <w:tcW w:w="1701" w:type="dxa"/>
+          </w:tcPr>
+          <w:p>
+            <w:pPr>
+              <w:pStyle w:val="Geenafstand"/>
+              <w:cnfStyle w:val="100000000000" w:firstRow="1" w:lastRow="0" w:firstColumn="0" w:lastColumn="0" w:oddVBand="0" w:evenVBand="0" w:oddHBand="0" w:evenHBand="0" w:firstRowFirstColumn="0" w:firstRowLastColumn="0" w:lastRowFirstColumn="0" w:lastRowLastColumn="0"/>
+            </w:pPr>
+            <w:r>
+              <w:t>Variabele</w:t>
+            </w:r>
+            <w:r>
+              <w:t xml:space="preserve"> naam</w:t>
+            </w:r>
+          </w:p>
+        </w:tc>
+        <w:tc>
+          <w:tcPr>
+            <w:tcW w:w="1134" w:type="dxa"/>
+          </w:tcPr>
+          <w:p>
+            <w:pPr>
+              <w:pStyle w:val="Geenafstand"/>
+              <w:cnfStyle w:val="100000000000" w:firstRow="1" w:lastRow="0" w:firstColumn="0" w:lastColumn="0" w:oddVBand="0" w:evenVBand="0" w:oddHBand="0" w:evenHBand="0" w:firstRowFirstColumn="0" w:firstRowLastColumn="0" w:lastRowFirstColumn="0" w:lastRowLastColumn="0"/>
+            </w:pPr>
+            <w:r>
+              <w:t>Datatype</w:t>
+            </w:r>
           </w:p>
         </w:tc>
         <w:tc>
@@ -4956,20 +5305,26 @@
           </w:tcPr>
           <w:p>
             <w:pPr>
-              <w:pStyle w:val="NoSpacing"/>
-              <w:cnfStyle w:val="000000000000" w:firstRow="0" w:lastRow="0" w:firstColumn="0" w:lastColumn="0" w:oddVBand="0" w:evenVBand="0" w:oddHBand="0" w:evenHBand="0" w:firstRowFirstColumn="0" w:firstRowLastColumn="0" w:lastRowFirstColumn="0" w:lastRowLastColumn="0"/>
-            </w:pPr>
-          </w:p>
-        </w:tc>
-        <w:tc>
-          <w:tcPr>
-            <w:tcW w:w="1696" w:type="dxa"/>
-          </w:tcPr>
-          <w:p>
-            <w:pPr>
-              <w:pStyle w:val="NoSpacing"/>
-              <w:cnfStyle w:val="000000000000" w:firstRow="0" w:lastRow="0" w:firstColumn="0" w:lastColumn="0" w:oddVBand="0" w:evenVBand="0" w:oddHBand="0" w:evenHBand="0" w:firstRowFirstColumn="0" w:firstRowLastColumn="0" w:lastRowFirstColumn="0" w:lastRowLastColumn="0"/>
-            </w:pPr>
+              <w:pStyle w:val="Geenafstand"/>
+              <w:cnfStyle w:val="100000000000" w:firstRow="1" w:lastRow="0" w:firstColumn="0" w:lastColumn="0" w:oddVBand="0" w:evenVBand="0" w:oddHBand="0" w:evenHBand="0" w:firstRowFirstColumn="0" w:firstRowLastColumn="0" w:lastRowFirstColumn="0" w:lastRowLastColumn="0"/>
+            </w:pPr>
+            <w:r>
+              <w:t>Bits</w:t>
+            </w:r>
+          </w:p>
+        </w:tc>
+        <w:tc>
+          <w:tcPr>
+            <w:tcW w:w="3851" w:type="dxa"/>
+          </w:tcPr>
+          <w:p>
+            <w:pPr>
+              <w:pStyle w:val="Geenafstand"/>
+              <w:cnfStyle w:val="100000000000" w:firstRow="1" w:lastRow="0" w:firstColumn="0" w:lastColumn="0" w:oddVBand="0" w:evenVBand="0" w:oddHBand="0" w:evenHBand="0" w:firstRowFirstColumn="0" w:firstRowLastColumn="0" w:lastRowFirstColumn="0" w:lastRowLastColumn="0"/>
+            </w:pPr>
+            <w:r>
+              <w:t>Data</w:t>
+            </w:r>
           </w:p>
         </w:tc>
       </w:tr>
@@ -4980,7 +5335,7 @@
         <w:tc>
           <w:tcPr>
             <w:cnfStyle w:val="001000000000" w:firstRow="0" w:lastRow="0" w:firstColumn="1" w:lastColumn="0" w:oddVBand="0" w:evenVBand="0" w:oddHBand="0" w:evenHBand="0" w:firstRowFirstColumn="0" w:firstRowLastColumn="0" w:lastRowFirstColumn="0" w:lastRowLastColumn="0"/>
-            <w:tcW w:w="2547" w:type="dxa"/>
+            <w:tcW w:w="1526" w:type="dxa"/>
             <w:vAlign w:val="bottom"/>
           </w:tcPr>
           <w:p>
@@ -4990,11 +5345,20 @@
                 <w:color w:val="000000"/>
               </w:rPr>
             </w:pPr>
-          </w:p>
-        </w:tc>
-        <w:tc>
-          <w:tcPr>
-            <w:tcW w:w="2410" w:type="dxa"/>
+            <w:proofErr w:type="spellStart"/>
+            <w:r>
+              <w:rPr>
+                <w:rFonts w:ascii="Calibri" w:eastAsia="Times New Roman" w:hAnsi="Calibri" w:cs="Times New Roman"/>
+                <w:color w:val="000000"/>
+              </w:rPr>
+              <w:t>Task_id</w:t>
+            </w:r>
+            <w:proofErr w:type="spellEnd"/>
+          </w:p>
+        </w:tc>
+        <w:tc>
+          <w:tcPr>
+            <w:tcW w:w="1701" w:type="dxa"/>
             <w:vAlign w:val="bottom"/>
           </w:tcPr>
           <w:p>
@@ -5003,19 +5367,33 @@
               <w:rPr>
                 <w:rFonts w:ascii="Calibri" w:hAnsi="Calibri"/>
                 <w:color w:val="000000"/>
-              </w:rPr>
-            </w:pPr>
-          </w:p>
-        </w:tc>
-        <w:tc>
-          <w:tcPr>
-            <w:tcW w:w="1559" w:type="dxa"/>
-          </w:tcPr>
-          <w:p>
-            <w:pPr>
-              <w:pStyle w:val="NoSpacing"/>
+                <w:u w:val="single"/>
+              </w:rPr>
+            </w:pPr>
+            <w:proofErr w:type="spellStart"/>
+            <w:r>
+              <w:rPr>
+                <w:rFonts w:ascii="Calibri" w:hAnsi="Calibri"/>
+                <w:color w:val="000000"/>
+                <w:u w:val="single"/>
+              </w:rPr>
+              <w:t>Task_id</w:t>
+            </w:r>
+            <w:proofErr w:type="spellEnd"/>
+          </w:p>
+        </w:tc>
+        <w:tc>
+          <w:tcPr>
+            <w:tcW w:w="1134" w:type="dxa"/>
+          </w:tcPr>
+          <w:p>
+            <w:pPr>
+              <w:pStyle w:val="Geenafstand"/>
               <w:cnfStyle w:val="000000100000" w:firstRow="0" w:lastRow="0" w:firstColumn="0" w:lastColumn="0" w:oddVBand="0" w:evenVBand="0" w:oddHBand="1" w:evenHBand="0" w:firstRowFirstColumn="0" w:firstRowLastColumn="0" w:lastRowFirstColumn="0" w:lastRowLastColumn="0"/>
             </w:pPr>
+            <w:r>
+              <w:t>Int</w:t>
+            </w:r>
           </w:p>
         </w:tc>
         <w:tc>
@@ -5024,95 +5402,81 @@
           </w:tcPr>
           <w:p>
             <w:pPr>
-              <w:pStyle w:val="NoSpacing"/>
+              <w:pStyle w:val="Geenafstand"/>
               <w:cnfStyle w:val="000000100000" w:firstRow="0" w:lastRow="0" w:firstColumn="0" w:lastColumn="0" w:oddVBand="0" w:evenVBand="0" w:oddHBand="1" w:evenHBand="0" w:firstRowFirstColumn="0" w:firstRowLastColumn="0" w:lastRowFirstColumn="0" w:lastRowLastColumn="0"/>
             </w:pPr>
-          </w:p>
-        </w:tc>
-        <w:tc>
-          <w:tcPr>
-            <w:tcW w:w="1696" w:type="dxa"/>
-          </w:tcPr>
-          <w:p>
-            <w:pPr>
-              <w:pStyle w:val="NoSpacing"/>
+            <w:r>
+              <w:t>32</w:t>
+            </w:r>
+          </w:p>
+        </w:tc>
+        <w:tc>
+          <w:tcPr>
+            <w:tcW w:w="3851" w:type="dxa"/>
+          </w:tcPr>
+          <w:p>
+            <w:pPr>
+              <w:pStyle w:val="Geenafstand"/>
               <w:cnfStyle w:val="000000100000" w:firstRow="0" w:lastRow="0" w:firstColumn="0" w:lastColumn="0" w:oddVBand="0" w:evenVBand="0" w:oddHBand="1" w:evenHBand="0" w:firstRowFirstColumn="0" w:firstRowLastColumn="0" w:lastRowFirstColumn="0" w:lastRowLastColumn="0"/>
             </w:pPr>
+            <w:r>
+              <w:t>Uniek nummer van de taak</w:t>
+            </w:r>
           </w:p>
         </w:tc>
       </w:tr>
-    </w:tbl>
-    <w:p/>
-    <w:p>
-      <w:pPr>
-        <w:pStyle w:val="Heading2"/>
-      </w:pPr>
-      <w:bookmarkStart w:id="4" w:name="_Toc474742106"/>
-      <w:r>
-        <w:t>Titel 2</w:t>
-      </w:r>
-      <w:bookmarkEnd w:id="4"/>
-    </w:p>
-    <w:tbl>
-      <w:tblPr>
-        <w:tblStyle w:val="GridTable4-Accent5"/>
-        <w:tblW w:w="0" w:type="auto"/>
-        <w:tblLayout w:type="fixed"/>
-        <w:tblLook w:val="04A0" w:firstRow="1" w:lastRow="0" w:firstColumn="1" w:lastColumn="0" w:noHBand="0" w:noVBand="1"/>
-      </w:tblPr>
-      <w:tblGrid>
-        <w:gridCol w:w="2547"/>
-        <w:gridCol w:w="2410"/>
-        <w:gridCol w:w="1559"/>
-        <w:gridCol w:w="850"/>
-        <w:gridCol w:w="1696"/>
-      </w:tblGrid>
       <w:tr>
-        <w:trPr>
-          <w:cnfStyle w:val="100000000000" w:firstRow="1" w:lastRow="0" w:firstColumn="0" w:lastColumn="0" w:oddVBand="0" w:evenVBand="0" w:oddHBand="0" w:evenHBand="0" w:firstRowFirstColumn="0" w:firstRowLastColumn="0" w:lastRowFirstColumn="0" w:lastRowLastColumn="0"/>
-        </w:trPr>
         <w:tc>
           <w:tcPr>
             <w:cnfStyle w:val="001000000000" w:firstRow="0" w:lastRow="0" w:firstColumn="1" w:lastColumn="0" w:oddVBand="0" w:evenVBand="0" w:oddHBand="0" w:evenHBand="0" w:firstRowFirstColumn="0" w:firstRowLastColumn="0" w:lastRowFirstColumn="0" w:lastRowLastColumn="0"/>
-            <w:tcW w:w="2547" w:type="dxa"/>
-          </w:tcPr>
-          <w:p>
-            <w:pPr>
-              <w:pStyle w:val="NoSpacing"/>
-            </w:pPr>
-            <w:r>
-              <w:t>Variabele</w:t>
-            </w:r>
-          </w:p>
-        </w:tc>
-        <w:tc>
-          <w:tcPr>
-            <w:tcW w:w="2410" w:type="dxa"/>
-          </w:tcPr>
-          <w:p>
-            <w:pPr>
-              <w:pStyle w:val="NoSpacing"/>
-              <w:cnfStyle w:val="100000000000" w:firstRow="1" w:lastRow="0" w:firstColumn="0" w:lastColumn="0" w:oddVBand="0" w:evenVBand="0" w:oddHBand="0" w:evenHBand="0" w:firstRowFirstColumn="0" w:firstRowLastColumn="0" w:lastRowFirstColumn="0" w:lastRowLastColumn="0"/>
-            </w:pPr>
-            <w:r>
-              <w:t>Variabele</w:t>
-            </w:r>
-            <w:r>
-              <w:t xml:space="preserve"> naam</w:t>
-            </w:r>
-          </w:p>
-        </w:tc>
-        <w:tc>
-          <w:tcPr>
-            <w:tcW w:w="1559" w:type="dxa"/>
-          </w:tcPr>
-          <w:p>
-            <w:pPr>
-              <w:pStyle w:val="NoSpacing"/>
-              <w:cnfStyle w:val="100000000000" w:firstRow="1" w:lastRow="0" w:firstColumn="0" w:lastColumn="0" w:oddVBand="0" w:evenVBand="0" w:oddHBand="0" w:evenHBand="0" w:firstRowFirstColumn="0" w:firstRowLastColumn="0" w:lastRowFirstColumn="0" w:lastRowLastColumn="0"/>
-            </w:pPr>
-            <w:r>
-              <w:t>Datatype</w:t>
+            <w:tcW w:w="1526" w:type="dxa"/>
+          </w:tcPr>
+          <w:p>
+            <w:pPr>
+              <w:pStyle w:val="Geenafstand"/>
+            </w:pPr>
+            <w:proofErr w:type="spellStart"/>
+            <w:r>
+              <w:t>Title</w:t>
+            </w:r>
+            <w:proofErr w:type="spellEnd"/>
+          </w:p>
+        </w:tc>
+        <w:tc>
+          <w:tcPr>
+            <w:tcW w:w="1701" w:type="dxa"/>
+            <w:vAlign w:val="bottom"/>
+          </w:tcPr>
+          <w:p>
+            <w:pPr>
+              <w:cnfStyle w:val="000000000000" w:firstRow="0" w:lastRow="0" w:firstColumn="0" w:lastColumn="0" w:oddVBand="0" w:evenVBand="0" w:oddHBand="0" w:evenHBand="0" w:firstRowFirstColumn="0" w:firstRowLastColumn="0" w:lastRowFirstColumn="0" w:lastRowLastColumn="0"/>
+              <w:rPr>
+                <w:rFonts w:ascii="Calibri" w:hAnsi="Calibri"/>
+                <w:color w:val="000000"/>
+              </w:rPr>
+            </w:pPr>
+            <w:proofErr w:type="spellStart"/>
+            <w:r>
+              <w:rPr>
+                <w:rFonts w:ascii="Calibri" w:hAnsi="Calibri"/>
+                <w:color w:val="000000"/>
+              </w:rPr>
+              <w:t>Title</w:t>
+            </w:r>
+            <w:proofErr w:type="spellEnd"/>
+          </w:p>
+        </w:tc>
+        <w:tc>
+          <w:tcPr>
+            <w:tcW w:w="1134" w:type="dxa"/>
+          </w:tcPr>
+          <w:p>
+            <w:pPr>
+              <w:pStyle w:val="Geenafstand"/>
+              <w:cnfStyle w:val="000000000000" w:firstRow="0" w:lastRow="0" w:firstColumn="0" w:lastColumn="0" w:oddVBand="0" w:evenVBand="0" w:oddHBand="0" w:evenHBand="0" w:firstRowFirstColumn="0" w:firstRowLastColumn="0" w:lastRowFirstColumn="0" w:lastRowLastColumn="0"/>
+            </w:pPr>
+            <w:r>
+              <w:t>String</w:t>
             </w:r>
           </w:p>
         </w:tc>
@@ -5122,25 +5486,25 @@
           </w:tcPr>
           <w:p>
             <w:pPr>
-              <w:pStyle w:val="NoSpacing"/>
-              <w:cnfStyle w:val="100000000000" w:firstRow="1" w:lastRow="0" w:firstColumn="0" w:lastColumn="0" w:oddVBand="0" w:evenVBand="0" w:oddHBand="0" w:evenHBand="0" w:firstRowFirstColumn="0" w:firstRowLastColumn="0" w:lastRowFirstColumn="0" w:lastRowLastColumn="0"/>
-            </w:pPr>
-            <w:r>
-              <w:t>Bits</w:t>
-            </w:r>
-          </w:p>
-        </w:tc>
-        <w:tc>
-          <w:tcPr>
-            <w:tcW w:w="1696" w:type="dxa"/>
-          </w:tcPr>
-          <w:p>
-            <w:pPr>
-              <w:pStyle w:val="NoSpacing"/>
-              <w:cnfStyle w:val="100000000000" w:firstRow="1" w:lastRow="0" w:firstColumn="0" w:lastColumn="0" w:oddVBand="0" w:evenVBand="0" w:oddHBand="0" w:evenHBand="0" w:firstRowFirstColumn="0" w:firstRowLastColumn="0" w:lastRowFirstColumn="0" w:lastRowLastColumn="0"/>
-            </w:pPr>
-            <w:r>
-              <w:t>Data</w:t>
+              <w:pStyle w:val="Geenafstand"/>
+              <w:cnfStyle w:val="000000000000" w:firstRow="0" w:lastRow="0" w:firstColumn="0" w:lastColumn="0" w:oddVBand="0" w:evenVBand="0" w:oddHBand="0" w:evenHBand="0" w:firstRowFirstColumn="0" w:firstRowLastColumn="0" w:lastRowFirstColumn="0" w:lastRowLastColumn="0"/>
+            </w:pPr>
+            <w:r>
+              <w:t>32</w:t>
+            </w:r>
+          </w:p>
+        </w:tc>
+        <w:tc>
+          <w:tcPr>
+            <w:tcW w:w="3851" w:type="dxa"/>
+          </w:tcPr>
+          <w:p>
+            <w:pPr>
+              <w:pStyle w:val="Geenafstand"/>
+              <w:cnfStyle w:val="000000000000" w:firstRow="0" w:lastRow="0" w:firstColumn="0" w:lastColumn="0" w:oddVBand="0" w:evenVBand="0" w:oddHBand="0" w:evenHBand="0" w:firstRowFirstColumn="0" w:firstRowLastColumn="0" w:lastRowFirstColumn="0" w:lastRowLastColumn="0"/>
+            </w:pPr>
+            <w:r>
+              <w:t>Titel van de taak</w:t>
             </w:r>
           </w:p>
         </w:tc>
@@ -5152,105 +5516,138 @@
         <w:tc>
           <w:tcPr>
             <w:cnfStyle w:val="001000000000" w:firstRow="0" w:lastRow="0" w:firstColumn="1" w:lastColumn="0" w:oddVBand="0" w:evenVBand="0" w:oddHBand="0" w:evenHBand="0" w:firstRowFirstColumn="0" w:firstRowLastColumn="0" w:lastRowFirstColumn="0" w:lastRowLastColumn="0"/>
-            <w:tcW w:w="2547" w:type="dxa"/>
+            <w:tcW w:w="1526" w:type="dxa"/>
+          </w:tcPr>
+          <w:p>
+            <w:pPr>
+              <w:pStyle w:val="Geenafstand"/>
+            </w:pPr>
+            <w:r>
+              <w:t>Date</w:t>
+            </w:r>
+          </w:p>
+        </w:tc>
+        <w:tc>
+          <w:tcPr>
+            <w:tcW w:w="1701" w:type="dxa"/>
             <w:vAlign w:val="bottom"/>
           </w:tcPr>
           <w:p>
             <w:pPr>
+              <w:cnfStyle w:val="000000100000" w:firstRow="0" w:lastRow="0" w:firstColumn="0" w:lastColumn="0" w:oddVBand="0" w:evenVBand="0" w:oddHBand="1" w:evenHBand="0" w:firstRowFirstColumn="0" w:firstRowLastColumn="0" w:lastRowFirstColumn="0" w:lastRowLastColumn="0"/>
+              <w:rPr>
+                <w:rFonts w:ascii="Calibri" w:hAnsi="Calibri"/>
+                <w:color w:val="000000"/>
+              </w:rPr>
+            </w:pPr>
+            <w:r>
+              <w:rPr>
+                <w:rFonts w:ascii="Calibri" w:hAnsi="Calibri"/>
+                <w:color w:val="000000"/>
+              </w:rPr>
+              <w:t>Date</w:t>
+            </w:r>
+          </w:p>
+        </w:tc>
+        <w:tc>
+          <w:tcPr>
+            <w:tcW w:w="1134" w:type="dxa"/>
+          </w:tcPr>
+          <w:p>
+            <w:pPr>
+              <w:pStyle w:val="Geenafstand"/>
+              <w:cnfStyle w:val="000000100000" w:firstRow="0" w:lastRow="0" w:firstColumn="0" w:lastColumn="0" w:oddVBand="0" w:evenVBand="0" w:oddHBand="1" w:evenHBand="0" w:firstRowFirstColumn="0" w:firstRowLastColumn="0" w:lastRowFirstColumn="0" w:lastRowLastColumn="0"/>
+            </w:pPr>
+            <w:r>
+              <w:t>Date</w:t>
+            </w:r>
+          </w:p>
+        </w:tc>
+        <w:tc>
+          <w:tcPr>
+            <w:tcW w:w="850" w:type="dxa"/>
+          </w:tcPr>
+          <w:p>
+            <w:pPr>
+              <w:pStyle w:val="Geenafstand"/>
+              <w:cnfStyle w:val="000000100000" w:firstRow="0" w:lastRow="0" w:firstColumn="0" w:lastColumn="0" w:oddVBand="0" w:evenVBand="0" w:oddHBand="1" w:evenHBand="0" w:firstRowFirstColumn="0" w:firstRowLastColumn="0" w:lastRowFirstColumn="0" w:lastRowLastColumn="0"/>
+            </w:pPr>
+            <w:r>
+              <w:t>256</w:t>
+            </w:r>
+          </w:p>
+        </w:tc>
+        <w:tc>
+          <w:tcPr>
+            <w:tcW w:w="3851" w:type="dxa"/>
+          </w:tcPr>
+          <w:p>
+            <w:pPr>
+              <w:pStyle w:val="Geenafstand"/>
+              <w:cnfStyle w:val="000000100000" w:firstRow="0" w:lastRow="0" w:firstColumn="0" w:lastColumn="0" w:oddVBand="0" w:evenVBand="0" w:oddHBand="1" w:evenHBand="0" w:firstRowFirstColumn="0" w:firstRowLastColumn="0" w:lastRowFirstColumn="0" w:lastRowLastColumn="0"/>
+            </w:pPr>
+            <w:r>
+              <w:t>Starttijd</w:t>
+            </w:r>
+          </w:p>
+        </w:tc>
+      </w:tr>
+      <w:tr>
+        <w:tc>
+          <w:tcPr>
+            <w:cnfStyle w:val="001000000000" w:firstRow="0" w:lastRow="0" w:firstColumn="1" w:lastColumn="0" w:oddVBand="0" w:evenVBand="0" w:oddHBand="0" w:evenHBand="0" w:firstRowFirstColumn="0" w:firstRowLastColumn="0" w:lastRowFirstColumn="0" w:lastRowLastColumn="0"/>
+            <w:tcW w:w="1526" w:type="dxa"/>
+          </w:tcPr>
+          <w:p>
+            <w:pPr>
+              <w:pStyle w:val="Geenafstand"/>
               <w:rPr>
                 <w:rFonts w:ascii="Calibri" w:eastAsia="Times New Roman" w:hAnsi="Calibri" w:cs="Times New Roman"/>
                 <w:color w:val="000000"/>
               </w:rPr>
             </w:pPr>
-          </w:p>
-        </w:tc>
-        <w:tc>
-          <w:tcPr>
-            <w:tcW w:w="2410" w:type="dxa"/>
+            <w:r>
+              <w:rPr>
+                <w:rFonts w:ascii="Calibri" w:eastAsia="Times New Roman" w:hAnsi="Calibri" w:cs="Times New Roman"/>
+                <w:color w:val="000000"/>
+              </w:rPr>
+              <w:t>Time</w:t>
+            </w:r>
+          </w:p>
+        </w:tc>
+        <w:tc>
+          <w:tcPr>
+            <w:tcW w:w="1701" w:type="dxa"/>
             <w:vAlign w:val="bottom"/>
           </w:tcPr>
           <w:p>
             <w:pPr>
-              <w:cnfStyle w:val="000000100000" w:firstRow="0" w:lastRow="0" w:firstColumn="0" w:lastColumn="0" w:oddVBand="0" w:evenVBand="0" w:oddHBand="1" w:evenHBand="0" w:firstRowFirstColumn="0" w:firstRowLastColumn="0" w:lastRowFirstColumn="0" w:lastRowLastColumn="0"/>
+              <w:cnfStyle w:val="000000000000" w:firstRow="0" w:lastRow="0" w:firstColumn="0" w:lastColumn="0" w:oddVBand="0" w:evenVBand="0" w:oddHBand="0" w:evenHBand="0" w:firstRowFirstColumn="0" w:firstRowLastColumn="0" w:lastRowFirstColumn="0" w:lastRowLastColumn="0"/>
               <w:rPr>
                 <w:rFonts w:ascii="Calibri" w:hAnsi="Calibri"/>
                 <w:color w:val="000000"/>
-                <w:u w:val="single"/>
-              </w:rPr>
-            </w:pPr>
-          </w:p>
-        </w:tc>
-        <w:tc>
-          <w:tcPr>
-            <w:tcW w:w="1559" w:type="dxa"/>
-          </w:tcPr>
-          <w:p>
-            <w:pPr>
-              <w:pStyle w:val="NoSpacing"/>
-              <w:cnfStyle w:val="000000100000" w:firstRow="0" w:lastRow="0" w:firstColumn="0" w:lastColumn="0" w:oddVBand="0" w:evenVBand="0" w:oddHBand="1" w:evenHBand="0" w:firstRowFirstColumn="0" w:firstRowLastColumn="0" w:lastRowFirstColumn="0" w:lastRowLastColumn="0"/>
-            </w:pPr>
-          </w:p>
-        </w:tc>
-        <w:tc>
-          <w:tcPr>
-            <w:tcW w:w="850" w:type="dxa"/>
-          </w:tcPr>
-          <w:p>
-            <w:pPr>
-              <w:pStyle w:val="NoSpacing"/>
-              <w:cnfStyle w:val="000000100000" w:firstRow="0" w:lastRow="0" w:firstColumn="0" w:lastColumn="0" w:oddVBand="0" w:evenVBand="0" w:oddHBand="1" w:evenHBand="0" w:firstRowFirstColumn="0" w:firstRowLastColumn="0" w:lastRowFirstColumn="0" w:lastRowLastColumn="0"/>
-            </w:pPr>
-          </w:p>
-        </w:tc>
-        <w:tc>
-          <w:tcPr>
-            <w:tcW w:w="1696" w:type="dxa"/>
-          </w:tcPr>
-          <w:p>
-            <w:pPr>
-              <w:pStyle w:val="NoSpacing"/>
-              <w:cnfStyle w:val="000000100000" w:firstRow="0" w:lastRow="0" w:firstColumn="0" w:lastColumn="0" w:oddVBand="0" w:evenVBand="0" w:oddHBand="1" w:evenHBand="0" w:firstRowFirstColumn="0" w:firstRowLastColumn="0" w:lastRowFirstColumn="0" w:lastRowLastColumn="0"/>
-            </w:pPr>
-          </w:p>
-        </w:tc>
-      </w:tr>
-      <w:tr>
-        <w:tc>
-          <w:tcPr>
-            <w:cnfStyle w:val="001000000000" w:firstRow="0" w:lastRow="0" w:firstColumn="1" w:lastColumn="0" w:oddVBand="0" w:evenVBand="0" w:oddHBand="0" w:evenHBand="0" w:firstRowFirstColumn="0" w:firstRowLastColumn="0" w:lastRowFirstColumn="0" w:lastRowLastColumn="0"/>
-            <w:tcW w:w="2547" w:type="dxa"/>
-          </w:tcPr>
-          <w:p>
-            <w:pPr>
-              <w:pStyle w:val="NoSpacing"/>
-            </w:pPr>
-          </w:p>
-        </w:tc>
-        <w:tc>
-          <w:tcPr>
-            <w:tcW w:w="2410" w:type="dxa"/>
-            <w:vAlign w:val="bottom"/>
-          </w:tcPr>
-          <w:p>
-            <w:pPr>
-              <w:cnfStyle w:val="000000000000" w:firstRow="0" w:lastRow="0" w:firstColumn="0" w:lastColumn="0" w:oddVBand="0" w:evenVBand="0" w:oddHBand="0" w:evenHBand="0" w:firstRowFirstColumn="0" w:firstRowLastColumn="0" w:lastRowFirstColumn="0" w:lastRowLastColumn="0"/>
+              </w:rPr>
+            </w:pPr>
+            <w:r>
               <w:rPr>
                 <w:rFonts w:ascii="Calibri" w:hAnsi="Calibri"/>
                 <w:color w:val="000000"/>
-                <w:u w:val="single"/>
-              </w:rPr>
-            </w:pPr>
-          </w:p>
-        </w:tc>
-        <w:tc>
-          <w:tcPr>
-            <w:tcW w:w="1559" w:type="dxa"/>
-          </w:tcPr>
-          <w:p>
-            <w:pPr>
-              <w:pStyle w:val="NoSpacing"/>
+              </w:rPr>
+              <w:t>Time</w:t>
+            </w:r>
+          </w:p>
+        </w:tc>
+        <w:tc>
+          <w:tcPr>
+            <w:tcW w:w="1134" w:type="dxa"/>
+          </w:tcPr>
+          <w:p>
+            <w:pPr>
               <w:cnfStyle w:val="000000000000" w:firstRow="0" w:lastRow="0" w:firstColumn="0" w:lastColumn="0" w:oddVBand="0" w:evenVBand="0" w:oddHBand="0" w:evenHBand="0" w:firstRowFirstColumn="0" w:firstRowLastColumn="0" w:lastRowFirstColumn="0" w:lastRowLastColumn="0"/>
             </w:pPr>
+            <w:r>
+              <w:t>Int</w:t>
+            </w:r>
           </w:p>
         </w:tc>
         <w:tc>
@@ -5259,20 +5656,26 @@
           </w:tcPr>
           <w:p>
             <w:pPr>
-              <w:pStyle w:val="NoSpacing"/>
+              <w:pStyle w:val="Geenafstand"/>
               <w:cnfStyle w:val="000000000000" w:firstRow="0" w:lastRow="0" w:firstColumn="0" w:lastColumn="0" w:oddVBand="0" w:evenVBand="0" w:oddHBand="0" w:evenHBand="0" w:firstRowFirstColumn="0" w:firstRowLastColumn="0" w:lastRowFirstColumn="0" w:lastRowLastColumn="0"/>
             </w:pPr>
-          </w:p>
-        </w:tc>
-        <w:tc>
-          <w:tcPr>
-            <w:tcW w:w="1696" w:type="dxa"/>
-          </w:tcPr>
-          <w:p>
-            <w:pPr>
-              <w:pStyle w:val="NoSpacing"/>
+            <w:r>
+              <w:t>32</w:t>
+            </w:r>
+          </w:p>
+        </w:tc>
+        <w:tc>
+          <w:tcPr>
+            <w:tcW w:w="3851" w:type="dxa"/>
+          </w:tcPr>
+          <w:p>
+            <w:pPr>
+              <w:pStyle w:val="Geenafstand"/>
               <w:cnfStyle w:val="000000000000" w:firstRow="0" w:lastRow="0" w:firstColumn="0" w:lastColumn="0" w:oddVBand="0" w:evenVBand="0" w:oddHBand="0" w:evenHBand="0" w:firstRowFirstColumn="0" w:firstRowLastColumn="0" w:lastRowFirstColumn="0" w:lastRowLastColumn="0"/>
             </w:pPr>
+            <w:r>
+              <w:t>Duur van de taak</w:t>
+            </w:r>
           </w:p>
         </w:tc>
       </w:tr>
@@ -5283,17 +5686,30 @@
         <w:tc>
           <w:tcPr>
             <w:cnfStyle w:val="001000000000" w:firstRow="0" w:lastRow="0" w:firstColumn="1" w:lastColumn="0" w:oddVBand="0" w:evenVBand="0" w:oddHBand="0" w:evenHBand="0" w:firstRowFirstColumn="0" w:firstRowLastColumn="0" w:lastRowFirstColumn="0" w:lastRowLastColumn="0"/>
-            <w:tcW w:w="2547" w:type="dxa"/>
-          </w:tcPr>
-          <w:p>
-            <w:pPr>
-              <w:pStyle w:val="NoSpacing"/>
-            </w:pPr>
-          </w:p>
-        </w:tc>
-        <w:tc>
-          <w:tcPr>
-            <w:tcW w:w="2410" w:type="dxa"/>
+            <w:tcW w:w="1526" w:type="dxa"/>
+          </w:tcPr>
+          <w:p>
+            <w:pPr>
+              <w:pStyle w:val="Geenafstand"/>
+              <w:rPr>
+                <w:rFonts w:ascii="Calibri" w:eastAsia="Times New Roman" w:hAnsi="Calibri" w:cs="Times New Roman"/>
+                <w:color w:val="000000"/>
+              </w:rPr>
+            </w:pPr>
+            <w:proofErr w:type="spellStart"/>
+            <w:r>
+              <w:rPr>
+                <w:rFonts w:ascii="Calibri" w:eastAsia="Times New Roman" w:hAnsi="Calibri" w:cs="Times New Roman"/>
+                <w:color w:val="000000"/>
+              </w:rPr>
+              <w:t>Description</w:t>
+            </w:r>
+            <w:proofErr w:type="spellEnd"/>
+          </w:p>
+        </w:tc>
+        <w:tc>
+          <w:tcPr>
+            <w:tcW w:w="1701" w:type="dxa"/>
             <w:vAlign w:val="bottom"/>
           </w:tcPr>
           <w:p>
@@ -5304,17 +5720,28 @@
                 <w:color w:val="000000"/>
               </w:rPr>
             </w:pPr>
-          </w:p>
-        </w:tc>
-        <w:tc>
-          <w:tcPr>
-            <w:tcW w:w="1559" w:type="dxa"/>
-          </w:tcPr>
-          <w:p>
-            <w:pPr>
-              <w:pStyle w:val="NoSpacing"/>
+            <w:proofErr w:type="spellStart"/>
+            <w:r>
+              <w:rPr>
+                <w:rFonts w:ascii="Calibri" w:hAnsi="Calibri"/>
+                <w:color w:val="000000"/>
+              </w:rPr>
+              <w:t>Description</w:t>
+            </w:r>
+            <w:proofErr w:type="spellEnd"/>
+          </w:p>
+        </w:tc>
+        <w:tc>
+          <w:tcPr>
+            <w:tcW w:w="1134" w:type="dxa"/>
+          </w:tcPr>
+          <w:p>
+            <w:pPr>
               <w:cnfStyle w:val="000000100000" w:firstRow="0" w:lastRow="0" w:firstColumn="0" w:lastColumn="0" w:oddVBand="0" w:evenVBand="0" w:oddHBand="1" w:evenHBand="0" w:firstRowFirstColumn="0" w:firstRowLastColumn="0" w:lastRowFirstColumn="0" w:lastRowLastColumn="0"/>
             </w:pPr>
+            <w:r>
+              <w:t>string</w:t>
+            </w:r>
           </w:p>
         </w:tc>
         <w:tc>
@@ -5323,20 +5750,26 @@
           </w:tcPr>
           <w:p>
             <w:pPr>
-              <w:pStyle w:val="NoSpacing"/>
+              <w:pStyle w:val="Geenafstand"/>
               <w:cnfStyle w:val="000000100000" w:firstRow="0" w:lastRow="0" w:firstColumn="0" w:lastColumn="0" w:oddVBand="0" w:evenVBand="0" w:oddHBand="1" w:evenHBand="0" w:firstRowFirstColumn="0" w:firstRowLastColumn="0" w:lastRowFirstColumn="0" w:lastRowLastColumn="0"/>
             </w:pPr>
-          </w:p>
-        </w:tc>
-        <w:tc>
-          <w:tcPr>
-            <w:tcW w:w="1696" w:type="dxa"/>
-          </w:tcPr>
-          <w:p>
-            <w:pPr>
-              <w:pStyle w:val="NoSpacing"/>
+            <w:r>
+              <w:t>128</w:t>
+            </w:r>
+          </w:p>
+        </w:tc>
+        <w:tc>
+          <w:tcPr>
+            <w:tcW w:w="3851" w:type="dxa"/>
+          </w:tcPr>
+          <w:p>
+            <w:pPr>
+              <w:pStyle w:val="Geenafstand"/>
               <w:cnfStyle w:val="000000100000" w:firstRow="0" w:lastRow="0" w:firstColumn="0" w:lastColumn="0" w:oddVBand="0" w:evenVBand="0" w:oddHBand="1" w:evenHBand="0" w:firstRowFirstColumn="0" w:firstRowLastColumn="0" w:lastRowFirstColumn="0" w:lastRowLastColumn="0"/>
             </w:pPr>
+            <w:r>
+              <w:t>Korte uitleg</w:t>
+            </w:r>
           </w:p>
         </w:tc>
       </w:tr>
@@ -5344,21 +5777,30 @@
         <w:tc>
           <w:tcPr>
             <w:cnfStyle w:val="001000000000" w:firstRow="0" w:lastRow="0" w:firstColumn="1" w:lastColumn="0" w:oddVBand="0" w:evenVBand="0" w:oddHBand="0" w:evenHBand="0" w:firstRowFirstColumn="0" w:firstRowLastColumn="0" w:lastRowFirstColumn="0" w:lastRowLastColumn="0"/>
-            <w:tcW w:w="2547" w:type="dxa"/>
-          </w:tcPr>
-          <w:p>
-            <w:pPr>
-              <w:pStyle w:val="NoSpacing"/>
+            <w:tcW w:w="1526" w:type="dxa"/>
+          </w:tcPr>
+          <w:p>
+            <w:pPr>
+              <w:pStyle w:val="Geenafstand"/>
               <w:rPr>
                 <w:rFonts w:ascii="Calibri" w:eastAsia="Times New Roman" w:hAnsi="Calibri" w:cs="Times New Roman"/>
                 <w:color w:val="000000"/>
               </w:rPr>
             </w:pPr>
-          </w:p>
-        </w:tc>
-        <w:tc>
-          <w:tcPr>
-            <w:tcW w:w="2410" w:type="dxa"/>
+            <w:proofErr w:type="spellStart"/>
+            <w:r>
+              <w:rPr>
+                <w:rFonts w:ascii="Calibri" w:eastAsia="Times New Roman" w:hAnsi="Calibri" w:cs="Times New Roman"/>
+                <w:color w:val="000000"/>
+              </w:rPr>
+              <w:t>Costs</w:t>
+            </w:r>
+            <w:proofErr w:type="spellEnd"/>
+          </w:p>
+        </w:tc>
+        <w:tc>
+          <w:tcPr>
+            <w:tcW w:w="1701" w:type="dxa"/>
             <w:vAlign w:val="bottom"/>
           </w:tcPr>
           <w:p>
@@ -5369,16 +5811,31 @@
                 <w:color w:val="000000"/>
               </w:rPr>
             </w:pPr>
-          </w:p>
-        </w:tc>
-        <w:tc>
-          <w:tcPr>
-            <w:tcW w:w="1559" w:type="dxa"/>
-          </w:tcPr>
-          <w:p>
-            <w:pPr>
+            <w:proofErr w:type="spellStart"/>
+            <w:r>
+              <w:rPr>
+                <w:rFonts w:ascii="Calibri" w:hAnsi="Calibri"/>
+                <w:color w:val="000000"/>
+              </w:rPr>
+              <w:t>Costs</w:t>
+            </w:r>
+            <w:proofErr w:type="spellEnd"/>
+          </w:p>
+        </w:tc>
+        <w:tc>
+          <w:tcPr>
+            <w:tcW w:w="1134" w:type="dxa"/>
+          </w:tcPr>
+          <w:p>
+            <w:pPr>
+              <w:pStyle w:val="Geenafstand"/>
               <w:cnfStyle w:val="000000000000" w:firstRow="0" w:lastRow="0" w:firstColumn="0" w:lastColumn="0" w:oddVBand="0" w:evenVBand="0" w:oddHBand="0" w:evenHBand="0" w:firstRowFirstColumn="0" w:firstRowLastColumn="0" w:lastRowFirstColumn="0" w:lastRowLastColumn="0"/>
             </w:pPr>
+            <w:proofErr w:type="spellStart"/>
+            <w:r>
+              <w:t>Decimal</w:t>
+            </w:r>
+            <w:proofErr w:type="spellEnd"/>
           </w:p>
         </w:tc>
         <w:tc>
@@ -5387,20 +5844,26 @@
           </w:tcPr>
           <w:p>
             <w:pPr>
-              <w:pStyle w:val="NoSpacing"/>
+              <w:pStyle w:val="Geenafstand"/>
               <w:cnfStyle w:val="000000000000" w:firstRow="0" w:lastRow="0" w:firstColumn="0" w:lastColumn="0" w:oddVBand="0" w:evenVBand="0" w:oddHBand="0" w:evenHBand="0" w:firstRowFirstColumn="0" w:firstRowLastColumn="0" w:lastRowFirstColumn="0" w:lastRowLastColumn="0"/>
             </w:pPr>
-          </w:p>
-        </w:tc>
-        <w:tc>
-          <w:tcPr>
-            <w:tcW w:w="1696" w:type="dxa"/>
-          </w:tcPr>
-          <w:p>
-            <w:pPr>
-              <w:pStyle w:val="NoSpacing"/>
+            <w:r>
+              <w:t>32</w:t>
+            </w:r>
+          </w:p>
+        </w:tc>
+        <w:tc>
+          <w:tcPr>
+            <w:tcW w:w="3851" w:type="dxa"/>
+          </w:tcPr>
+          <w:p>
+            <w:pPr>
+              <w:pStyle w:val="Geenafstand"/>
               <w:cnfStyle w:val="000000000000" w:firstRow="0" w:lastRow="0" w:firstColumn="0" w:lastColumn="0" w:oddVBand="0" w:evenVBand="0" w:oddHBand="0" w:evenHBand="0" w:firstRowFirstColumn="0" w:firstRowLastColumn="0" w:lastRowFirstColumn="0" w:lastRowLastColumn="0"/>
             </w:pPr>
+            <w:r>
+              <w:t>Hoeveel de taak kan kosten in euro’s</w:t>
+            </w:r>
           </w:p>
         </w:tc>
       </w:tr>
@@ -5411,21 +5874,30 @@
         <w:tc>
           <w:tcPr>
             <w:cnfStyle w:val="001000000000" w:firstRow="0" w:lastRow="0" w:firstColumn="1" w:lastColumn="0" w:oddVBand="0" w:evenVBand="0" w:oddHBand="0" w:evenHBand="0" w:firstRowFirstColumn="0" w:firstRowLastColumn="0" w:lastRowFirstColumn="0" w:lastRowLastColumn="0"/>
-            <w:tcW w:w="2547" w:type="dxa"/>
-          </w:tcPr>
-          <w:p>
-            <w:pPr>
-              <w:pStyle w:val="NoSpacing"/>
+            <w:tcW w:w="1526" w:type="dxa"/>
+          </w:tcPr>
+          <w:p>
+            <w:pPr>
+              <w:pStyle w:val="Geenafstand"/>
               <w:rPr>
                 <w:rFonts w:ascii="Calibri" w:eastAsia="Times New Roman" w:hAnsi="Calibri" w:cs="Times New Roman"/>
                 <w:color w:val="000000"/>
               </w:rPr>
             </w:pPr>
-          </w:p>
-        </w:tc>
-        <w:tc>
-          <w:tcPr>
-            <w:tcW w:w="2410" w:type="dxa"/>
+            <w:proofErr w:type="spellStart"/>
+            <w:r>
+              <w:rPr>
+                <w:rFonts w:ascii="Calibri" w:eastAsia="Times New Roman" w:hAnsi="Calibri" w:cs="Times New Roman"/>
+                <w:color w:val="000000"/>
+              </w:rPr>
+              <w:t>remarks</w:t>
+            </w:r>
+            <w:proofErr w:type="spellEnd"/>
+          </w:p>
+        </w:tc>
+        <w:tc>
+          <w:tcPr>
+            <w:tcW w:w="1701" w:type="dxa"/>
             <w:vAlign w:val="bottom"/>
           </w:tcPr>
           <w:p>
@@ -5436,81 +5908,28 @@
                 <w:color w:val="000000"/>
               </w:rPr>
             </w:pPr>
-          </w:p>
-        </w:tc>
-        <w:tc>
-          <w:tcPr>
-            <w:tcW w:w="1559" w:type="dxa"/>
-          </w:tcPr>
-          <w:p>
-            <w:pPr>
-              <w:cnfStyle w:val="000000100000" w:firstRow="0" w:lastRow="0" w:firstColumn="0" w:lastColumn="0" w:oddVBand="0" w:evenVBand="0" w:oddHBand="1" w:evenHBand="0" w:firstRowFirstColumn="0" w:firstRowLastColumn="0" w:lastRowFirstColumn="0" w:lastRowLastColumn="0"/>
-            </w:pPr>
-          </w:p>
-        </w:tc>
-        <w:tc>
-          <w:tcPr>
-            <w:tcW w:w="850" w:type="dxa"/>
-          </w:tcPr>
-          <w:p>
-            <w:pPr>
-              <w:pStyle w:val="NoSpacing"/>
-              <w:cnfStyle w:val="000000100000" w:firstRow="0" w:lastRow="0" w:firstColumn="0" w:lastColumn="0" w:oddVBand="0" w:evenVBand="0" w:oddHBand="1" w:evenHBand="0" w:firstRowFirstColumn="0" w:firstRowLastColumn="0" w:lastRowFirstColumn="0" w:lastRowLastColumn="0"/>
-            </w:pPr>
-          </w:p>
-        </w:tc>
-        <w:tc>
-          <w:tcPr>
-            <w:tcW w:w="1696" w:type="dxa"/>
-          </w:tcPr>
-          <w:p>
-            <w:pPr>
-              <w:pStyle w:val="NoSpacing"/>
-              <w:cnfStyle w:val="000000100000" w:firstRow="0" w:lastRow="0" w:firstColumn="0" w:lastColumn="0" w:oddVBand="0" w:evenVBand="0" w:oddHBand="1" w:evenHBand="0" w:firstRowFirstColumn="0" w:firstRowLastColumn="0" w:lastRowFirstColumn="0" w:lastRowLastColumn="0"/>
-            </w:pPr>
-          </w:p>
-        </w:tc>
-      </w:tr>
-      <w:tr>
-        <w:tc>
-          <w:tcPr>
-            <w:cnfStyle w:val="001000000000" w:firstRow="0" w:lastRow="0" w:firstColumn="1" w:lastColumn="0" w:oddVBand="0" w:evenVBand="0" w:oddHBand="0" w:evenHBand="0" w:firstRowFirstColumn="0" w:firstRowLastColumn="0" w:lastRowFirstColumn="0" w:lastRowLastColumn="0"/>
-            <w:tcW w:w="2547" w:type="dxa"/>
-          </w:tcPr>
-          <w:p>
-            <w:pPr>
-              <w:pStyle w:val="NoSpacing"/>
-              <w:rPr>
-                <w:rFonts w:ascii="Calibri" w:eastAsia="Times New Roman" w:hAnsi="Calibri" w:cs="Times New Roman"/>
-                <w:color w:val="000000"/>
-              </w:rPr>
-            </w:pPr>
-          </w:p>
-        </w:tc>
-        <w:tc>
-          <w:tcPr>
-            <w:tcW w:w="2410" w:type="dxa"/>
-            <w:vAlign w:val="bottom"/>
-          </w:tcPr>
-          <w:p>
-            <w:pPr>
-              <w:cnfStyle w:val="000000000000" w:firstRow="0" w:lastRow="0" w:firstColumn="0" w:lastColumn="0" w:oddVBand="0" w:evenVBand="0" w:oddHBand="0" w:evenHBand="0" w:firstRowFirstColumn="0" w:firstRowLastColumn="0" w:lastRowFirstColumn="0" w:lastRowLastColumn="0"/>
+            <w:proofErr w:type="spellStart"/>
+            <w:r>
               <w:rPr>
                 <w:rFonts w:ascii="Calibri" w:hAnsi="Calibri"/>
                 <w:color w:val="000000"/>
               </w:rPr>
-            </w:pPr>
-          </w:p>
-        </w:tc>
-        <w:tc>
-          <w:tcPr>
-            <w:tcW w:w="1559" w:type="dxa"/>
-          </w:tcPr>
-          <w:p>
-            <w:pPr>
-              <w:pStyle w:val="NoSpacing"/>
-              <w:cnfStyle w:val="000000000000" w:firstRow="0" w:lastRow="0" w:firstColumn="0" w:lastColumn="0" w:oddVBand="0" w:evenVBand="0" w:oddHBand="0" w:evenHBand="0" w:firstRowFirstColumn="0" w:firstRowLastColumn="0" w:lastRowFirstColumn="0" w:lastRowLastColumn="0"/>
-            </w:pPr>
+              <w:t>remarks</w:t>
+            </w:r>
+            <w:proofErr w:type="spellEnd"/>
+          </w:p>
+        </w:tc>
+        <w:tc>
+          <w:tcPr>
+            <w:tcW w:w="1134" w:type="dxa"/>
+          </w:tcPr>
+          <w:p>
+            <w:pPr>
+              <w:cnfStyle w:val="000000100000" w:firstRow="0" w:lastRow="0" w:firstColumn="0" w:lastColumn="0" w:oddVBand="0" w:evenVBand="0" w:oddHBand="1" w:evenHBand="0" w:firstRowFirstColumn="0" w:firstRowLastColumn="0" w:lastRowFirstColumn="0" w:lastRowLastColumn="0"/>
+            </w:pPr>
+            <w:r>
+              <w:t>string</w:t>
+            </w:r>
           </w:p>
         </w:tc>
         <w:tc>
@@ -5519,1191 +5938,39 @@
           </w:tcPr>
           <w:p>
             <w:pPr>
-              <w:pStyle w:val="NoSpacing"/>
-              <w:cnfStyle w:val="000000000000" w:firstRow="0" w:lastRow="0" w:firstColumn="0" w:lastColumn="0" w:oddVBand="0" w:evenVBand="0" w:oddHBand="0" w:evenHBand="0" w:firstRowFirstColumn="0" w:firstRowLastColumn="0" w:lastRowFirstColumn="0" w:lastRowLastColumn="0"/>
-            </w:pPr>
-          </w:p>
-        </w:tc>
-        <w:tc>
-          <w:tcPr>
-            <w:tcW w:w="1696" w:type="dxa"/>
-          </w:tcPr>
-          <w:p>
-            <w:pPr>
-              <w:pStyle w:val="NoSpacing"/>
-              <w:cnfStyle w:val="000000000000" w:firstRow="0" w:lastRow="0" w:firstColumn="0" w:lastColumn="0" w:oddVBand="0" w:evenVBand="0" w:oddHBand="0" w:evenHBand="0" w:firstRowFirstColumn="0" w:firstRowLastColumn="0" w:lastRowFirstColumn="0" w:lastRowLastColumn="0"/>
-            </w:pPr>
-          </w:p>
-        </w:tc>
-      </w:tr>
-      <w:tr>
-        <w:trPr>
-          <w:cnfStyle w:val="000000100000" w:firstRow="0" w:lastRow="0" w:firstColumn="0" w:lastColumn="0" w:oddVBand="0" w:evenVBand="0" w:oddHBand="1" w:evenHBand="0" w:firstRowFirstColumn="0" w:firstRowLastColumn="0" w:lastRowFirstColumn="0" w:lastRowLastColumn="0"/>
-        </w:trPr>
-        <w:tc>
-          <w:tcPr>
-            <w:cnfStyle w:val="001000000000" w:firstRow="0" w:lastRow="0" w:firstColumn="1" w:lastColumn="0" w:oddVBand="0" w:evenVBand="0" w:oddHBand="0" w:evenHBand="0" w:firstRowFirstColumn="0" w:firstRowLastColumn="0" w:lastRowFirstColumn="0" w:lastRowLastColumn="0"/>
-            <w:tcW w:w="2547" w:type="dxa"/>
-          </w:tcPr>
-          <w:p>
-            <w:pPr>
-              <w:pStyle w:val="NoSpacing"/>
-              <w:rPr>
-                <w:rFonts w:ascii="Calibri" w:eastAsia="Times New Roman" w:hAnsi="Calibri" w:cs="Times New Roman"/>
-                <w:color w:val="000000"/>
-              </w:rPr>
-            </w:pPr>
-          </w:p>
-        </w:tc>
-        <w:tc>
-          <w:tcPr>
-            <w:tcW w:w="2410" w:type="dxa"/>
-            <w:vAlign w:val="bottom"/>
-          </w:tcPr>
-          <w:p>
-            <w:pPr>
+              <w:pStyle w:val="Geenafstand"/>
               <w:cnfStyle w:val="000000100000" w:firstRow="0" w:lastRow="0" w:firstColumn="0" w:lastColumn="0" w:oddVBand="0" w:evenVBand="0" w:oddHBand="1" w:evenHBand="0" w:firstRowFirstColumn="0" w:firstRowLastColumn="0" w:lastRowFirstColumn="0" w:lastRowLastColumn="0"/>
-              <w:rPr>
-                <w:rFonts w:ascii="Calibri" w:hAnsi="Calibri"/>
-                <w:color w:val="000000"/>
-              </w:rPr>
-            </w:pPr>
-          </w:p>
-        </w:tc>
-        <w:tc>
-          <w:tcPr>
-            <w:tcW w:w="1559" w:type="dxa"/>
-          </w:tcPr>
-          <w:p>
-            <w:pPr>
+            </w:pPr>
+            <w:r>
+              <w:t>128</w:t>
+            </w:r>
+          </w:p>
+        </w:tc>
+        <w:tc>
+          <w:tcPr>
+            <w:tcW w:w="3851" w:type="dxa"/>
+          </w:tcPr>
+          <w:p>
+            <w:pPr>
+              <w:pStyle w:val="Geenafstand"/>
               <w:cnfStyle w:val="000000100000" w:firstRow="0" w:lastRow="0" w:firstColumn="0" w:lastColumn="0" w:oddVBand="0" w:evenVBand="0" w:oddHBand="1" w:evenHBand="0" w:firstRowFirstColumn="0" w:firstRowLastColumn="0" w:lastRowFirstColumn="0" w:lastRowLastColumn="0"/>
             </w:pPr>
-          </w:p>
-        </w:tc>
-        <w:tc>
-          <w:tcPr>
-            <w:tcW w:w="850" w:type="dxa"/>
-          </w:tcPr>
-          <w:p>
-            <w:pPr>
-              <w:pStyle w:val="NoSpacing"/>
-              <w:cnfStyle w:val="000000100000" w:firstRow="0" w:lastRow="0" w:firstColumn="0" w:lastColumn="0" w:oddVBand="0" w:evenVBand="0" w:oddHBand="1" w:evenHBand="0" w:firstRowFirstColumn="0" w:firstRowLastColumn="0" w:lastRowFirstColumn="0" w:lastRowLastColumn="0"/>
-            </w:pPr>
-          </w:p>
-        </w:tc>
-        <w:tc>
-          <w:tcPr>
-            <w:tcW w:w="1696" w:type="dxa"/>
-          </w:tcPr>
-          <w:p>
-            <w:pPr>
-              <w:pStyle w:val="NoSpacing"/>
-              <w:cnfStyle w:val="000000100000" w:firstRow="0" w:lastRow="0" w:firstColumn="0" w:lastColumn="0" w:oddVBand="0" w:evenVBand="0" w:oddHBand="1" w:evenHBand="0" w:firstRowFirstColumn="0" w:firstRowLastColumn="0" w:lastRowFirstColumn="0" w:lastRowLastColumn="0"/>
-            </w:pPr>
-          </w:p>
-        </w:tc>
-      </w:tr>
-      <w:tr>
-        <w:tc>
-          <w:tcPr>
-            <w:cnfStyle w:val="001000000000" w:firstRow="0" w:lastRow="0" w:firstColumn="1" w:lastColumn="0" w:oddVBand="0" w:evenVBand="0" w:oddHBand="0" w:evenHBand="0" w:firstRowFirstColumn="0" w:firstRowLastColumn="0" w:lastRowFirstColumn="0" w:lastRowLastColumn="0"/>
-            <w:tcW w:w="2547" w:type="dxa"/>
-          </w:tcPr>
-          <w:p>
-            <w:pPr>
-              <w:pStyle w:val="NoSpacing"/>
-              <w:rPr>
-                <w:rFonts w:ascii="Calibri" w:eastAsia="Times New Roman" w:hAnsi="Calibri" w:cs="Times New Roman"/>
-                <w:color w:val="000000"/>
-              </w:rPr>
-            </w:pPr>
-          </w:p>
-        </w:tc>
-        <w:tc>
-          <w:tcPr>
-            <w:tcW w:w="2410" w:type="dxa"/>
-            <w:vAlign w:val="bottom"/>
-          </w:tcPr>
-          <w:p>
-            <w:pPr>
-              <w:cnfStyle w:val="000000000000" w:firstRow="0" w:lastRow="0" w:firstColumn="0" w:lastColumn="0" w:oddVBand="0" w:evenVBand="0" w:oddHBand="0" w:evenHBand="0" w:firstRowFirstColumn="0" w:firstRowLastColumn="0" w:lastRowFirstColumn="0" w:lastRowLastColumn="0"/>
-              <w:rPr>
-                <w:rFonts w:ascii="Calibri" w:hAnsi="Calibri"/>
-                <w:color w:val="000000"/>
-              </w:rPr>
-            </w:pPr>
-          </w:p>
-        </w:tc>
-        <w:tc>
-          <w:tcPr>
-            <w:tcW w:w="1559" w:type="dxa"/>
-          </w:tcPr>
-          <w:p>
-            <w:pPr>
-              <w:pStyle w:val="NoSpacing"/>
-              <w:cnfStyle w:val="000000000000" w:firstRow="0" w:lastRow="0" w:firstColumn="0" w:lastColumn="0" w:oddVBand="0" w:evenVBand="0" w:oddHBand="0" w:evenHBand="0" w:firstRowFirstColumn="0" w:firstRowLastColumn="0" w:lastRowFirstColumn="0" w:lastRowLastColumn="0"/>
-            </w:pPr>
-          </w:p>
-        </w:tc>
-        <w:tc>
-          <w:tcPr>
-            <w:tcW w:w="850" w:type="dxa"/>
-          </w:tcPr>
-          <w:p>
-            <w:pPr>
-              <w:pStyle w:val="NoSpacing"/>
-              <w:cnfStyle w:val="000000000000" w:firstRow="0" w:lastRow="0" w:firstColumn="0" w:lastColumn="0" w:oddVBand="0" w:evenVBand="0" w:oddHBand="0" w:evenHBand="0" w:firstRowFirstColumn="0" w:firstRowLastColumn="0" w:lastRowFirstColumn="0" w:lastRowLastColumn="0"/>
-            </w:pPr>
-          </w:p>
-        </w:tc>
-        <w:tc>
-          <w:tcPr>
-            <w:tcW w:w="1696" w:type="dxa"/>
-          </w:tcPr>
-          <w:p>
-            <w:pPr>
-              <w:pStyle w:val="NoSpacing"/>
-              <w:cnfStyle w:val="000000000000" w:firstRow="0" w:lastRow="0" w:firstColumn="0" w:lastColumn="0" w:oddVBand="0" w:evenVBand="0" w:oddHBand="0" w:evenHBand="0" w:firstRowFirstColumn="0" w:firstRowLastColumn="0" w:lastRowFirstColumn="0" w:lastRowLastColumn="0"/>
-            </w:pPr>
-          </w:p>
-        </w:tc>
-      </w:tr>
-      <w:tr>
-        <w:trPr>
-          <w:cnfStyle w:val="000000100000" w:firstRow="0" w:lastRow="0" w:firstColumn="0" w:lastColumn="0" w:oddVBand="0" w:evenVBand="0" w:oddHBand="1" w:evenHBand="0" w:firstRowFirstColumn="0" w:firstRowLastColumn="0" w:lastRowFirstColumn="0" w:lastRowLastColumn="0"/>
-        </w:trPr>
-        <w:tc>
-          <w:tcPr>
-            <w:cnfStyle w:val="001000000000" w:firstRow="0" w:lastRow="0" w:firstColumn="1" w:lastColumn="0" w:oddVBand="0" w:evenVBand="0" w:oddHBand="0" w:evenHBand="0" w:firstRowFirstColumn="0" w:firstRowLastColumn="0" w:lastRowFirstColumn="0" w:lastRowLastColumn="0"/>
-            <w:tcW w:w="2547" w:type="dxa"/>
-          </w:tcPr>
-          <w:p>
-            <w:pPr>
-              <w:pStyle w:val="NoSpacing"/>
-              <w:rPr>
-                <w:rFonts w:ascii="Calibri" w:eastAsia="Times New Roman" w:hAnsi="Calibri" w:cs="Times New Roman"/>
-                <w:color w:val="000000"/>
-              </w:rPr>
-            </w:pPr>
-          </w:p>
-        </w:tc>
-        <w:tc>
-          <w:tcPr>
-            <w:tcW w:w="2410" w:type="dxa"/>
-            <w:vAlign w:val="bottom"/>
-          </w:tcPr>
-          <w:p>
-            <w:pPr>
-              <w:cnfStyle w:val="000000100000" w:firstRow="0" w:lastRow="0" w:firstColumn="0" w:lastColumn="0" w:oddVBand="0" w:evenVBand="0" w:oddHBand="1" w:evenHBand="0" w:firstRowFirstColumn="0" w:firstRowLastColumn="0" w:lastRowFirstColumn="0" w:lastRowLastColumn="0"/>
-              <w:rPr>
-                <w:rFonts w:ascii="Calibri" w:hAnsi="Calibri"/>
-                <w:color w:val="000000"/>
-              </w:rPr>
-            </w:pPr>
-          </w:p>
-        </w:tc>
-        <w:tc>
-          <w:tcPr>
-            <w:tcW w:w="1559" w:type="dxa"/>
-          </w:tcPr>
-          <w:p>
-            <w:pPr>
-              <w:cnfStyle w:val="000000100000" w:firstRow="0" w:lastRow="0" w:firstColumn="0" w:lastColumn="0" w:oddVBand="0" w:evenVBand="0" w:oddHBand="1" w:evenHBand="0" w:firstRowFirstColumn="0" w:firstRowLastColumn="0" w:lastRowFirstColumn="0" w:lastRowLastColumn="0"/>
-            </w:pPr>
-          </w:p>
-        </w:tc>
-        <w:tc>
-          <w:tcPr>
-            <w:tcW w:w="850" w:type="dxa"/>
-          </w:tcPr>
-          <w:p>
-            <w:pPr>
-              <w:pStyle w:val="NoSpacing"/>
-              <w:cnfStyle w:val="000000100000" w:firstRow="0" w:lastRow="0" w:firstColumn="0" w:lastColumn="0" w:oddVBand="0" w:evenVBand="0" w:oddHBand="1" w:evenHBand="0" w:firstRowFirstColumn="0" w:firstRowLastColumn="0" w:lastRowFirstColumn="0" w:lastRowLastColumn="0"/>
-            </w:pPr>
-          </w:p>
-        </w:tc>
-        <w:tc>
-          <w:tcPr>
-            <w:tcW w:w="1696" w:type="dxa"/>
-          </w:tcPr>
-          <w:p>
-            <w:pPr>
-              <w:pStyle w:val="NoSpacing"/>
-              <w:cnfStyle w:val="000000100000" w:firstRow="0" w:lastRow="0" w:firstColumn="0" w:lastColumn="0" w:oddVBand="0" w:evenVBand="0" w:oddHBand="1" w:evenHBand="0" w:firstRowFirstColumn="0" w:firstRowLastColumn="0" w:lastRowFirstColumn="0" w:lastRowLastColumn="0"/>
-            </w:pPr>
-          </w:p>
-        </w:tc>
-      </w:tr>
-      <w:tr>
-        <w:tc>
-          <w:tcPr>
-            <w:cnfStyle w:val="001000000000" w:firstRow="0" w:lastRow="0" w:firstColumn="1" w:lastColumn="0" w:oddVBand="0" w:evenVBand="0" w:oddHBand="0" w:evenHBand="0" w:firstRowFirstColumn="0" w:firstRowLastColumn="0" w:lastRowFirstColumn="0" w:lastRowLastColumn="0"/>
-            <w:tcW w:w="2547" w:type="dxa"/>
-          </w:tcPr>
-          <w:p>
-            <w:pPr>
-              <w:pStyle w:val="NoSpacing"/>
-              <w:rPr>
-                <w:rFonts w:ascii="Calibri" w:eastAsia="Times New Roman" w:hAnsi="Calibri" w:cs="Times New Roman"/>
-                <w:color w:val="000000"/>
-              </w:rPr>
-            </w:pPr>
-          </w:p>
-        </w:tc>
-        <w:tc>
-          <w:tcPr>
-            <w:tcW w:w="2410" w:type="dxa"/>
-            <w:vAlign w:val="bottom"/>
-          </w:tcPr>
-          <w:p>
-            <w:pPr>
-              <w:cnfStyle w:val="000000000000" w:firstRow="0" w:lastRow="0" w:firstColumn="0" w:lastColumn="0" w:oddVBand="0" w:evenVBand="0" w:oddHBand="0" w:evenHBand="0" w:firstRowFirstColumn="0" w:firstRowLastColumn="0" w:lastRowFirstColumn="0" w:lastRowLastColumn="0"/>
-              <w:rPr>
-                <w:rFonts w:ascii="Calibri" w:hAnsi="Calibri"/>
-                <w:color w:val="000000"/>
-              </w:rPr>
-            </w:pPr>
-          </w:p>
-        </w:tc>
-        <w:tc>
-          <w:tcPr>
-            <w:tcW w:w="1559" w:type="dxa"/>
-          </w:tcPr>
-          <w:p>
-            <w:pPr>
-              <w:pStyle w:val="NoSpacing"/>
-              <w:cnfStyle w:val="000000000000" w:firstRow="0" w:lastRow="0" w:firstColumn="0" w:lastColumn="0" w:oddVBand="0" w:evenVBand="0" w:oddHBand="0" w:evenHBand="0" w:firstRowFirstColumn="0" w:firstRowLastColumn="0" w:lastRowFirstColumn="0" w:lastRowLastColumn="0"/>
-            </w:pPr>
-          </w:p>
-        </w:tc>
-        <w:tc>
-          <w:tcPr>
-            <w:tcW w:w="850" w:type="dxa"/>
-          </w:tcPr>
-          <w:p>
-            <w:pPr>
-              <w:pStyle w:val="NoSpacing"/>
-              <w:cnfStyle w:val="000000000000" w:firstRow="0" w:lastRow="0" w:firstColumn="0" w:lastColumn="0" w:oddVBand="0" w:evenVBand="0" w:oddHBand="0" w:evenHBand="0" w:firstRowFirstColumn="0" w:firstRowLastColumn="0" w:lastRowFirstColumn="0" w:lastRowLastColumn="0"/>
-            </w:pPr>
-          </w:p>
-        </w:tc>
-        <w:tc>
-          <w:tcPr>
-            <w:tcW w:w="1696" w:type="dxa"/>
-          </w:tcPr>
-          <w:p>
-            <w:pPr>
-              <w:pStyle w:val="NoSpacing"/>
-              <w:cnfStyle w:val="000000000000" w:firstRow="0" w:lastRow="0" w:firstColumn="0" w:lastColumn="0" w:oddVBand="0" w:evenVBand="0" w:oddHBand="0" w:evenHBand="0" w:firstRowFirstColumn="0" w:firstRowLastColumn="0" w:lastRowFirstColumn="0" w:lastRowLastColumn="0"/>
-            </w:pPr>
-          </w:p>
-        </w:tc>
-      </w:tr>
-      <w:tr>
-        <w:trPr>
-          <w:cnfStyle w:val="000000100000" w:firstRow="0" w:lastRow="0" w:firstColumn="0" w:lastColumn="0" w:oddVBand="0" w:evenVBand="0" w:oddHBand="1" w:evenHBand="0" w:firstRowFirstColumn="0" w:firstRowLastColumn="0" w:lastRowFirstColumn="0" w:lastRowLastColumn="0"/>
-        </w:trPr>
-        <w:tc>
-          <w:tcPr>
-            <w:cnfStyle w:val="001000000000" w:firstRow="0" w:lastRow="0" w:firstColumn="1" w:lastColumn="0" w:oddVBand="0" w:evenVBand="0" w:oddHBand="0" w:evenHBand="0" w:firstRowFirstColumn="0" w:firstRowLastColumn="0" w:lastRowFirstColumn="0" w:lastRowLastColumn="0"/>
-            <w:tcW w:w="2547" w:type="dxa"/>
-          </w:tcPr>
-          <w:p>
-            <w:pPr>
-              <w:pStyle w:val="NoSpacing"/>
-              <w:rPr>
-                <w:rFonts w:ascii="Calibri" w:eastAsia="Times New Roman" w:hAnsi="Calibri" w:cs="Times New Roman"/>
-                <w:color w:val="000000"/>
-              </w:rPr>
-            </w:pPr>
-          </w:p>
-        </w:tc>
-        <w:tc>
-          <w:tcPr>
-            <w:tcW w:w="2410" w:type="dxa"/>
-            <w:vAlign w:val="bottom"/>
-          </w:tcPr>
-          <w:p>
-            <w:pPr>
-              <w:cnfStyle w:val="000000100000" w:firstRow="0" w:lastRow="0" w:firstColumn="0" w:lastColumn="0" w:oddVBand="0" w:evenVBand="0" w:oddHBand="1" w:evenHBand="0" w:firstRowFirstColumn="0" w:firstRowLastColumn="0" w:lastRowFirstColumn="0" w:lastRowLastColumn="0"/>
-              <w:rPr>
-                <w:rFonts w:ascii="Calibri" w:hAnsi="Calibri"/>
-                <w:color w:val="000000"/>
-              </w:rPr>
-            </w:pPr>
-          </w:p>
-        </w:tc>
-        <w:tc>
-          <w:tcPr>
-            <w:tcW w:w="1559" w:type="dxa"/>
-          </w:tcPr>
-          <w:p>
-            <w:pPr>
-              <w:cnfStyle w:val="000000100000" w:firstRow="0" w:lastRow="0" w:firstColumn="0" w:lastColumn="0" w:oddVBand="0" w:evenVBand="0" w:oddHBand="1" w:evenHBand="0" w:firstRowFirstColumn="0" w:firstRowLastColumn="0" w:lastRowFirstColumn="0" w:lastRowLastColumn="0"/>
-            </w:pPr>
-          </w:p>
-        </w:tc>
-        <w:tc>
-          <w:tcPr>
-            <w:tcW w:w="850" w:type="dxa"/>
-          </w:tcPr>
-          <w:p>
-            <w:pPr>
-              <w:pStyle w:val="NoSpacing"/>
-              <w:cnfStyle w:val="000000100000" w:firstRow="0" w:lastRow="0" w:firstColumn="0" w:lastColumn="0" w:oddVBand="0" w:evenVBand="0" w:oddHBand="1" w:evenHBand="0" w:firstRowFirstColumn="0" w:firstRowLastColumn="0" w:lastRowFirstColumn="0" w:lastRowLastColumn="0"/>
-            </w:pPr>
-          </w:p>
-        </w:tc>
-        <w:tc>
-          <w:tcPr>
-            <w:tcW w:w="1696" w:type="dxa"/>
-          </w:tcPr>
-          <w:p>
-            <w:pPr>
-              <w:pStyle w:val="NoSpacing"/>
-              <w:cnfStyle w:val="000000100000" w:firstRow="0" w:lastRow="0" w:firstColumn="0" w:lastColumn="0" w:oddVBand="0" w:evenVBand="0" w:oddHBand="1" w:evenHBand="0" w:firstRowFirstColumn="0" w:firstRowLastColumn="0" w:lastRowFirstColumn="0" w:lastRowLastColumn="0"/>
-            </w:pPr>
+            <w:r>
+              <w:t>Eventuele opmerkingen</w:t>
+            </w:r>
+            <w:bookmarkStart w:id="2" w:name="_GoBack"/>
+            <w:bookmarkEnd w:id="2"/>
           </w:p>
         </w:tc>
       </w:tr>
     </w:tbl>
     <w:p>
       <w:pPr>
-        <w:pStyle w:val="NoSpacing"/>
-      </w:pPr>
-    </w:p>
-    <w:p>
-      <w:pPr>
-        <w:pStyle w:val="Heading2"/>
-      </w:pPr>
-      <w:bookmarkStart w:id="5" w:name="_Toc474742107"/>
-      <w:r>
-        <w:t>Titel 3</w:t>
-      </w:r>
-      <w:bookmarkEnd w:id="5"/>
-    </w:p>
-    <w:tbl>
-      <w:tblPr>
-        <w:tblStyle w:val="GridTable4-Accent5"/>
-        <w:tblW w:w="0" w:type="auto"/>
-        <w:tblLayout w:type="fixed"/>
-        <w:tblLook w:val="04A0" w:firstRow="1" w:lastRow="0" w:firstColumn="1" w:lastColumn="0" w:noHBand="0" w:noVBand="1"/>
-      </w:tblPr>
-      <w:tblGrid>
-        <w:gridCol w:w="2547"/>
-        <w:gridCol w:w="2410"/>
-        <w:gridCol w:w="1559"/>
-        <w:gridCol w:w="850"/>
-        <w:gridCol w:w="1696"/>
-      </w:tblGrid>
-      <w:tr>
-        <w:trPr>
-          <w:cnfStyle w:val="100000000000" w:firstRow="1" w:lastRow="0" w:firstColumn="0" w:lastColumn="0" w:oddVBand="0" w:evenVBand="0" w:oddHBand="0" w:evenHBand="0" w:firstRowFirstColumn="0" w:firstRowLastColumn="0" w:lastRowFirstColumn="0" w:lastRowLastColumn="0"/>
-        </w:trPr>
-        <w:tc>
-          <w:tcPr>
-            <w:cnfStyle w:val="001000000000" w:firstRow="0" w:lastRow="0" w:firstColumn="1" w:lastColumn="0" w:oddVBand="0" w:evenVBand="0" w:oddHBand="0" w:evenHBand="0" w:firstRowFirstColumn="0" w:firstRowLastColumn="0" w:lastRowFirstColumn="0" w:lastRowLastColumn="0"/>
-            <w:tcW w:w="2547" w:type="dxa"/>
-          </w:tcPr>
-          <w:p>
-            <w:pPr>
-              <w:pStyle w:val="NoSpacing"/>
-            </w:pPr>
-            <w:r>
-              <w:t>Variabele</w:t>
-            </w:r>
-          </w:p>
-        </w:tc>
-        <w:tc>
-          <w:tcPr>
-            <w:tcW w:w="2410" w:type="dxa"/>
-          </w:tcPr>
-          <w:p>
-            <w:pPr>
-              <w:pStyle w:val="NoSpacing"/>
-              <w:cnfStyle w:val="100000000000" w:firstRow="1" w:lastRow="0" w:firstColumn="0" w:lastColumn="0" w:oddVBand="0" w:evenVBand="0" w:oddHBand="0" w:evenHBand="0" w:firstRowFirstColumn="0" w:firstRowLastColumn="0" w:lastRowFirstColumn="0" w:lastRowLastColumn="0"/>
-            </w:pPr>
-            <w:r>
-              <w:t>Variabele</w:t>
-            </w:r>
-            <w:r>
-              <w:t xml:space="preserve"> naam</w:t>
-            </w:r>
-          </w:p>
-        </w:tc>
-        <w:tc>
-          <w:tcPr>
-            <w:tcW w:w="1559" w:type="dxa"/>
-          </w:tcPr>
-          <w:p>
-            <w:pPr>
-              <w:pStyle w:val="NoSpacing"/>
-              <w:cnfStyle w:val="100000000000" w:firstRow="1" w:lastRow="0" w:firstColumn="0" w:lastColumn="0" w:oddVBand="0" w:evenVBand="0" w:oddHBand="0" w:evenHBand="0" w:firstRowFirstColumn="0" w:firstRowLastColumn="0" w:lastRowFirstColumn="0" w:lastRowLastColumn="0"/>
-            </w:pPr>
-            <w:r>
-              <w:t>Datatype</w:t>
-            </w:r>
-          </w:p>
-        </w:tc>
-        <w:tc>
-          <w:tcPr>
-            <w:tcW w:w="850" w:type="dxa"/>
-          </w:tcPr>
-          <w:p>
-            <w:pPr>
-              <w:pStyle w:val="NoSpacing"/>
-              <w:cnfStyle w:val="100000000000" w:firstRow="1" w:lastRow="0" w:firstColumn="0" w:lastColumn="0" w:oddVBand="0" w:evenVBand="0" w:oddHBand="0" w:evenHBand="0" w:firstRowFirstColumn="0" w:firstRowLastColumn="0" w:lastRowFirstColumn="0" w:lastRowLastColumn="0"/>
-            </w:pPr>
-            <w:r>
-              <w:t>Bits</w:t>
-            </w:r>
-          </w:p>
-        </w:tc>
-        <w:tc>
-          <w:tcPr>
-            <w:tcW w:w="1696" w:type="dxa"/>
-          </w:tcPr>
-          <w:p>
-            <w:pPr>
-              <w:pStyle w:val="NoSpacing"/>
-              <w:cnfStyle w:val="100000000000" w:firstRow="1" w:lastRow="0" w:firstColumn="0" w:lastColumn="0" w:oddVBand="0" w:evenVBand="0" w:oddHBand="0" w:evenHBand="0" w:firstRowFirstColumn="0" w:firstRowLastColumn="0" w:lastRowFirstColumn="0" w:lastRowLastColumn="0"/>
-            </w:pPr>
-            <w:r>
-              <w:t>Data</w:t>
-            </w:r>
-          </w:p>
-        </w:tc>
-      </w:tr>
-      <w:tr>
-        <w:trPr>
-          <w:cnfStyle w:val="000000100000" w:firstRow="0" w:lastRow="0" w:firstColumn="0" w:lastColumn="0" w:oddVBand="0" w:evenVBand="0" w:oddHBand="1" w:evenHBand="0" w:firstRowFirstColumn="0" w:firstRowLastColumn="0" w:lastRowFirstColumn="0" w:lastRowLastColumn="0"/>
-        </w:trPr>
-        <w:tc>
-          <w:tcPr>
-            <w:cnfStyle w:val="001000000000" w:firstRow="0" w:lastRow="0" w:firstColumn="1" w:lastColumn="0" w:oddVBand="0" w:evenVBand="0" w:oddHBand="0" w:evenHBand="0" w:firstRowFirstColumn="0" w:firstRowLastColumn="0" w:lastRowFirstColumn="0" w:lastRowLastColumn="0"/>
-            <w:tcW w:w="2547" w:type="dxa"/>
-            <w:vAlign w:val="bottom"/>
-          </w:tcPr>
-          <w:p>
-            <w:pPr>
-              <w:rPr>
-                <w:rFonts w:ascii="Calibri" w:eastAsia="Times New Roman" w:hAnsi="Calibri" w:cs="Times New Roman"/>
-                <w:color w:val="000000"/>
-              </w:rPr>
-            </w:pPr>
-          </w:p>
-        </w:tc>
-        <w:tc>
-          <w:tcPr>
-            <w:tcW w:w="2410" w:type="dxa"/>
-            <w:vAlign w:val="bottom"/>
-          </w:tcPr>
-          <w:p>
-            <w:pPr>
-              <w:cnfStyle w:val="000000100000" w:firstRow="0" w:lastRow="0" w:firstColumn="0" w:lastColumn="0" w:oddVBand="0" w:evenVBand="0" w:oddHBand="1" w:evenHBand="0" w:firstRowFirstColumn="0" w:firstRowLastColumn="0" w:lastRowFirstColumn="0" w:lastRowLastColumn="0"/>
-              <w:rPr>
-                <w:rFonts w:ascii="Calibri" w:hAnsi="Calibri"/>
-                <w:color w:val="000000"/>
-                <w:u w:val="single"/>
-              </w:rPr>
-            </w:pPr>
-          </w:p>
-        </w:tc>
-        <w:tc>
-          <w:tcPr>
-            <w:tcW w:w="1559" w:type="dxa"/>
-          </w:tcPr>
-          <w:p>
-            <w:pPr>
-              <w:pStyle w:val="NoSpacing"/>
-              <w:cnfStyle w:val="000000100000" w:firstRow="0" w:lastRow="0" w:firstColumn="0" w:lastColumn="0" w:oddVBand="0" w:evenVBand="0" w:oddHBand="1" w:evenHBand="0" w:firstRowFirstColumn="0" w:firstRowLastColumn="0" w:lastRowFirstColumn="0" w:lastRowLastColumn="0"/>
-            </w:pPr>
-          </w:p>
-        </w:tc>
-        <w:tc>
-          <w:tcPr>
-            <w:tcW w:w="850" w:type="dxa"/>
-          </w:tcPr>
-          <w:p>
-            <w:pPr>
-              <w:pStyle w:val="NoSpacing"/>
-              <w:cnfStyle w:val="000000100000" w:firstRow="0" w:lastRow="0" w:firstColumn="0" w:lastColumn="0" w:oddVBand="0" w:evenVBand="0" w:oddHBand="1" w:evenHBand="0" w:firstRowFirstColumn="0" w:firstRowLastColumn="0" w:lastRowFirstColumn="0" w:lastRowLastColumn="0"/>
-            </w:pPr>
-          </w:p>
-        </w:tc>
-        <w:tc>
-          <w:tcPr>
-            <w:tcW w:w="1696" w:type="dxa"/>
-          </w:tcPr>
-          <w:p>
-            <w:pPr>
-              <w:pStyle w:val="NoSpacing"/>
-              <w:cnfStyle w:val="000000100000" w:firstRow="0" w:lastRow="0" w:firstColumn="0" w:lastColumn="0" w:oddVBand="0" w:evenVBand="0" w:oddHBand="1" w:evenHBand="0" w:firstRowFirstColumn="0" w:firstRowLastColumn="0" w:lastRowFirstColumn="0" w:lastRowLastColumn="0"/>
-            </w:pPr>
-          </w:p>
-        </w:tc>
-      </w:tr>
-      <w:tr>
-        <w:tc>
-          <w:tcPr>
-            <w:cnfStyle w:val="001000000000" w:firstRow="0" w:lastRow="0" w:firstColumn="1" w:lastColumn="0" w:oddVBand="0" w:evenVBand="0" w:oddHBand="0" w:evenHBand="0" w:firstRowFirstColumn="0" w:firstRowLastColumn="0" w:lastRowFirstColumn="0" w:lastRowLastColumn="0"/>
-            <w:tcW w:w="2547" w:type="dxa"/>
-          </w:tcPr>
-          <w:p>
-            <w:pPr>
-              <w:pStyle w:val="NoSpacing"/>
-            </w:pPr>
-          </w:p>
-        </w:tc>
-        <w:tc>
-          <w:tcPr>
-            <w:tcW w:w="2410" w:type="dxa"/>
-            <w:vAlign w:val="bottom"/>
-          </w:tcPr>
-          <w:p>
-            <w:pPr>
-              <w:cnfStyle w:val="000000000000" w:firstRow="0" w:lastRow="0" w:firstColumn="0" w:lastColumn="0" w:oddVBand="0" w:evenVBand="0" w:oddHBand="0" w:evenHBand="0" w:firstRowFirstColumn="0" w:firstRowLastColumn="0" w:lastRowFirstColumn="0" w:lastRowLastColumn="0"/>
-              <w:rPr>
-                <w:rFonts w:ascii="Calibri" w:hAnsi="Calibri"/>
-                <w:color w:val="000000"/>
-              </w:rPr>
-            </w:pPr>
-          </w:p>
-        </w:tc>
-        <w:tc>
-          <w:tcPr>
-            <w:tcW w:w="1559" w:type="dxa"/>
-          </w:tcPr>
-          <w:p>
-            <w:pPr>
-              <w:pStyle w:val="NoSpacing"/>
-              <w:cnfStyle w:val="000000000000" w:firstRow="0" w:lastRow="0" w:firstColumn="0" w:lastColumn="0" w:oddVBand="0" w:evenVBand="0" w:oddHBand="0" w:evenHBand="0" w:firstRowFirstColumn="0" w:firstRowLastColumn="0" w:lastRowFirstColumn="0" w:lastRowLastColumn="0"/>
-            </w:pPr>
-          </w:p>
-        </w:tc>
-        <w:tc>
-          <w:tcPr>
-            <w:tcW w:w="850" w:type="dxa"/>
-          </w:tcPr>
-          <w:p>
-            <w:pPr>
-              <w:pStyle w:val="NoSpacing"/>
-              <w:cnfStyle w:val="000000000000" w:firstRow="0" w:lastRow="0" w:firstColumn="0" w:lastColumn="0" w:oddVBand="0" w:evenVBand="0" w:oddHBand="0" w:evenHBand="0" w:firstRowFirstColumn="0" w:firstRowLastColumn="0" w:lastRowFirstColumn="0" w:lastRowLastColumn="0"/>
-            </w:pPr>
-          </w:p>
-        </w:tc>
-        <w:tc>
-          <w:tcPr>
-            <w:tcW w:w="1696" w:type="dxa"/>
-          </w:tcPr>
-          <w:p>
-            <w:pPr>
-              <w:pStyle w:val="NoSpacing"/>
-              <w:cnfStyle w:val="000000000000" w:firstRow="0" w:lastRow="0" w:firstColumn="0" w:lastColumn="0" w:oddVBand="0" w:evenVBand="0" w:oddHBand="0" w:evenHBand="0" w:firstRowFirstColumn="0" w:firstRowLastColumn="0" w:lastRowFirstColumn="0" w:lastRowLastColumn="0"/>
-            </w:pPr>
-          </w:p>
-        </w:tc>
-      </w:tr>
-      <w:tr>
-        <w:trPr>
-          <w:cnfStyle w:val="000000100000" w:firstRow="0" w:lastRow="0" w:firstColumn="0" w:lastColumn="0" w:oddVBand="0" w:evenVBand="0" w:oddHBand="1" w:evenHBand="0" w:firstRowFirstColumn="0" w:firstRowLastColumn="0" w:lastRowFirstColumn="0" w:lastRowLastColumn="0"/>
-        </w:trPr>
-        <w:tc>
-          <w:tcPr>
-            <w:cnfStyle w:val="001000000000" w:firstRow="0" w:lastRow="0" w:firstColumn="1" w:lastColumn="0" w:oddVBand="0" w:evenVBand="0" w:oddHBand="0" w:evenHBand="0" w:firstRowFirstColumn="0" w:firstRowLastColumn="0" w:lastRowFirstColumn="0" w:lastRowLastColumn="0"/>
-            <w:tcW w:w="2547" w:type="dxa"/>
-          </w:tcPr>
-          <w:p>
-            <w:pPr>
-              <w:pStyle w:val="NoSpacing"/>
-            </w:pPr>
-          </w:p>
-        </w:tc>
-        <w:tc>
-          <w:tcPr>
-            <w:tcW w:w="2410" w:type="dxa"/>
-            <w:vAlign w:val="bottom"/>
-          </w:tcPr>
-          <w:p>
-            <w:pPr>
-              <w:cnfStyle w:val="000000100000" w:firstRow="0" w:lastRow="0" w:firstColumn="0" w:lastColumn="0" w:oddVBand="0" w:evenVBand="0" w:oddHBand="1" w:evenHBand="0" w:firstRowFirstColumn="0" w:firstRowLastColumn="0" w:lastRowFirstColumn="0" w:lastRowLastColumn="0"/>
-              <w:rPr>
-                <w:rFonts w:ascii="Calibri" w:hAnsi="Calibri"/>
-                <w:color w:val="000000"/>
-              </w:rPr>
-            </w:pPr>
-          </w:p>
-        </w:tc>
-        <w:tc>
-          <w:tcPr>
-            <w:tcW w:w="1559" w:type="dxa"/>
-          </w:tcPr>
-          <w:p>
-            <w:pPr>
-              <w:pStyle w:val="NoSpacing"/>
-              <w:cnfStyle w:val="000000100000" w:firstRow="0" w:lastRow="0" w:firstColumn="0" w:lastColumn="0" w:oddVBand="0" w:evenVBand="0" w:oddHBand="1" w:evenHBand="0" w:firstRowFirstColumn="0" w:firstRowLastColumn="0" w:lastRowFirstColumn="0" w:lastRowLastColumn="0"/>
-            </w:pPr>
-          </w:p>
-        </w:tc>
-        <w:tc>
-          <w:tcPr>
-            <w:tcW w:w="850" w:type="dxa"/>
-          </w:tcPr>
-          <w:p>
-            <w:pPr>
-              <w:pStyle w:val="NoSpacing"/>
-              <w:cnfStyle w:val="000000100000" w:firstRow="0" w:lastRow="0" w:firstColumn="0" w:lastColumn="0" w:oddVBand="0" w:evenVBand="0" w:oddHBand="1" w:evenHBand="0" w:firstRowFirstColumn="0" w:firstRowLastColumn="0" w:lastRowFirstColumn="0" w:lastRowLastColumn="0"/>
-            </w:pPr>
-          </w:p>
-        </w:tc>
-        <w:tc>
-          <w:tcPr>
-            <w:tcW w:w="1696" w:type="dxa"/>
-          </w:tcPr>
-          <w:p>
-            <w:pPr>
-              <w:pStyle w:val="NoSpacing"/>
-              <w:cnfStyle w:val="000000100000" w:firstRow="0" w:lastRow="0" w:firstColumn="0" w:lastColumn="0" w:oddVBand="0" w:evenVBand="0" w:oddHBand="1" w:evenHBand="0" w:firstRowFirstColumn="0" w:firstRowLastColumn="0" w:lastRowFirstColumn="0" w:lastRowLastColumn="0"/>
-            </w:pPr>
-          </w:p>
-        </w:tc>
-      </w:tr>
-      <w:tr>
-        <w:tc>
-          <w:tcPr>
-            <w:cnfStyle w:val="001000000000" w:firstRow="0" w:lastRow="0" w:firstColumn="1" w:lastColumn="0" w:oddVBand="0" w:evenVBand="0" w:oddHBand="0" w:evenHBand="0" w:firstRowFirstColumn="0" w:firstRowLastColumn="0" w:lastRowFirstColumn="0" w:lastRowLastColumn="0"/>
-            <w:tcW w:w="2547" w:type="dxa"/>
-          </w:tcPr>
-          <w:p>
-            <w:pPr>
-              <w:pStyle w:val="NoSpacing"/>
-              <w:rPr>
-                <w:rFonts w:ascii="Calibri" w:eastAsia="Times New Roman" w:hAnsi="Calibri" w:cs="Times New Roman"/>
-                <w:color w:val="000000"/>
-              </w:rPr>
-            </w:pPr>
-          </w:p>
-        </w:tc>
-        <w:tc>
-          <w:tcPr>
-            <w:tcW w:w="2410" w:type="dxa"/>
-            <w:vAlign w:val="bottom"/>
-          </w:tcPr>
-          <w:p>
-            <w:pPr>
-              <w:cnfStyle w:val="000000000000" w:firstRow="0" w:lastRow="0" w:firstColumn="0" w:lastColumn="0" w:oddVBand="0" w:evenVBand="0" w:oddHBand="0" w:evenHBand="0" w:firstRowFirstColumn="0" w:firstRowLastColumn="0" w:lastRowFirstColumn="0" w:lastRowLastColumn="0"/>
-              <w:rPr>
-                <w:rFonts w:ascii="Calibri" w:hAnsi="Calibri"/>
-                <w:color w:val="000000"/>
-              </w:rPr>
-            </w:pPr>
-          </w:p>
-        </w:tc>
-        <w:tc>
-          <w:tcPr>
-            <w:tcW w:w="1559" w:type="dxa"/>
-          </w:tcPr>
-          <w:p>
-            <w:pPr>
-              <w:cnfStyle w:val="000000000000" w:firstRow="0" w:lastRow="0" w:firstColumn="0" w:lastColumn="0" w:oddVBand="0" w:evenVBand="0" w:oddHBand="0" w:evenHBand="0" w:firstRowFirstColumn="0" w:firstRowLastColumn="0" w:lastRowFirstColumn="0" w:lastRowLastColumn="0"/>
-            </w:pPr>
-          </w:p>
-        </w:tc>
-        <w:tc>
-          <w:tcPr>
-            <w:tcW w:w="850" w:type="dxa"/>
-          </w:tcPr>
-          <w:p>
-            <w:pPr>
-              <w:pStyle w:val="NoSpacing"/>
-              <w:cnfStyle w:val="000000000000" w:firstRow="0" w:lastRow="0" w:firstColumn="0" w:lastColumn="0" w:oddVBand="0" w:evenVBand="0" w:oddHBand="0" w:evenHBand="0" w:firstRowFirstColumn="0" w:firstRowLastColumn="0" w:lastRowFirstColumn="0" w:lastRowLastColumn="0"/>
-            </w:pPr>
-          </w:p>
-        </w:tc>
-        <w:tc>
-          <w:tcPr>
-            <w:tcW w:w="1696" w:type="dxa"/>
-          </w:tcPr>
-          <w:p>
-            <w:pPr>
-              <w:pStyle w:val="NoSpacing"/>
-              <w:cnfStyle w:val="000000000000" w:firstRow="0" w:lastRow="0" w:firstColumn="0" w:lastColumn="0" w:oddVBand="0" w:evenVBand="0" w:oddHBand="0" w:evenHBand="0" w:firstRowFirstColumn="0" w:firstRowLastColumn="0" w:lastRowFirstColumn="0" w:lastRowLastColumn="0"/>
-            </w:pPr>
-          </w:p>
-        </w:tc>
-      </w:tr>
-      <w:tr>
-        <w:trPr>
-          <w:cnfStyle w:val="000000100000" w:firstRow="0" w:lastRow="0" w:firstColumn="0" w:lastColumn="0" w:oddVBand="0" w:evenVBand="0" w:oddHBand="1" w:evenHBand="0" w:firstRowFirstColumn="0" w:firstRowLastColumn="0" w:lastRowFirstColumn="0" w:lastRowLastColumn="0"/>
-        </w:trPr>
-        <w:tc>
-          <w:tcPr>
-            <w:cnfStyle w:val="001000000000" w:firstRow="0" w:lastRow="0" w:firstColumn="1" w:lastColumn="0" w:oddVBand="0" w:evenVBand="0" w:oddHBand="0" w:evenHBand="0" w:firstRowFirstColumn="0" w:firstRowLastColumn="0" w:lastRowFirstColumn="0" w:lastRowLastColumn="0"/>
-            <w:tcW w:w="2547" w:type="dxa"/>
-          </w:tcPr>
-          <w:p>
-            <w:pPr>
-              <w:pStyle w:val="NoSpacing"/>
-              <w:rPr>
-                <w:rFonts w:ascii="Calibri" w:eastAsia="Times New Roman" w:hAnsi="Calibri" w:cs="Times New Roman"/>
-                <w:color w:val="000000"/>
-              </w:rPr>
-            </w:pPr>
-          </w:p>
-        </w:tc>
-        <w:tc>
-          <w:tcPr>
-            <w:tcW w:w="2410" w:type="dxa"/>
-            <w:vAlign w:val="bottom"/>
-          </w:tcPr>
-          <w:p>
-            <w:pPr>
-              <w:cnfStyle w:val="000000100000" w:firstRow="0" w:lastRow="0" w:firstColumn="0" w:lastColumn="0" w:oddVBand="0" w:evenVBand="0" w:oddHBand="1" w:evenHBand="0" w:firstRowFirstColumn="0" w:firstRowLastColumn="0" w:lastRowFirstColumn="0" w:lastRowLastColumn="0"/>
-              <w:rPr>
-                <w:rFonts w:ascii="Calibri" w:hAnsi="Calibri"/>
-                <w:color w:val="000000"/>
-              </w:rPr>
-            </w:pPr>
-          </w:p>
-        </w:tc>
-        <w:tc>
-          <w:tcPr>
-            <w:tcW w:w="1559" w:type="dxa"/>
-          </w:tcPr>
-          <w:p>
-            <w:pPr>
-              <w:cnfStyle w:val="000000100000" w:firstRow="0" w:lastRow="0" w:firstColumn="0" w:lastColumn="0" w:oddVBand="0" w:evenVBand="0" w:oddHBand="1" w:evenHBand="0" w:firstRowFirstColumn="0" w:firstRowLastColumn="0" w:lastRowFirstColumn="0" w:lastRowLastColumn="0"/>
-            </w:pPr>
-          </w:p>
-        </w:tc>
-        <w:tc>
-          <w:tcPr>
-            <w:tcW w:w="850" w:type="dxa"/>
-          </w:tcPr>
-          <w:p>
-            <w:pPr>
-              <w:pStyle w:val="NoSpacing"/>
-              <w:cnfStyle w:val="000000100000" w:firstRow="0" w:lastRow="0" w:firstColumn="0" w:lastColumn="0" w:oddVBand="0" w:evenVBand="0" w:oddHBand="1" w:evenHBand="0" w:firstRowFirstColumn="0" w:firstRowLastColumn="0" w:lastRowFirstColumn="0" w:lastRowLastColumn="0"/>
-            </w:pPr>
-          </w:p>
-        </w:tc>
-        <w:tc>
-          <w:tcPr>
-            <w:tcW w:w="1696" w:type="dxa"/>
-          </w:tcPr>
-          <w:p>
-            <w:pPr>
-              <w:pStyle w:val="NoSpacing"/>
-              <w:cnfStyle w:val="000000100000" w:firstRow="0" w:lastRow="0" w:firstColumn="0" w:lastColumn="0" w:oddVBand="0" w:evenVBand="0" w:oddHBand="1" w:evenHBand="0" w:firstRowFirstColumn="0" w:firstRowLastColumn="0" w:lastRowFirstColumn="0" w:lastRowLastColumn="0"/>
-            </w:pPr>
-          </w:p>
-        </w:tc>
-      </w:tr>
-      <w:tr>
-        <w:tc>
-          <w:tcPr>
-            <w:cnfStyle w:val="001000000000" w:firstRow="0" w:lastRow="0" w:firstColumn="1" w:lastColumn="0" w:oddVBand="0" w:evenVBand="0" w:oddHBand="0" w:evenHBand="0" w:firstRowFirstColumn="0" w:firstRowLastColumn="0" w:lastRowFirstColumn="0" w:lastRowLastColumn="0"/>
-            <w:tcW w:w="2547" w:type="dxa"/>
-          </w:tcPr>
-          <w:p>
-            <w:pPr>
-              <w:pStyle w:val="NoSpacing"/>
-              <w:rPr>
-                <w:rFonts w:ascii="Calibri" w:eastAsia="Times New Roman" w:hAnsi="Calibri" w:cs="Times New Roman"/>
-                <w:color w:val="000000"/>
-              </w:rPr>
-            </w:pPr>
-          </w:p>
-        </w:tc>
-        <w:tc>
-          <w:tcPr>
-            <w:tcW w:w="2410" w:type="dxa"/>
-            <w:vAlign w:val="bottom"/>
-          </w:tcPr>
-          <w:p>
-            <w:pPr>
-              <w:cnfStyle w:val="000000000000" w:firstRow="0" w:lastRow="0" w:firstColumn="0" w:lastColumn="0" w:oddVBand="0" w:evenVBand="0" w:oddHBand="0" w:evenHBand="0" w:firstRowFirstColumn="0" w:firstRowLastColumn="0" w:lastRowFirstColumn="0" w:lastRowLastColumn="0"/>
-              <w:rPr>
-                <w:rFonts w:ascii="Calibri" w:hAnsi="Calibri"/>
-                <w:color w:val="000000"/>
-              </w:rPr>
-            </w:pPr>
-          </w:p>
-        </w:tc>
-        <w:tc>
-          <w:tcPr>
-            <w:tcW w:w="1559" w:type="dxa"/>
-          </w:tcPr>
-          <w:p>
-            <w:pPr>
-              <w:pStyle w:val="NoSpacing"/>
-              <w:cnfStyle w:val="000000000000" w:firstRow="0" w:lastRow="0" w:firstColumn="0" w:lastColumn="0" w:oddVBand="0" w:evenVBand="0" w:oddHBand="0" w:evenHBand="0" w:firstRowFirstColumn="0" w:firstRowLastColumn="0" w:lastRowFirstColumn="0" w:lastRowLastColumn="0"/>
-            </w:pPr>
-          </w:p>
-        </w:tc>
-        <w:tc>
-          <w:tcPr>
-            <w:tcW w:w="850" w:type="dxa"/>
-          </w:tcPr>
-          <w:p>
-            <w:pPr>
-              <w:pStyle w:val="NoSpacing"/>
-              <w:cnfStyle w:val="000000000000" w:firstRow="0" w:lastRow="0" w:firstColumn="0" w:lastColumn="0" w:oddVBand="0" w:evenVBand="0" w:oddHBand="0" w:evenHBand="0" w:firstRowFirstColumn="0" w:firstRowLastColumn="0" w:lastRowFirstColumn="0" w:lastRowLastColumn="0"/>
-            </w:pPr>
-          </w:p>
-        </w:tc>
-        <w:tc>
-          <w:tcPr>
-            <w:tcW w:w="1696" w:type="dxa"/>
-          </w:tcPr>
-          <w:p>
-            <w:pPr>
-              <w:pStyle w:val="NoSpacing"/>
-              <w:cnfStyle w:val="000000000000" w:firstRow="0" w:lastRow="0" w:firstColumn="0" w:lastColumn="0" w:oddVBand="0" w:evenVBand="0" w:oddHBand="0" w:evenHBand="0" w:firstRowFirstColumn="0" w:firstRowLastColumn="0" w:lastRowFirstColumn="0" w:lastRowLastColumn="0"/>
-            </w:pPr>
-          </w:p>
-        </w:tc>
-      </w:tr>
-      <w:tr>
-        <w:trPr>
-          <w:cnfStyle w:val="000000100000" w:firstRow="0" w:lastRow="0" w:firstColumn="0" w:lastColumn="0" w:oddVBand="0" w:evenVBand="0" w:oddHBand="1" w:evenHBand="0" w:firstRowFirstColumn="0" w:firstRowLastColumn="0" w:lastRowFirstColumn="0" w:lastRowLastColumn="0"/>
-        </w:trPr>
-        <w:tc>
-          <w:tcPr>
-            <w:cnfStyle w:val="001000000000" w:firstRow="0" w:lastRow="0" w:firstColumn="1" w:lastColumn="0" w:oddVBand="0" w:evenVBand="0" w:oddHBand="0" w:evenHBand="0" w:firstRowFirstColumn="0" w:firstRowLastColumn="0" w:lastRowFirstColumn="0" w:lastRowLastColumn="0"/>
-            <w:tcW w:w="2547" w:type="dxa"/>
-          </w:tcPr>
-          <w:p>
-            <w:pPr>
-              <w:pStyle w:val="NoSpacing"/>
-              <w:rPr>
-                <w:rFonts w:ascii="Calibri" w:eastAsia="Times New Roman" w:hAnsi="Calibri" w:cs="Times New Roman"/>
-                <w:color w:val="000000"/>
-              </w:rPr>
-            </w:pPr>
-          </w:p>
-        </w:tc>
-        <w:tc>
-          <w:tcPr>
-            <w:tcW w:w="2410" w:type="dxa"/>
-            <w:vAlign w:val="bottom"/>
-          </w:tcPr>
-          <w:p>
-            <w:pPr>
-              <w:cnfStyle w:val="000000100000" w:firstRow="0" w:lastRow="0" w:firstColumn="0" w:lastColumn="0" w:oddVBand="0" w:evenVBand="0" w:oddHBand="1" w:evenHBand="0" w:firstRowFirstColumn="0" w:firstRowLastColumn="0" w:lastRowFirstColumn="0" w:lastRowLastColumn="0"/>
-              <w:rPr>
-                <w:rFonts w:ascii="Calibri" w:hAnsi="Calibri"/>
-                <w:color w:val="000000"/>
-              </w:rPr>
-            </w:pPr>
-          </w:p>
-        </w:tc>
-        <w:tc>
-          <w:tcPr>
-            <w:tcW w:w="1559" w:type="dxa"/>
-          </w:tcPr>
-          <w:p>
-            <w:pPr>
-              <w:cnfStyle w:val="000000100000" w:firstRow="0" w:lastRow="0" w:firstColumn="0" w:lastColumn="0" w:oddVBand="0" w:evenVBand="0" w:oddHBand="1" w:evenHBand="0" w:firstRowFirstColumn="0" w:firstRowLastColumn="0" w:lastRowFirstColumn="0" w:lastRowLastColumn="0"/>
-            </w:pPr>
-          </w:p>
-        </w:tc>
-        <w:tc>
-          <w:tcPr>
-            <w:tcW w:w="850" w:type="dxa"/>
-          </w:tcPr>
-          <w:p>
-            <w:pPr>
-              <w:pStyle w:val="NoSpacing"/>
-              <w:cnfStyle w:val="000000100000" w:firstRow="0" w:lastRow="0" w:firstColumn="0" w:lastColumn="0" w:oddVBand="0" w:evenVBand="0" w:oddHBand="1" w:evenHBand="0" w:firstRowFirstColumn="0" w:firstRowLastColumn="0" w:lastRowFirstColumn="0" w:lastRowLastColumn="0"/>
-            </w:pPr>
-          </w:p>
-        </w:tc>
-        <w:tc>
-          <w:tcPr>
-            <w:tcW w:w="1696" w:type="dxa"/>
-          </w:tcPr>
-          <w:p>
-            <w:pPr>
-              <w:pStyle w:val="NoSpacing"/>
-              <w:cnfStyle w:val="000000100000" w:firstRow="0" w:lastRow="0" w:firstColumn="0" w:lastColumn="0" w:oddVBand="0" w:evenVBand="0" w:oddHBand="1" w:evenHBand="0" w:firstRowFirstColumn="0" w:firstRowLastColumn="0" w:lastRowFirstColumn="0" w:lastRowLastColumn="0"/>
-            </w:pPr>
-          </w:p>
-        </w:tc>
-      </w:tr>
-      <w:tr>
-        <w:tc>
-          <w:tcPr>
-            <w:cnfStyle w:val="001000000000" w:firstRow="0" w:lastRow="0" w:firstColumn="1" w:lastColumn="0" w:oddVBand="0" w:evenVBand="0" w:oddHBand="0" w:evenHBand="0" w:firstRowFirstColumn="0" w:firstRowLastColumn="0" w:lastRowFirstColumn="0" w:lastRowLastColumn="0"/>
-            <w:tcW w:w="2547" w:type="dxa"/>
-          </w:tcPr>
-          <w:p>
-            <w:pPr>
-              <w:pStyle w:val="NoSpacing"/>
-              <w:rPr>
-                <w:rFonts w:ascii="Calibri" w:eastAsia="Times New Roman" w:hAnsi="Calibri" w:cs="Times New Roman"/>
-                <w:color w:val="000000"/>
-              </w:rPr>
-            </w:pPr>
-          </w:p>
-        </w:tc>
-        <w:tc>
-          <w:tcPr>
-            <w:tcW w:w="2410" w:type="dxa"/>
-            <w:vAlign w:val="bottom"/>
-          </w:tcPr>
-          <w:p>
-            <w:pPr>
-              <w:cnfStyle w:val="000000000000" w:firstRow="0" w:lastRow="0" w:firstColumn="0" w:lastColumn="0" w:oddVBand="0" w:evenVBand="0" w:oddHBand="0" w:evenHBand="0" w:firstRowFirstColumn="0" w:firstRowLastColumn="0" w:lastRowFirstColumn="0" w:lastRowLastColumn="0"/>
-              <w:rPr>
-                <w:rFonts w:ascii="Calibri" w:hAnsi="Calibri"/>
-                <w:color w:val="000000"/>
-              </w:rPr>
-            </w:pPr>
-          </w:p>
-        </w:tc>
-        <w:tc>
-          <w:tcPr>
-            <w:tcW w:w="1559" w:type="dxa"/>
-          </w:tcPr>
-          <w:p>
-            <w:pPr>
-              <w:pStyle w:val="NoSpacing"/>
-              <w:cnfStyle w:val="000000000000" w:firstRow="0" w:lastRow="0" w:firstColumn="0" w:lastColumn="0" w:oddVBand="0" w:evenVBand="0" w:oddHBand="0" w:evenHBand="0" w:firstRowFirstColumn="0" w:firstRowLastColumn="0" w:lastRowFirstColumn="0" w:lastRowLastColumn="0"/>
-            </w:pPr>
-          </w:p>
-        </w:tc>
-        <w:tc>
-          <w:tcPr>
-            <w:tcW w:w="850" w:type="dxa"/>
-          </w:tcPr>
-          <w:p>
-            <w:pPr>
-              <w:pStyle w:val="NoSpacing"/>
-              <w:cnfStyle w:val="000000000000" w:firstRow="0" w:lastRow="0" w:firstColumn="0" w:lastColumn="0" w:oddVBand="0" w:evenVBand="0" w:oddHBand="0" w:evenHBand="0" w:firstRowFirstColumn="0" w:firstRowLastColumn="0" w:lastRowFirstColumn="0" w:lastRowLastColumn="0"/>
-            </w:pPr>
-          </w:p>
-        </w:tc>
-        <w:tc>
-          <w:tcPr>
-            <w:tcW w:w="1696" w:type="dxa"/>
-          </w:tcPr>
-          <w:p>
-            <w:pPr>
-              <w:pStyle w:val="NoSpacing"/>
-              <w:cnfStyle w:val="000000000000" w:firstRow="0" w:lastRow="0" w:firstColumn="0" w:lastColumn="0" w:oddVBand="0" w:evenVBand="0" w:oddHBand="0" w:evenHBand="0" w:firstRowFirstColumn="0" w:firstRowLastColumn="0" w:lastRowFirstColumn="0" w:lastRowLastColumn="0"/>
-            </w:pPr>
-          </w:p>
-        </w:tc>
-      </w:tr>
-      <w:tr>
-        <w:trPr>
-          <w:cnfStyle w:val="000000100000" w:firstRow="0" w:lastRow="0" w:firstColumn="0" w:lastColumn="0" w:oddVBand="0" w:evenVBand="0" w:oddHBand="1" w:evenHBand="0" w:firstRowFirstColumn="0" w:firstRowLastColumn="0" w:lastRowFirstColumn="0" w:lastRowLastColumn="0"/>
-        </w:trPr>
-        <w:tc>
-          <w:tcPr>
-            <w:cnfStyle w:val="001000000000" w:firstRow="0" w:lastRow="0" w:firstColumn="1" w:lastColumn="0" w:oddVBand="0" w:evenVBand="0" w:oddHBand="0" w:evenHBand="0" w:firstRowFirstColumn="0" w:firstRowLastColumn="0" w:lastRowFirstColumn="0" w:lastRowLastColumn="0"/>
-            <w:tcW w:w="2547" w:type="dxa"/>
-          </w:tcPr>
-          <w:p>
-            <w:pPr>
-              <w:pStyle w:val="NoSpacing"/>
-              <w:rPr>
-                <w:rFonts w:ascii="Calibri" w:eastAsia="Times New Roman" w:hAnsi="Calibri" w:cs="Times New Roman"/>
-                <w:color w:val="000000"/>
-              </w:rPr>
-            </w:pPr>
-          </w:p>
-        </w:tc>
-        <w:tc>
-          <w:tcPr>
-            <w:tcW w:w="2410" w:type="dxa"/>
-            <w:vAlign w:val="bottom"/>
-          </w:tcPr>
-          <w:p>
-            <w:pPr>
-              <w:cnfStyle w:val="000000100000" w:firstRow="0" w:lastRow="0" w:firstColumn="0" w:lastColumn="0" w:oddVBand="0" w:evenVBand="0" w:oddHBand="1" w:evenHBand="0" w:firstRowFirstColumn="0" w:firstRowLastColumn="0" w:lastRowFirstColumn="0" w:lastRowLastColumn="0"/>
-              <w:rPr>
-                <w:rFonts w:ascii="Calibri" w:hAnsi="Calibri"/>
-                <w:color w:val="000000"/>
-              </w:rPr>
-            </w:pPr>
-          </w:p>
-        </w:tc>
-        <w:tc>
-          <w:tcPr>
-            <w:tcW w:w="1559" w:type="dxa"/>
-          </w:tcPr>
-          <w:p>
-            <w:pPr>
-              <w:cnfStyle w:val="000000100000" w:firstRow="0" w:lastRow="0" w:firstColumn="0" w:lastColumn="0" w:oddVBand="0" w:evenVBand="0" w:oddHBand="1" w:evenHBand="0" w:firstRowFirstColumn="0" w:firstRowLastColumn="0" w:lastRowFirstColumn="0" w:lastRowLastColumn="0"/>
-            </w:pPr>
-          </w:p>
-        </w:tc>
-        <w:tc>
-          <w:tcPr>
-            <w:tcW w:w="850" w:type="dxa"/>
-          </w:tcPr>
-          <w:p>
-            <w:pPr>
-              <w:pStyle w:val="NoSpacing"/>
-              <w:cnfStyle w:val="000000100000" w:firstRow="0" w:lastRow="0" w:firstColumn="0" w:lastColumn="0" w:oddVBand="0" w:evenVBand="0" w:oddHBand="1" w:evenHBand="0" w:firstRowFirstColumn="0" w:firstRowLastColumn="0" w:lastRowFirstColumn="0" w:lastRowLastColumn="0"/>
-            </w:pPr>
-          </w:p>
-        </w:tc>
-        <w:tc>
-          <w:tcPr>
-            <w:tcW w:w="1696" w:type="dxa"/>
-          </w:tcPr>
-          <w:p>
-            <w:pPr>
-              <w:pStyle w:val="NoSpacing"/>
-              <w:cnfStyle w:val="000000100000" w:firstRow="0" w:lastRow="0" w:firstColumn="0" w:lastColumn="0" w:oddVBand="0" w:evenVBand="0" w:oddHBand="1" w:evenHBand="0" w:firstRowFirstColumn="0" w:firstRowLastColumn="0" w:lastRowFirstColumn="0" w:lastRowLastColumn="0"/>
-            </w:pPr>
-          </w:p>
-        </w:tc>
-      </w:tr>
-      <w:tr>
-        <w:tc>
-          <w:tcPr>
-            <w:cnfStyle w:val="001000000000" w:firstRow="0" w:lastRow="0" w:firstColumn="1" w:lastColumn="0" w:oddVBand="0" w:evenVBand="0" w:oddHBand="0" w:evenHBand="0" w:firstRowFirstColumn="0" w:firstRowLastColumn="0" w:lastRowFirstColumn="0" w:lastRowLastColumn="0"/>
-            <w:tcW w:w="2547" w:type="dxa"/>
-          </w:tcPr>
-          <w:p>
-            <w:pPr>
-              <w:pStyle w:val="NoSpacing"/>
-              <w:rPr>
-                <w:rFonts w:ascii="Calibri" w:eastAsia="Times New Roman" w:hAnsi="Calibri" w:cs="Times New Roman"/>
-                <w:color w:val="000000"/>
-              </w:rPr>
-            </w:pPr>
-          </w:p>
-        </w:tc>
-        <w:tc>
-          <w:tcPr>
-            <w:tcW w:w="2410" w:type="dxa"/>
-            <w:vAlign w:val="bottom"/>
-          </w:tcPr>
-          <w:p>
-            <w:pPr>
-              <w:cnfStyle w:val="000000000000" w:firstRow="0" w:lastRow="0" w:firstColumn="0" w:lastColumn="0" w:oddVBand="0" w:evenVBand="0" w:oddHBand="0" w:evenHBand="0" w:firstRowFirstColumn="0" w:firstRowLastColumn="0" w:lastRowFirstColumn="0" w:lastRowLastColumn="0"/>
-              <w:rPr>
-                <w:rFonts w:ascii="Calibri" w:hAnsi="Calibri"/>
-                <w:color w:val="000000"/>
-              </w:rPr>
-            </w:pPr>
-          </w:p>
-        </w:tc>
-        <w:tc>
-          <w:tcPr>
-            <w:tcW w:w="1559" w:type="dxa"/>
-          </w:tcPr>
-          <w:p>
-            <w:pPr>
-              <w:pStyle w:val="NoSpacing"/>
-              <w:cnfStyle w:val="000000000000" w:firstRow="0" w:lastRow="0" w:firstColumn="0" w:lastColumn="0" w:oddVBand="0" w:evenVBand="0" w:oddHBand="0" w:evenHBand="0" w:firstRowFirstColumn="0" w:firstRowLastColumn="0" w:lastRowFirstColumn="0" w:lastRowLastColumn="0"/>
-            </w:pPr>
-          </w:p>
-        </w:tc>
-        <w:tc>
-          <w:tcPr>
-            <w:tcW w:w="850" w:type="dxa"/>
-          </w:tcPr>
-          <w:p>
-            <w:pPr>
-              <w:pStyle w:val="NoSpacing"/>
-              <w:cnfStyle w:val="000000000000" w:firstRow="0" w:lastRow="0" w:firstColumn="0" w:lastColumn="0" w:oddVBand="0" w:evenVBand="0" w:oddHBand="0" w:evenHBand="0" w:firstRowFirstColumn="0" w:firstRowLastColumn="0" w:lastRowFirstColumn="0" w:lastRowLastColumn="0"/>
-            </w:pPr>
-          </w:p>
-        </w:tc>
-        <w:tc>
-          <w:tcPr>
-            <w:tcW w:w="1696" w:type="dxa"/>
-          </w:tcPr>
-          <w:p>
-            <w:pPr>
-              <w:pStyle w:val="NoSpacing"/>
-              <w:cnfStyle w:val="000000000000" w:firstRow="0" w:lastRow="0" w:firstColumn="0" w:lastColumn="0" w:oddVBand="0" w:evenVBand="0" w:oddHBand="0" w:evenHBand="0" w:firstRowFirstColumn="0" w:firstRowLastColumn="0" w:lastRowFirstColumn="0" w:lastRowLastColumn="0"/>
-            </w:pPr>
-          </w:p>
-        </w:tc>
-      </w:tr>
-      <w:tr>
-        <w:trPr>
-          <w:cnfStyle w:val="000000100000" w:firstRow="0" w:lastRow="0" w:firstColumn="0" w:lastColumn="0" w:oddVBand="0" w:evenVBand="0" w:oddHBand="1" w:evenHBand="0" w:firstRowFirstColumn="0" w:firstRowLastColumn="0" w:lastRowFirstColumn="0" w:lastRowLastColumn="0"/>
-        </w:trPr>
-        <w:tc>
-          <w:tcPr>
-            <w:cnfStyle w:val="001000000000" w:firstRow="0" w:lastRow="0" w:firstColumn="1" w:lastColumn="0" w:oddVBand="0" w:evenVBand="0" w:oddHBand="0" w:evenHBand="0" w:firstRowFirstColumn="0" w:firstRowLastColumn="0" w:lastRowFirstColumn="0" w:lastRowLastColumn="0"/>
-            <w:tcW w:w="2547" w:type="dxa"/>
-          </w:tcPr>
-          <w:p>
-            <w:pPr>
-              <w:pStyle w:val="NoSpacing"/>
-              <w:rPr>
-                <w:rFonts w:ascii="Calibri" w:eastAsia="Times New Roman" w:hAnsi="Calibri" w:cs="Times New Roman"/>
-                <w:color w:val="000000"/>
-              </w:rPr>
-            </w:pPr>
-          </w:p>
-        </w:tc>
-        <w:tc>
-          <w:tcPr>
-            <w:tcW w:w="2410" w:type="dxa"/>
-            <w:vAlign w:val="bottom"/>
-          </w:tcPr>
-          <w:p>
-            <w:pPr>
-              <w:cnfStyle w:val="000000100000" w:firstRow="0" w:lastRow="0" w:firstColumn="0" w:lastColumn="0" w:oddVBand="0" w:evenVBand="0" w:oddHBand="1" w:evenHBand="0" w:firstRowFirstColumn="0" w:firstRowLastColumn="0" w:lastRowFirstColumn="0" w:lastRowLastColumn="0"/>
-              <w:rPr>
-                <w:rFonts w:ascii="Calibri" w:hAnsi="Calibri"/>
-                <w:color w:val="000000"/>
-              </w:rPr>
-            </w:pPr>
-          </w:p>
-        </w:tc>
-        <w:tc>
-          <w:tcPr>
-            <w:tcW w:w="1559" w:type="dxa"/>
-          </w:tcPr>
-          <w:p>
-            <w:pPr>
-              <w:cnfStyle w:val="000000100000" w:firstRow="0" w:lastRow="0" w:firstColumn="0" w:lastColumn="0" w:oddVBand="0" w:evenVBand="0" w:oddHBand="1" w:evenHBand="0" w:firstRowFirstColumn="0" w:firstRowLastColumn="0" w:lastRowFirstColumn="0" w:lastRowLastColumn="0"/>
-            </w:pPr>
-          </w:p>
-        </w:tc>
-        <w:tc>
-          <w:tcPr>
-            <w:tcW w:w="850" w:type="dxa"/>
-          </w:tcPr>
-          <w:p>
-            <w:pPr>
-              <w:pStyle w:val="NoSpacing"/>
-              <w:cnfStyle w:val="000000100000" w:firstRow="0" w:lastRow="0" w:firstColumn="0" w:lastColumn="0" w:oddVBand="0" w:evenVBand="0" w:oddHBand="1" w:evenHBand="0" w:firstRowFirstColumn="0" w:firstRowLastColumn="0" w:lastRowFirstColumn="0" w:lastRowLastColumn="0"/>
-            </w:pPr>
-          </w:p>
-        </w:tc>
-        <w:tc>
-          <w:tcPr>
-            <w:tcW w:w="1696" w:type="dxa"/>
-          </w:tcPr>
-          <w:p>
-            <w:pPr>
-              <w:pStyle w:val="NoSpacing"/>
-              <w:cnfStyle w:val="000000100000" w:firstRow="0" w:lastRow="0" w:firstColumn="0" w:lastColumn="0" w:oddVBand="0" w:evenVBand="0" w:oddHBand="1" w:evenHBand="0" w:firstRowFirstColumn="0" w:firstRowLastColumn="0" w:lastRowFirstColumn="0" w:lastRowLastColumn="0"/>
-            </w:pPr>
-          </w:p>
-        </w:tc>
-      </w:tr>
-    </w:tbl>
-    <w:p>
-      <w:pPr>
-        <w:pStyle w:val="NoSpacing"/>
+        <w:pStyle w:val="Geenafstand"/>
       </w:pPr>
     </w:p>
     <w:sectPr>
-      <w:footerReference w:type="default" r:id="rId8"/>
+      <w:footerReference w:type="default" r:id="rId9"/>
       <w:pgSz w:w="11906" w:h="16838"/>
       <w:pgMar w:top="1417" w:right="1417" w:bottom="1417" w:left="1417" w:header="708" w:footer="708" w:gutter="0"/>
       <w:pgNumType w:start="0"/>
@@ -6716,7 +5983,7 @@
 </file>
 
 <file path=word/endnotes.xml><?xml version="1.0" encoding="utf-8"?>
-<w:endnotes xmlns:wpc="http://schemas.microsoft.com/office/word/2010/wordprocessingCanvas" xmlns:mc="http://schemas.openxmlformats.org/markup-compatibility/2006" xmlns:o="urn:schemas-microsoft-com:office:office" xmlns:r="http://schemas.openxmlformats.org/officeDocument/2006/relationships" xmlns:m="http://schemas.openxmlformats.org/officeDocument/2006/math" xmlns:v="urn:schemas-microsoft-com:vml" xmlns:wp14="http://schemas.microsoft.com/office/word/2010/wordprocessingDrawing" xmlns:wp="http://schemas.openxmlformats.org/drawingml/2006/wordprocessingDrawing" xmlns:w10="urn:schemas-microsoft-com:office:word" xmlns:w="http://schemas.openxmlformats.org/wordprocessingml/2006/main" xmlns:w14="http://schemas.microsoft.com/office/word/2010/wordml" xmlns:w15="http://schemas.microsoft.com/office/word/2012/wordml" xmlns:wpg="http://schemas.microsoft.com/office/word/2010/wordprocessingGroup" xmlns:wpi="http://schemas.microsoft.com/office/word/2010/wordprocessingInk" xmlns:wne="http://schemas.microsoft.com/office/word/2006/wordml" xmlns:wps="http://schemas.microsoft.com/office/word/2010/wordprocessingShape" mc:Ignorable="w14 w15 wp14">
+<w:endnotes xmlns:wpc="http://schemas.microsoft.com/office/word/2010/wordprocessingCanvas" xmlns:mc="http://schemas.openxmlformats.org/markup-compatibility/2006" xmlns:o="urn:schemas-microsoft-com:office:office" xmlns:r="http://schemas.openxmlformats.org/officeDocument/2006/relationships" xmlns:m="http://schemas.openxmlformats.org/officeDocument/2006/math" xmlns:v="urn:schemas-microsoft-com:vml" xmlns:wp14="http://schemas.microsoft.com/office/word/2010/wordprocessingDrawing" xmlns:wp="http://schemas.openxmlformats.org/drawingml/2006/wordprocessingDrawing" xmlns:w10="urn:schemas-microsoft-com:office:word" xmlns:w="http://schemas.openxmlformats.org/wordprocessingml/2006/main" xmlns:w14="http://schemas.microsoft.com/office/word/2010/wordml" xmlns:wpg="http://schemas.microsoft.com/office/word/2010/wordprocessingGroup" xmlns:wpi="http://schemas.microsoft.com/office/word/2010/wordprocessingInk" xmlns:wne="http://schemas.microsoft.com/office/word/2006/wordml" xmlns:wps="http://schemas.microsoft.com/office/word/2010/wordprocessingShape" mc:Ignorable="w14 wp14">
   <w:endnote w:type="separator" w:id="-1">
     <w:p>
       <w:pPr>
@@ -6741,7 +6008,7 @@
 </file>
 
 <file path=word/footer1.xml><?xml version="1.0" encoding="utf-8"?>
-<w:ftr xmlns:wpc="http://schemas.microsoft.com/office/word/2010/wordprocessingCanvas" xmlns:mc="http://schemas.openxmlformats.org/markup-compatibility/2006" xmlns:o="urn:schemas-microsoft-com:office:office" xmlns:r="http://schemas.openxmlformats.org/officeDocument/2006/relationships" xmlns:m="http://schemas.openxmlformats.org/officeDocument/2006/math" xmlns:v="urn:schemas-microsoft-com:vml" xmlns:wp14="http://schemas.microsoft.com/office/word/2010/wordprocessingDrawing" xmlns:wp="http://schemas.openxmlformats.org/drawingml/2006/wordprocessingDrawing" xmlns:w10="urn:schemas-microsoft-com:office:word" xmlns:w="http://schemas.openxmlformats.org/wordprocessingml/2006/main" xmlns:w14="http://schemas.microsoft.com/office/word/2010/wordml" xmlns:w15="http://schemas.microsoft.com/office/word/2012/wordml" xmlns:wpg="http://schemas.microsoft.com/office/word/2010/wordprocessingGroup" xmlns:wpi="http://schemas.microsoft.com/office/word/2010/wordprocessingInk" xmlns:wne="http://schemas.microsoft.com/office/word/2006/wordml" xmlns:wps="http://schemas.microsoft.com/office/word/2010/wordprocessingShape" mc:Ignorable="w14 w15 wp14">
+<w:ftr xmlns:wpc="http://schemas.microsoft.com/office/word/2010/wordprocessingCanvas" xmlns:mc="http://schemas.openxmlformats.org/markup-compatibility/2006" xmlns:o="urn:schemas-microsoft-com:office:office" xmlns:r="http://schemas.openxmlformats.org/officeDocument/2006/relationships" xmlns:m="http://schemas.openxmlformats.org/officeDocument/2006/math" xmlns:v="urn:schemas-microsoft-com:vml" xmlns:wp14="http://schemas.microsoft.com/office/word/2010/wordprocessingDrawing" xmlns:wp="http://schemas.openxmlformats.org/drawingml/2006/wordprocessingDrawing" xmlns:w10="urn:schemas-microsoft-com:office:word" xmlns:w="http://schemas.openxmlformats.org/wordprocessingml/2006/main" xmlns:w14="http://schemas.microsoft.com/office/word/2010/wordml" xmlns:wpg="http://schemas.microsoft.com/office/word/2010/wordprocessingGroup" xmlns:wpi="http://schemas.microsoft.com/office/word/2010/wordprocessingInk" xmlns:wne="http://schemas.microsoft.com/office/word/2006/wordml" xmlns:wps="http://schemas.microsoft.com/office/word/2010/wordprocessingShape" mc:Ignorable="w14 wp14">
   <w:sdt>
     <w:sdtPr>
       <w:id w:val="-813645929"/>
@@ -6750,6 +6017,7 @@
         <w:docPartUnique/>
       </w:docPartObj>
     </w:sdtPr>
+    <w:sdtEndPr/>
     <w:sdtContent>
       <w:sdt>
         <w:sdtPr>
@@ -6759,10 +6027,11 @@
             <w:docPartUnique/>
           </w:docPartObj>
         </w:sdtPr>
+        <w:sdtEndPr/>
         <w:sdtContent>
           <w:p>
             <w:pPr>
-              <w:pStyle w:val="Footer"/>
+              <w:pStyle w:val="Voettekst"/>
               <w:jc w:val="right"/>
             </w:pPr>
             <w:r>
@@ -6862,14 +6131,14 @@
   </w:sdt>
   <w:p>
     <w:pPr>
-      <w:pStyle w:val="Footer"/>
+      <w:pStyle w:val="Voettekst"/>
     </w:pPr>
   </w:p>
 </w:ftr>
 </file>
 
 <file path=word/footnotes.xml><?xml version="1.0" encoding="utf-8"?>
-<w:footnotes xmlns:wpc="http://schemas.microsoft.com/office/word/2010/wordprocessingCanvas" xmlns:mc="http://schemas.openxmlformats.org/markup-compatibility/2006" xmlns:o="urn:schemas-microsoft-com:office:office" xmlns:r="http://schemas.openxmlformats.org/officeDocument/2006/relationships" xmlns:m="http://schemas.openxmlformats.org/officeDocument/2006/math" xmlns:v="urn:schemas-microsoft-com:vml" xmlns:wp14="http://schemas.microsoft.com/office/word/2010/wordprocessingDrawing" xmlns:wp="http://schemas.openxmlformats.org/drawingml/2006/wordprocessingDrawing" xmlns:w10="urn:schemas-microsoft-com:office:word" xmlns:w="http://schemas.openxmlformats.org/wordprocessingml/2006/main" xmlns:w14="http://schemas.microsoft.com/office/word/2010/wordml" xmlns:w15="http://schemas.microsoft.com/office/word/2012/wordml" xmlns:wpg="http://schemas.microsoft.com/office/word/2010/wordprocessingGroup" xmlns:wpi="http://schemas.microsoft.com/office/word/2010/wordprocessingInk" xmlns:wne="http://schemas.microsoft.com/office/word/2006/wordml" xmlns:wps="http://schemas.microsoft.com/office/word/2010/wordprocessingShape" mc:Ignorable="w14 w15 wp14">
+<w:footnotes xmlns:wpc="http://schemas.microsoft.com/office/word/2010/wordprocessingCanvas" xmlns:mc="http://schemas.openxmlformats.org/markup-compatibility/2006" xmlns:o="urn:schemas-microsoft-com:office:office" xmlns:r="http://schemas.openxmlformats.org/officeDocument/2006/relationships" xmlns:m="http://schemas.openxmlformats.org/officeDocument/2006/math" xmlns:v="urn:schemas-microsoft-com:vml" xmlns:wp14="http://schemas.microsoft.com/office/word/2010/wordprocessingDrawing" xmlns:wp="http://schemas.openxmlformats.org/drawingml/2006/wordprocessingDrawing" xmlns:w10="urn:schemas-microsoft-com:office:word" xmlns:w="http://schemas.openxmlformats.org/wordprocessingml/2006/main" xmlns:w14="http://schemas.microsoft.com/office/word/2010/wordml" xmlns:wpg="http://schemas.microsoft.com/office/word/2010/wordprocessingGroup" xmlns:wpi="http://schemas.microsoft.com/office/word/2010/wordprocessingInk" xmlns:wne="http://schemas.microsoft.com/office/word/2006/wordml" xmlns:wps="http://schemas.microsoft.com/office/word/2010/wordprocessingShape" mc:Ignorable="w14 wp14">
   <w:footnote w:type="separator" w:id="-1">
     <w:p>
       <w:pPr>
@@ -6894,8 +6163,8 @@
 </file>
 
 <file path=word/numbering.xml><?xml version="1.0" encoding="utf-8"?>
-<w:numbering xmlns:wpc="http://schemas.microsoft.com/office/word/2010/wordprocessingCanvas" xmlns:mc="http://schemas.openxmlformats.org/markup-compatibility/2006" xmlns:o="urn:schemas-microsoft-com:office:office" xmlns:r="http://schemas.openxmlformats.org/officeDocument/2006/relationships" xmlns:m="http://schemas.openxmlformats.org/officeDocument/2006/math" xmlns:v="urn:schemas-microsoft-com:vml" xmlns:wp14="http://schemas.microsoft.com/office/word/2010/wordprocessingDrawing" xmlns:wp="http://schemas.openxmlformats.org/drawingml/2006/wordprocessingDrawing" xmlns:w10="urn:schemas-microsoft-com:office:word" xmlns:w="http://schemas.openxmlformats.org/wordprocessingml/2006/main" xmlns:w14="http://schemas.microsoft.com/office/word/2010/wordml" xmlns:w15="http://schemas.microsoft.com/office/word/2012/wordml" xmlns:wpg="http://schemas.microsoft.com/office/word/2010/wordprocessingGroup" xmlns:wpi="http://schemas.microsoft.com/office/word/2010/wordprocessingInk" xmlns:wne="http://schemas.microsoft.com/office/word/2006/wordml" xmlns:wps="http://schemas.microsoft.com/office/word/2010/wordprocessingShape" mc:Ignorable="w14 w15 wp14">
-  <w:abstractNum w:abstractNumId="0" w15:restartNumberingAfterBreak="0">
+<w:numbering xmlns:wpc="http://schemas.microsoft.com/office/word/2010/wordprocessingCanvas" xmlns:mc="http://schemas.openxmlformats.org/markup-compatibility/2006" xmlns:o="urn:schemas-microsoft-com:office:office" xmlns:r="http://schemas.openxmlformats.org/officeDocument/2006/relationships" xmlns:m="http://schemas.openxmlformats.org/officeDocument/2006/math" xmlns:v="urn:schemas-microsoft-com:vml" xmlns:wp14="http://schemas.microsoft.com/office/word/2010/wordprocessingDrawing" xmlns:wp="http://schemas.openxmlformats.org/drawingml/2006/wordprocessingDrawing" xmlns:w10="urn:schemas-microsoft-com:office:word" xmlns:w="http://schemas.openxmlformats.org/wordprocessingml/2006/main" xmlns:w14="http://schemas.microsoft.com/office/word/2010/wordml" xmlns:wpg="http://schemas.microsoft.com/office/word/2010/wordprocessingGroup" xmlns:wpi="http://schemas.microsoft.com/office/word/2010/wordprocessingInk" xmlns:wne="http://schemas.microsoft.com/office/word/2006/wordml" xmlns:wps="http://schemas.microsoft.com/office/word/2010/wordprocessingShape" mc:Ignorable="w14 wp14">
+  <w:abstractNum w:abstractNumId="0">
     <w:nsid w:val="3C153391"/>
     <w:multiLevelType w:val="hybridMultilevel"/>
     <w:tmpl w:val="EB2A63A0"/>
@@ -7015,7 +6284,7 @@
 </file>
 
 <file path=word/styles.xml><?xml version="1.0" encoding="utf-8"?>
-<w:styles xmlns:mc="http://schemas.openxmlformats.org/markup-compatibility/2006" xmlns:r="http://schemas.openxmlformats.org/officeDocument/2006/relationships" xmlns:w="http://schemas.openxmlformats.org/wordprocessingml/2006/main" xmlns:w14="http://schemas.microsoft.com/office/word/2010/wordml" xmlns:w15="http://schemas.microsoft.com/office/word/2012/wordml" mc:Ignorable="w14 w15">
+<w:styles xmlns:mc="http://schemas.openxmlformats.org/markup-compatibility/2006" xmlns:r="http://schemas.openxmlformats.org/officeDocument/2006/relationships" xmlns:w="http://schemas.openxmlformats.org/wordprocessingml/2006/main" xmlns:w14="http://schemas.microsoft.com/office/word/2010/wordml" mc:Ignorable="w14">
   <w:docDefaults>
     <w:rPrDefault>
       <w:rPr>
@@ -7031,388 +6300,154 @@
       </w:pPr>
     </w:pPrDefault>
   </w:docDefaults>
-  <w:latentStyles w:defLockedState="0" w:defUIPriority="99" w:defSemiHidden="0" w:defUnhideWhenUsed="0" w:defQFormat="0" w:count="371">
-    <w:lsdException w:name="Normal" w:uiPriority="0" w:qFormat="1"/>
-    <w:lsdException w:name="heading 1" w:uiPriority="9" w:qFormat="1"/>
-    <w:lsdException w:name="heading 2" w:semiHidden="1" w:uiPriority="9" w:unhideWhenUsed="1" w:qFormat="1"/>
-    <w:lsdException w:name="heading 3" w:semiHidden="1" w:uiPriority="9" w:unhideWhenUsed="1" w:qFormat="1"/>
-    <w:lsdException w:name="heading 4" w:semiHidden="1" w:uiPriority="9" w:unhideWhenUsed="1" w:qFormat="1"/>
-    <w:lsdException w:name="heading 5" w:semiHidden="1" w:uiPriority="9" w:unhideWhenUsed="1" w:qFormat="1"/>
-    <w:lsdException w:name="heading 6" w:semiHidden="1" w:uiPriority="9" w:unhideWhenUsed="1" w:qFormat="1"/>
-    <w:lsdException w:name="heading 7" w:semiHidden="1" w:uiPriority="9" w:unhideWhenUsed="1" w:qFormat="1"/>
-    <w:lsdException w:name="heading 8" w:semiHidden="1" w:uiPriority="9" w:unhideWhenUsed="1" w:qFormat="1"/>
-    <w:lsdException w:name="heading 9" w:semiHidden="1" w:uiPriority="9" w:unhideWhenUsed="1" w:qFormat="1"/>
-    <w:lsdException w:name="index 1" w:semiHidden="1" w:unhideWhenUsed="1"/>
-    <w:lsdException w:name="index 2" w:semiHidden="1" w:unhideWhenUsed="1"/>
-    <w:lsdException w:name="index 3" w:semiHidden="1" w:unhideWhenUsed="1"/>
-    <w:lsdException w:name="index 4" w:semiHidden="1" w:unhideWhenUsed="1"/>
-    <w:lsdException w:name="index 5" w:semiHidden="1" w:unhideWhenUsed="1"/>
-    <w:lsdException w:name="index 6" w:semiHidden="1" w:unhideWhenUsed="1"/>
-    <w:lsdException w:name="index 7" w:semiHidden="1" w:unhideWhenUsed="1"/>
-    <w:lsdException w:name="index 8" w:semiHidden="1" w:unhideWhenUsed="1"/>
-    <w:lsdException w:name="index 9" w:semiHidden="1" w:unhideWhenUsed="1"/>
-    <w:lsdException w:name="toc 1" w:semiHidden="1" w:uiPriority="39" w:unhideWhenUsed="1"/>
-    <w:lsdException w:name="toc 2" w:semiHidden="1" w:uiPriority="39" w:unhideWhenUsed="1"/>
-    <w:lsdException w:name="toc 3" w:semiHidden="1" w:uiPriority="39" w:unhideWhenUsed="1"/>
-    <w:lsdException w:name="toc 4" w:semiHidden="1" w:uiPriority="39" w:unhideWhenUsed="1"/>
-    <w:lsdException w:name="toc 5" w:semiHidden="1" w:uiPriority="39" w:unhideWhenUsed="1"/>
-    <w:lsdException w:name="toc 6" w:semiHidden="1" w:uiPriority="39" w:unhideWhenUsed="1"/>
-    <w:lsdException w:name="toc 7" w:semiHidden="1" w:uiPriority="39" w:unhideWhenUsed="1"/>
-    <w:lsdException w:name="toc 8" w:semiHidden="1" w:uiPriority="39" w:unhideWhenUsed="1"/>
-    <w:lsdException w:name="toc 9" w:semiHidden="1" w:uiPriority="39" w:unhideWhenUsed="1"/>
-    <w:lsdException w:name="Normal Indent" w:semiHidden="1" w:unhideWhenUsed="1"/>
-    <w:lsdException w:name="footnote text" w:semiHidden="1" w:unhideWhenUsed="1"/>
-    <w:lsdException w:name="annotation text" w:semiHidden="1" w:unhideWhenUsed="1"/>
-    <w:lsdException w:name="header" w:semiHidden="1" w:unhideWhenUsed="1"/>
-    <w:lsdException w:name="footer" w:semiHidden="1" w:unhideWhenUsed="1"/>
-    <w:lsdException w:name="index heading" w:semiHidden="1" w:unhideWhenUsed="1"/>
-    <w:lsdException w:name="caption" w:semiHidden="1" w:uiPriority="35" w:unhideWhenUsed="1" w:qFormat="1"/>
-    <w:lsdException w:name="table of figures" w:semiHidden="1" w:unhideWhenUsed="1"/>
-    <w:lsdException w:name="envelope address" w:semiHidden="1" w:unhideWhenUsed="1"/>
-    <w:lsdException w:name="envelope return" w:semiHidden="1" w:unhideWhenUsed="1"/>
-    <w:lsdException w:name="footnote reference" w:semiHidden="1" w:unhideWhenUsed="1"/>
-    <w:lsdException w:name="annotation reference" w:semiHidden="1" w:unhideWhenUsed="1"/>
-    <w:lsdException w:name="line number" w:semiHidden="1" w:unhideWhenUsed="1"/>
-    <w:lsdException w:name="page number" w:semiHidden="1" w:unhideWhenUsed="1"/>
-    <w:lsdException w:name="endnote reference" w:semiHidden="1" w:unhideWhenUsed="1"/>
-    <w:lsdException w:name="endnote text" w:semiHidden="1" w:unhideWhenUsed="1"/>
-    <w:lsdException w:name="table of authorities" w:semiHidden="1" w:unhideWhenUsed="1"/>
-    <w:lsdException w:name="macro" w:semiHidden="1" w:unhideWhenUsed="1"/>
-    <w:lsdException w:name="toa heading" w:semiHidden="1" w:unhideWhenUsed="1"/>
-    <w:lsdException w:name="List" w:semiHidden="1" w:unhideWhenUsed="1"/>
-    <w:lsdException w:name="List Bullet" w:semiHidden="1" w:unhideWhenUsed="1"/>
-    <w:lsdException w:name="List Number" w:semiHidden="1" w:unhideWhenUsed="1"/>
-    <w:lsdException w:name="List 2" w:semiHidden="1" w:unhideWhenUsed="1"/>
-    <w:lsdException w:name="List 3" w:semiHidden="1" w:unhideWhenUsed="1"/>
-    <w:lsdException w:name="List 4" w:semiHidden="1" w:unhideWhenUsed="1"/>
-    <w:lsdException w:name="List 5" w:semiHidden="1" w:unhideWhenUsed="1"/>
-    <w:lsdException w:name="List Bullet 2" w:semiHidden="1" w:unhideWhenUsed="1"/>
-    <w:lsdException w:name="List Bullet 3" w:semiHidden="1" w:unhideWhenUsed="1"/>
-    <w:lsdException w:name="List Bullet 4" w:semiHidden="1" w:unhideWhenUsed="1"/>
-    <w:lsdException w:name="List Bullet 5" w:semiHidden="1" w:unhideWhenUsed="1"/>
-    <w:lsdException w:name="List Number 2" w:semiHidden="1" w:unhideWhenUsed="1"/>
-    <w:lsdException w:name="List Number 3" w:semiHidden="1" w:unhideWhenUsed="1"/>
-    <w:lsdException w:name="List Number 4" w:semiHidden="1" w:unhideWhenUsed="1"/>
-    <w:lsdException w:name="List Number 5" w:semiHidden="1" w:unhideWhenUsed="1"/>
-    <w:lsdException w:name="Title" w:uiPriority="10" w:qFormat="1"/>
-    <w:lsdException w:name="Closing" w:semiHidden="1" w:unhideWhenUsed="1"/>
-    <w:lsdException w:name="Signature" w:semiHidden="1" w:unhideWhenUsed="1"/>
-    <w:lsdException w:name="Default Paragraph Font" w:semiHidden="1" w:uiPriority="1" w:unhideWhenUsed="1"/>
-    <w:lsdException w:name="Body Text" w:semiHidden="1" w:unhideWhenUsed="1"/>
-    <w:lsdException w:name="Body Text Indent" w:semiHidden="1" w:unhideWhenUsed="1"/>
-    <w:lsdException w:name="List Continue" w:semiHidden="1" w:unhideWhenUsed="1"/>
-    <w:lsdException w:name="List Continue 2" w:semiHidden="1" w:unhideWhenUsed="1"/>
-    <w:lsdException w:name="List Continue 3" w:semiHidden="1" w:unhideWhenUsed="1"/>
-    <w:lsdException w:name="List Continue 4" w:semiHidden="1" w:unhideWhenUsed="1"/>
-    <w:lsdException w:name="List Continue 5" w:semiHidden="1" w:unhideWhenUsed="1"/>
-    <w:lsdException w:name="Message Header" w:semiHidden="1" w:unhideWhenUsed="1"/>
-    <w:lsdException w:name="Subtitle" w:uiPriority="11" w:qFormat="1"/>
-    <w:lsdException w:name="Salutation" w:semiHidden="1" w:unhideWhenUsed="1"/>
-    <w:lsdException w:name="Date" w:semiHidden="1" w:unhideWhenUsed="1"/>
-    <w:lsdException w:name="Body Text First Indent" w:semiHidden="1" w:unhideWhenUsed="1"/>
-    <w:lsdException w:name="Body Text First Indent 2" w:semiHidden="1" w:unhideWhenUsed="1"/>
-    <w:lsdException w:name="Note Heading" w:semiHidden="1" w:unhideWhenUsed="1"/>
-    <w:lsdException w:name="Body Text 2" w:semiHidden="1" w:unhideWhenUsed="1"/>
-    <w:lsdException w:name="Body Text 3" w:semiHidden="1" w:unhideWhenUsed="1"/>
-    <w:lsdException w:name="Body Text Indent 2" w:semiHidden="1" w:unhideWhenUsed="1"/>
-    <w:lsdException w:name="Body Text Indent 3" w:semiHidden="1" w:unhideWhenUsed="1"/>
-    <w:lsdException w:name="Block Text" w:semiHidden="1" w:unhideWhenUsed="1"/>
-    <w:lsdException w:name="Hyperlink" w:semiHidden="1" w:unhideWhenUsed="1"/>
-    <w:lsdException w:name="FollowedHyperlink" w:semiHidden="1" w:unhideWhenUsed="1"/>
-    <w:lsdException w:name="Strong" w:uiPriority="22" w:qFormat="1"/>
-    <w:lsdException w:name="Emphasis" w:uiPriority="20" w:qFormat="1"/>
-    <w:lsdException w:name="Document Map" w:semiHidden="1" w:unhideWhenUsed="1"/>
-    <w:lsdException w:name="Plain Text" w:semiHidden="1" w:unhideWhenUsed="1"/>
-    <w:lsdException w:name="E-mail Signature" w:semiHidden="1" w:unhideWhenUsed="1"/>
-    <w:lsdException w:name="HTML Top of Form" w:semiHidden="1" w:unhideWhenUsed="1"/>
-    <w:lsdException w:name="HTML Bottom of Form" w:semiHidden="1" w:unhideWhenUsed="1"/>
-    <w:lsdException w:name="Normal (Web)" w:semiHidden="1" w:unhideWhenUsed="1"/>
-    <w:lsdException w:name="HTML Acronym" w:semiHidden="1" w:unhideWhenUsed="1"/>
-    <w:lsdException w:name="HTML Address" w:semiHidden="1" w:unhideWhenUsed="1"/>
-    <w:lsdException w:name="HTML Cite" w:semiHidden="1" w:unhideWhenUsed="1"/>
-    <w:lsdException w:name="HTML Code" w:semiHidden="1" w:unhideWhenUsed="1"/>
-    <w:lsdException w:name="HTML Definition" w:semiHidden="1" w:unhideWhenUsed="1"/>
-    <w:lsdException w:name="HTML Keyboard" w:semiHidden="1" w:unhideWhenUsed="1"/>
-    <w:lsdException w:name="HTML Preformatted" w:semiHidden="1" w:unhideWhenUsed="1"/>
-    <w:lsdException w:name="HTML Sample" w:semiHidden="1" w:unhideWhenUsed="1"/>
-    <w:lsdException w:name="HTML Typewriter" w:semiHidden="1" w:unhideWhenUsed="1"/>
-    <w:lsdException w:name="HTML Variable" w:semiHidden="1" w:unhideWhenUsed="1"/>
-    <w:lsdException w:name="Normal Table" w:semiHidden="1" w:unhideWhenUsed="1"/>
-    <w:lsdException w:name="annotation subject" w:semiHidden="1" w:unhideWhenUsed="1"/>
-    <w:lsdException w:name="No List" w:semiHidden="1" w:unhideWhenUsed="1"/>
-    <w:lsdException w:name="Outline List 1" w:semiHidden="1" w:unhideWhenUsed="1"/>
-    <w:lsdException w:name="Outline List 2" w:semiHidden="1" w:unhideWhenUsed="1"/>
-    <w:lsdException w:name="Outline List 3" w:semiHidden="1" w:unhideWhenUsed="1"/>
-    <w:lsdException w:name="Table Simple 1" w:semiHidden="1" w:unhideWhenUsed="1"/>
-    <w:lsdException w:name="Table Simple 2" w:semiHidden="1" w:unhideWhenUsed="1"/>
-    <w:lsdException w:name="Table Simple 3" w:semiHidden="1" w:unhideWhenUsed="1"/>
-    <w:lsdException w:name="Table Classic 1" w:semiHidden="1" w:unhideWhenUsed="1"/>
-    <w:lsdException w:name="Table Classic 2" w:semiHidden="1" w:unhideWhenUsed="1"/>
-    <w:lsdException w:name="Table Classic 3" w:semiHidden="1" w:unhideWhenUsed="1"/>
-    <w:lsdException w:name="Table Classic 4" w:semiHidden="1" w:unhideWhenUsed="1"/>
-    <w:lsdException w:name="Table Colorful 1" w:semiHidden="1" w:unhideWhenUsed="1"/>
-    <w:lsdException w:name="Table Colorful 2" w:semiHidden="1" w:unhideWhenUsed="1"/>
-    <w:lsdException w:name="Table Colorful 3" w:semiHidden="1" w:unhideWhenUsed="1"/>
-    <w:lsdException w:name="Table Columns 1" w:semiHidden="1" w:unhideWhenUsed="1"/>
-    <w:lsdException w:name="Table Columns 2" w:semiHidden="1" w:unhideWhenUsed="1"/>
-    <w:lsdException w:name="Table Columns 3" w:semiHidden="1" w:unhideWhenUsed="1"/>
-    <w:lsdException w:name="Table Columns 4" w:semiHidden="1" w:unhideWhenUsed="1"/>
-    <w:lsdException w:name="Table Columns 5" w:semiHidden="1" w:unhideWhenUsed="1"/>
-    <w:lsdException w:name="Table Grid 1" w:semiHidden="1" w:unhideWhenUsed="1"/>
-    <w:lsdException w:name="Table Grid 2" w:semiHidden="1" w:unhideWhenUsed="1"/>
-    <w:lsdException w:name="Table Grid 3" w:semiHidden="1" w:unhideWhenUsed="1"/>
-    <w:lsdException w:name="Table Grid 4" w:semiHidden="1" w:unhideWhenUsed="1"/>
-    <w:lsdException w:name="Table Grid 5" w:semiHidden="1" w:unhideWhenUsed="1"/>
-    <w:lsdException w:name="Table Grid 6" w:semiHidden="1" w:unhideWhenUsed="1"/>
-    <w:lsdException w:name="Table Grid 7" w:semiHidden="1" w:unhideWhenUsed="1"/>
-    <w:lsdException w:name="Table Grid 8" w:semiHidden="1" w:unhideWhenUsed="1"/>
-    <w:lsdException w:name="Table List 1" w:semiHidden="1" w:unhideWhenUsed="1"/>
-    <w:lsdException w:name="Table List 2" w:semiHidden="1" w:unhideWhenUsed="1"/>
-    <w:lsdException w:name="Table List 3" w:semiHidden="1" w:unhideWhenUsed="1"/>
-    <w:lsdException w:name="Table List 4" w:semiHidden="1" w:unhideWhenUsed="1"/>
-    <w:lsdException w:name="Table List 5" w:semiHidden="1" w:unhideWhenUsed="1"/>
-    <w:lsdException w:name="Table List 6" w:semiHidden="1" w:unhideWhenUsed="1"/>
-    <w:lsdException w:name="Table List 7" w:semiHidden="1" w:unhideWhenUsed="1"/>
-    <w:lsdException w:name="Table List 8" w:semiHidden="1" w:unhideWhenUsed="1"/>
-    <w:lsdException w:name="Table 3D effects 1" w:semiHidden="1" w:unhideWhenUsed="1"/>
-    <w:lsdException w:name="Table 3D effects 2" w:semiHidden="1" w:unhideWhenUsed="1"/>
-    <w:lsdException w:name="Table 3D effects 3" w:semiHidden="1" w:unhideWhenUsed="1"/>
-    <w:lsdException w:name="Table Contemporary" w:semiHidden="1" w:unhideWhenUsed="1"/>
-    <w:lsdException w:name="Table Elegant" w:semiHidden="1" w:unhideWhenUsed="1"/>
-    <w:lsdException w:name="Table Professional" w:semiHidden="1" w:unhideWhenUsed="1"/>
-    <w:lsdException w:name="Table Subtle 1" w:semiHidden="1" w:unhideWhenUsed="1"/>
-    <w:lsdException w:name="Table Subtle 2" w:semiHidden="1" w:unhideWhenUsed="1"/>
-    <w:lsdException w:name="Table Web 1" w:semiHidden="1" w:unhideWhenUsed="1"/>
-    <w:lsdException w:name="Table Web 2" w:semiHidden="1" w:unhideWhenUsed="1"/>
-    <w:lsdException w:name="Table Web 3" w:semiHidden="1" w:unhideWhenUsed="1"/>
-    <w:lsdException w:name="Balloon Text" w:semiHidden="1" w:unhideWhenUsed="1"/>
-    <w:lsdException w:name="Table Grid" w:uiPriority="39"/>
-    <w:lsdException w:name="Table Theme" w:semiHidden="1" w:unhideWhenUsed="1"/>
-    <w:lsdException w:name="Placeholder Text" w:semiHidden="1"/>
-    <w:lsdException w:name="No Spacing" w:uiPriority="1" w:qFormat="1"/>
-    <w:lsdException w:name="Light Shading" w:uiPriority="60"/>
-    <w:lsdException w:name="Light List" w:uiPriority="61"/>
-    <w:lsdException w:name="Light Grid" w:uiPriority="62"/>
-    <w:lsdException w:name="Medium Shading 1" w:uiPriority="63"/>
-    <w:lsdException w:name="Medium Shading 2" w:uiPriority="64"/>
-    <w:lsdException w:name="Medium List 1" w:uiPriority="65"/>
-    <w:lsdException w:name="Medium List 2" w:uiPriority="66"/>
-    <w:lsdException w:name="Medium Grid 1" w:uiPriority="67"/>
-    <w:lsdException w:name="Medium Grid 2" w:uiPriority="68"/>
-    <w:lsdException w:name="Medium Grid 3" w:uiPriority="69"/>
-    <w:lsdException w:name="Dark List" w:uiPriority="70"/>
-    <w:lsdException w:name="Colorful Shading" w:uiPriority="71"/>
-    <w:lsdException w:name="Colorful List" w:uiPriority="72"/>
-    <w:lsdException w:name="Colorful Grid" w:uiPriority="73"/>
-    <w:lsdException w:name="Light Shading Accent 1" w:uiPriority="60"/>
-    <w:lsdException w:name="Light List Accent 1" w:uiPriority="61"/>
-    <w:lsdException w:name="Light Grid Accent 1" w:uiPriority="62"/>
-    <w:lsdException w:name="Medium Shading 1 Accent 1" w:uiPriority="63"/>
-    <w:lsdException w:name="Medium Shading 2 Accent 1" w:uiPriority="64"/>
-    <w:lsdException w:name="Medium List 1 Accent 1" w:uiPriority="65"/>
-    <w:lsdException w:name="Revision" w:semiHidden="1"/>
-    <w:lsdException w:name="List Paragraph" w:uiPriority="34" w:qFormat="1"/>
-    <w:lsdException w:name="Quote" w:uiPriority="29" w:qFormat="1"/>
-    <w:lsdException w:name="Intense Quote" w:uiPriority="30" w:qFormat="1"/>
-    <w:lsdException w:name="Medium List 2 Accent 1" w:uiPriority="66"/>
-    <w:lsdException w:name="Medium Grid 1 Accent 1" w:uiPriority="67"/>
-    <w:lsdException w:name="Medium Grid 2 Accent 1" w:uiPriority="68"/>
-    <w:lsdException w:name="Medium Grid 3 Accent 1" w:uiPriority="69"/>
-    <w:lsdException w:name="Dark List Accent 1" w:uiPriority="70"/>
-    <w:lsdException w:name="Colorful Shading Accent 1" w:uiPriority="71"/>
-    <w:lsdException w:name="Colorful List Accent 1" w:uiPriority="72"/>
-    <w:lsdException w:name="Colorful Grid Accent 1" w:uiPriority="73"/>
-    <w:lsdException w:name="Light Shading Accent 2" w:uiPriority="60"/>
-    <w:lsdException w:name="Light List Accent 2" w:uiPriority="61"/>
-    <w:lsdException w:name="Light Grid Accent 2" w:uiPriority="62"/>
-    <w:lsdException w:name="Medium Shading 1 Accent 2" w:uiPriority="63"/>
-    <w:lsdException w:name="Medium Shading 2 Accent 2" w:uiPriority="64"/>
-    <w:lsdException w:name="Medium List 1 Accent 2" w:uiPriority="65"/>
-    <w:lsdException w:name="Medium List 2 Accent 2" w:uiPriority="66"/>
-    <w:lsdException w:name="Medium Grid 1 Accent 2" w:uiPriority="67"/>
-    <w:lsdException w:name="Medium Grid 2 Accent 2" w:uiPriority="68"/>
-    <w:lsdException w:name="Medium Grid 3 Accent 2" w:uiPriority="69"/>
-    <w:lsdException w:name="Dark List Accent 2" w:uiPriority="70"/>
-    <w:lsdException w:name="Colorful Shading Accent 2" w:uiPriority="71"/>
-    <w:lsdException w:name="Colorful List Accent 2" w:uiPriority="72"/>
-    <w:lsdException w:name="Colorful Grid Accent 2" w:uiPriority="73"/>
-    <w:lsdException w:name="Light Shading Accent 3" w:uiPriority="60"/>
-    <w:lsdException w:name="Light List Accent 3" w:uiPriority="61"/>
-    <w:lsdException w:name="Light Grid Accent 3" w:uiPriority="62"/>
-    <w:lsdException w:name="Medium Shading 1 Accent 3" w:uiPriority="63"/>
-    <w:lsdException w:name="Medium Shading 2 Accent 3" w:uiPriority="64"/>
-    <w:lsdException w:name="Medium List 1 Accent 3" w:uiPriority="65"/>
-    <w:lsdException w:name="Medium List 2 Accent 3" w:uiPriority="66"/>
-    <w:lsdException w:name="Medium Grid 1 Accent 3" w:uiPriority="67"/>
-    <w:lsdException w:name="Medium Grid 2 Accent 3" w:uiPriority="68"/>
-    <w:lsdException w:name="Medium Grid 3 Accent 3" w:uiPriority="69"/>
-    <w:lsdException w:name="Dark List Accent 3" w:uiPriority="70"/>
-    <w:lsdException w:name="Colorful Shading Accent 3" w:uiPriority="71"/>
-    <w:lsdException w:name="Colorful List Accent 3" w:uiPriority="72"/>
-    <w:lsdException w:name="Colorful Grid Accent 3" w:uiPriority="73"/>
-    <w:lsdException w:name="Light Shading Accent 4" w:uiPriority="60"/>
-    <w:lsdException w:name="Light List Accent 4" w:uiPriority="61"/>
-    <w:lsdException w:name="Light Grid Accent 4" w:uiPriority="62"/>
-    <w:lsdException w:name="Medium Shading 1 Accent 4" w:uiPriority="63"/>
-    <w:lsdException w:name="Medium Shading 2 Accent 4" w:uiPriority="64"/>
-    <w:lsdException w:name="Medium List 1 Accent 4" w:uiPriority="65"/>
-    <w:lsdException w:name="Medium List 2 Accent 4" w:uiPriority="66"/>
-    <w:lsdException w:name="Medium Grid 1 Accent 4" w:uiPriority="67"/>
-    <w:lsdException w:name="Medium Grid 2 Accent 4" w:uiPriority="68"/>
-    <w:lsdException w:name="Medium Grid 3 Accent 4" w:uiPriority="69"/>
-    <w:lsdException w:name="Dark List Accent 4" w:uiPriority="70"/>
-    <w:lsdException w:name="Colorful Shading Accent 4" w:uiPriority="71"/>
-    <w:lsdException w:name="Colorful List Accent 4" w:uiPriority="72"/>
-    <w:lsdException w:name="Colorful Grid Accent 4" w:uiPriority="73"/>
-    <w:lsdException w:name="Light Shading Accent 5" w:uiPriority="60"/>
-    <w:lsdException w:name="Light List Accent 5" w:uiPriority="61"/>
-    <w:lsdException w:name="Light Grid Accent 5" w:uiPriority="62"/>
-    <w:lsdException w:name="Medium Shading 1 Accent 5" w:uiPriority="63"/>
-    <w:lsdException w:name="Medium Shading 2 Accent 5" w:uiPriority="64"/>
-    <w:lsdException w:name="Medium List 1 Accent 5" w:uiPriority="65"/>
-    <w:lsdException w:name="Medium List 2 Accent 5" w:uiPriority="66"/>
-    <w:lsdException w:name="Medium Grid 1 Accent 5" w:uiPriority="67"/>
-    <w:lsdException w:name="Medium Grid 2 Accent 5" w:uiPriority="68"/>
-    <w:lsdException w:name="Medium Grid 3 Accent 5" w:uiPriority="69"/>
-    <w:lsdException w:name="Dark List Accent 5" w:uiPriority="70"/>
-    <w:lsdException w:name="Colorful Shading Accent 5" w:uiPriority="71"/>
-    <w:lsdException w:name="Colorful List Accent 5" w:uiPriority="72"/>
-    <w:lsdException w:name="Colorful Grid Accent 5" w:uiPriority="73"/>
-    <w:lsdException w:name="Light Shading Accent 6" w:uiPriority="60"/>
-    <w:lsdException w:name="Light List Accent 6" w:uiPriority="61"/>
-    <w:lsdException w:name="Light Grid Accent 6" w:uiPriority="62"/>
-    <w:lsdException w:name="Medium Shading 1 Accent 6" w:uiPriority="63"/>
-    <w:lsdException w:name="Medium Shading 2 Accent 6" w:uiPriority="64"/>
-    <w:lsdException w:name="Medium List 1 Accent 6" w:uiPriority="65"/>
-    <w:lsdException w:name="Medium List 2 Accent 6" w:uiPriority="66"/>
-    <w:lsdException w:name="Medium Grid 1 Accent 6" w:uiPriority="67"/>
-    <w:lsdException w:name="Medium Grid 2 Accent 6" w:uiPriority="68"/>
-    <w:lsdException w:name="Medium Grid 3 Accent 6" w:uiPriority="69"/>
-    <w:lsdException w:name="Dark List Accent 6" w:uiPriority="70"/>
-    <w:lsdException w:name="Colorful Shading Accent 6" w:uiPriority="71"/>
-    <w:lsdException w:name="Colorful List Accent 6" w:uiPriority="72"/>
-    <w:lsdException w:name="Colorful Grid Accent 6" w:uiPriority="73"/>
-    <w:lsdException w:name="Subtle Emphasis" w:uiPriority="19" w:qFormat="1"/>
-    <w:lsdException w:name="Intense Emphasis" w:uiPriority="21" w:qFormat="1"/>
-    <w:lsdException w:name="Subtle Reference" w:uiPriority="31" w:qFormat="1"/>
-    <w:lsdException w:name="Intense Reference" w:uiPriority="32" w:qFormat="1"/>
-    <w:lsdException w:name="Book Title" w:uiPriority="33" w:qFormat="1"/>
-    <w:lsdException w:name="Bibliography" w:semiHidden="1" w:uiPriority="37" w:unhideWhenUsed="1"/>
-    <w:lsdException w:name="TOC Heading" w:semiHidden="1" w:uiPriority="39" w:unhideWhenUsed="1" w:qFormat="1"/>
-    <w:lsdException w:name="Plain Table 1" w:uiPriority="41"/>
-    <w:lsdException w:name="Plain Table 2" w:uiPriority="42"/>
-    <w:lsdException w:name="Plain Table 3" w:uiPriority="43"/>
-    <w:lsdException w:name="Plain Table 4" w:uiPriority="44"/>
-    <w:lsdException w:name="Plain Table 5" w:uiPriority="45"/>
-    <w:lsdException w:name="Grid Table Light" w:uiPriority="40"/>
-    <w:lsdException w:name="Grid Table 1 Light" w:uiPriority="46"/>
-    <w:lsdException w:name="Grid Table 2" w:uiPriority="47"/>
-    <w:lsdException w:name="Grid Table 3" w:uiPriority="48"/>
-    <w:lsdException w:name="Grid Table 4" w:uiPriority="49"/>
-    <w:lsdException w:name="Grid Table 5 Dark" w:uiPriority="50"/>
-    <w:lsdException w:name="Grid Table 6 Colorful" w:uiPriority="51"/>
-    <w:lsdException w:name="Grid Table 7 Colorful" w:uiPriority="52"/>
-    <w:lsdException w:name="Grid Table 1 Light Accent 1" w:uiPriority="46"/>
-    <w:lsdException w:name="Grid Table 2 Accent 1" w:uiPriority="47"/>
-    <w:lsdException w:name="Grid Table 3 Accent 1" w:uiPriority="48"/>
-    <w:lsdException w:name="Grid Table 4 Accent 1" w:uiPriority="49"/>
-    <w:lsdException w:name="Grid Table 5 Dark Accent 1" w:uiPriority="50"/>
-    <w:lsdException w:name="Grid Table 6 Colorful Accent 1" w:uiPriority="51"/>
-    <w:lsdException w:name="Grid Table 7 Colorful Accent 1" w:uiPriority="52"/>
-    <w:lsdException w:name="Grid Table 1 Light Accent 2" w:uiPriority="46"/>
-    <w:lsdException w:name="Grid Table 2 Accent 2" w:uiPriority="47"/>
-    <w:lsdException w:name="Grid Table 3 Accent 2" w:uiPriority="48"/>
-    <w:lsdException w:name="Grid Table 4 Accent 2" w:uiPriority="49"/>
-    <w:lsdException w:name="Grid Table 5 Dark Accent 2" w:uiPriority="50"/>
-    <w:lsdException w:name="Grid Table 6 Colorful Accent 2" w:uiPriority="51"/>
-    <w:lsdException w:name="Grid Table 7 Colorful Accent 2" w:uiPriority="52"/>
-    <w:lsdException w:name="Grid Table 1 Light Accent 3" w:uiPriority="46"/>
-    <w:lsdException w:name="Grid Table 2 Accent 3" w:uiPriority="47"/>
-    <w:lsdException w:name="Grid Table 3 Accent 3" w:uiPriority="48"/>
-    <w:lsdException w:name="Grid Table 4 Accent 3" w:uiPriority="49"/>
-    <w:lsdException w:name="Grid Table 5 Dark Accent 3" w:uiPriority="50"/>
-    <w:lsdException w:name="Grid Table 6 Colorful Accent 3" w:uiPriority="51"/>
-    <w:lsdException w:name="Grid Table 7 Colorful Accent 3" w:uiPriority="52"/>
-    <w:lsdException w:name="Grid Table 1 Light Accent 4" w:uiPriority="46"/>
-    <w:lsdException w:name="Grid Table 2 Accent 4" w:uiPriority="47"/>
-    <w:lsdException w:name="Grid Table 3 Accent 4" w:uiPriority="48"/>
-    <w:lsdException w:name="Grid Table 4 Accent 4" w:uiPriority="49"/>
-    <w:lsdException w:name="Grid Table 5 Dark Accent 4" w:uiPriority="50"/>
-    <w:lsdException w:name="Grid Table 6 Colorful Accent 4" w:uiPriority="51"/>
-    <w:lsdException w:name="Grid Table 7 Colorful Accent 4" w:uiPriority="52"/>
-    <w:lsdException w:name="Grid Table 1 Light Accent 5" w:uiPriority="46"/>
-    <w:lsdException w:name="Grid Table 2 Accent 5" w:uiPriority="47"/>
-    <w:lsdException w:name="Grid Table 3 Accent 5" w:uiPriority="48"/>
-    <w:lsdException w:name="Grid Table 4 Accent 5" w:uiPriority="49"/>
-    <w:lsdException w:name="Grid Table 5 Dark Accent 5" w:uiPriority="50"/>
-    <w:lsdException w:name="Grid Table 6 Colorful Accent 5" w:uiPriority="51"/>
-    <w:lsdException w:name="Grid Table 7 Colorful Accent 5" w:uiPriority="52"/>
-    <w:lsdException w:name="Grid Table 1 Light Accent 6" w:uiPriority="46"/>
-    <w:lsdException w:name="Grid Table 2 Accent 6" w:uiPriority="47"/>
-    <w:lsdException w:name="Grid Table 3 Accent 6" w:uiPriority="48"/>
-    <w:lsdException w:name="Grid Table 4 Accent 6" w:uiPriority="49"/>
-    <w:lsdException w:name="Grid Table 5 Dark Accent 6" w:uiPriority="50"/>
-    <w:lsdException w:name="Grid Table 6 Colorful Accent 6" w:uiPriority="51"/>
-    <w:lsdException w:name="Grid Table 7 Colorful Accent 6" w:uiPriority="52"/>
-    <w:lsdException w:name="List Table 1 Light" w:uiPriority="46"/>
-    <w:lsdException w:name="List Table 2" w:uiPriority="47"/>
-    <w:lsdException w:name="List Table 3" w:uiPriority="48"/>
-    <w:lsdException w:name="List Table 4" w:uiPriority="49"/>
-    <w:lsdException w:name="List Table 5 Dark" w:uiPriority="50"/>
-    <w:lsdException w:name="List Table 6 Colorful" w:uiPriority="51"/>
-    <w:lsdException w:name="List Table 7 Colorful" w:uiPriority="52"/>
-    <w:lsdException w:name="List Table 1 Light Accent 1" w:uiPriority="46"/>
-    <w:lsdException w:name="List Table 2 Accent 1" w:uiPriority="47"/>
-    <w:lsdException w:name="List Table 3 Accent 1" w:uiPriority="48"/>
-    <w:lsdException w:name="List Table 4 Accent 1" w:uiPriority="49"/>
-    <w:lsdException w:name="List Table 5 Dark Accent 1" w:uiPriority="50"/>
-    <w:lsdException w:name="List Table 6 Colorful Accent 1" w:uiPriority="51"/>
-    <w:lsdException w:name="List Table 7 Colorful Accent 1" w:uiPriority="52"/>
-    <w:lsdException w:name="List Table 1 Light Accent 2" w:uiPriority="46"/>
-    <w:lsdException w:name="List Table 2 Accent 2" w:uiPriority="47"/>
-    <w:lsdException w:name="List Table 3 Accent 2" w:uiPriority="48"/>
-    <w:lsdException w:name="List Table 4 Accent 2" w:uiPriority="49"/>
-    <w:lsdException w:name="List Table 5 Dark Accent 2" w:uiPriority="50"/>
-    <w:lsdException w:name="List Table 6 Colorful Accent 2" w:uiPriority="51"/>
-    <w:lsdException w:name="List Table 7 Colorful Accent 2" w:uiPriority="52"/>
-    <w:lsdException w:name="List Table 1 Light Accent 3" w:uiPriority="46"/>
-    <w:lsdException w:name="List Table 2 Accent 3" w:uiPriority="47"/>
-    <w:lsdException w:name="List Table 3 Accent 3" w:uiPriority="48"/>
-    <w:lsdException w:name="List Table 4 Accent 3" w:uiPriority="49"/>
-    <w:lsdException w:name="List Table 5 Dark Accent 3" w:uiPriority="50"/>
-    <w:lsdException w:name="List Table 6 Colorful Accent 3" w:uiPriority="51"/>
-    <w:lsdException w:name="List Table 7 Colorful Accent 3" w:uiPriority="52"/>
-    <w:lsdException w:name="List Table 1 Light Accent 4" w:uiPriority="46"/>
-    <w:lsdException w:name="List Table 2 Accent 4" w:uiPriority="47"/>
-    <w:lsdException w:name="List Table 3 Accent 4" w:uiPriority="48"/>
-    <w:lsdException w:name="List Table 4 Accent 4" w:uiPriority="49"/>
-    <w:lsdException w:name="List Table 5 Dark Accent 4" w:uiPriority="50"/>
-    <w:lsdException w:name="List Table 6 Colorful Accent 4" w:uiPriority="51"/>
-    <w:lsdException w:name="List Table 7 Colorful Accent 4" w:uiPriority="52"/>
-    <w:lsdException w:name="List Table 1 Light Accent 5" w:uiPriority="46"/>
-    <w:lsdException w:name="List Table 2 Accent 5" w:uiPriority="47"/>
-    <w:lsdException w:name="List Table 3 Accent 5" w:uiPriority="48"/>
-    <w:lsdException w:name="List Table 4 Accent 5" w:uiPriority="49"/>
-    <w:lsdException w:name="List Table 5 Dark Accent 5" w:uiPriority="50"/>
-    <w:lsdException w:name="List Table 6 Colorful Accent 5" w:uiPriority="51"/>
-    <w:lsdException w:name="List Table 7 Colorful Accent 5" w:uiPriority="52"/>
-    <w:lsdException w:name="List Table 1 Light Accent 6" w:uiPriority="46"/>
-    <w:lsdException w:name="List Table 2 Accent 6" w:uiPriority="47"/>
-    <w:lsdException w:name="List Table 3 Accent 6" w:uiPriority="48"/>
-    <w:lsdException w:name="List Table 4 Accent 6" w:uiPriority="49"/>
-    <w:lsdException w:name="List Table 5 Dark Accent 6" w:uiPriority="50"/>
-    <w:lsdException w:name="List Table 6 Colorful Accent 6" w:uiPriority="51"/>
-    <w:lsdException w:name="List Table 7 Colorful Accent 6" w:uiPriority="52"/>
+  <w:latentStyles w:defLockedState="0" w:defUIPriority="99" w:defSemiHidden="1" w:defUnhideWhenUsed="1" w:defQFormat="0" w:count="267">
+    <w:lsdException w:name="Normal" w:semiHidden="0" w:uiPriority="0" w:unhideWhenUsed="0" w:qFormat="1"/>
+    <w:lsdException w:name="heading 1" w:semiHidden="0" w:uiPriority="9" w:unhideWhenUsed="0" w:qFormat="1"/>
+    <w:lsdException w:name="heading 2" w:uiPriority="9" w:qFormat="1"/>
+    <w:lsdException w:name="heading 3" w:uiPriority="9" w:qFormat="1"/>
+    <w:lsdException w:name="heading 4" w:uiPriority="9" w:qFormat="1"/>
+    <w:lsdException w:name="heading 5" w:uiPriority="9" w:qFormat="1"/>
+    <w:lsdException w:name="heading 6" w:uiPriority="9" w:qFormat="1"/>
+    <w:lsdException w:name="heading 7" w:uiPriority="9" w:qFormat="1"/>
+    <w:lsdException w:name="heading 8" w:uiPriority="9" w:qFormat="1"/>
+    <w:lsdException w:name="heading 9" w:uiPriority="9" w:qFormat="1"/>
+    <w:lsdException w:name="toc 1" w:uiPriority="39"/>
+    <w:lsdException w:name="toc 2" w:uiPriority="39"/>
+    <w:lsdException w:name="toc 3" w:uiPriority="39"/>
+    <w:lsdException w:name="toc 4" w:uiPriority="39"/>
+    <w:lsdException w:name="toc 5" w:uiPriority="39"/>
+    <w:lsdException w:name="toc 6" w:uiPriority="39"/>
+    <w:lsdException w:name="toc 7" w:uiPriority="39"/>
+    <w:lsdException w:name="toc 8" w:uiPriority="39"/>
+    <w:lsdException w:name="toc 9" w:uiPriority="39"/>
+    <w:lsdException w:name="caption" w:uiPriority="35" w:qFormat="1"/>
+    <w:lsdException w:name="Title" w:semiHidden="0" w:uiPriority="10" w:unhideWhenUsed="0" w:qFormat="1"/>
+    <w:lsdException w:name="Default Paragraph Font" w:uiPriority="1"/>
+    <w:lsdException w:name="Subtitle" w:semiHidden="0" w:uiPriority="11" w:unhideWhenUsed="0" w:qFormat="1"/>
+    <w:lsdException w:name="Strong" w:semiHidden="0" w:uiPriority="22" w:unhideWhenUsed="0" w:qFormat="1"/>
+    <w:lsdException w:name="Emphasis" w:semiHidden="0" w:uiPriority="20" w:unhideWhenUsed="0" w:qFormat="1"/>
+    <w:lsdException w:name="Table Grid" w:semiHidden="0" w:uiPriority="39" w:unhideWhenUsed="0"/>
+    <w:lsdException w:name="Placeholder Text" w:unhideWhenUsed="0"/>
+    <w:lsdException w:name="No Spacing" w:semiHidden="0" w:uiPriority="1" w:unhideWhenUsed="0" w:qFormat="1"/>
+    <w:lsdException w:name="Light Shading" w:semiHidden="0" w:uiPriority="60" w:unhideWhenUsed="0"/>
+    <w:lsdException w:name="Light List" w:semiHidden="0" w:uiPriority="61" w:unhideWhenUsed="0"/>
+    <w:lsdException w:name="Light Grid" w:semiHidden="0" w:uiPriority="62" w:unhideWhenUsed="0"/>
+    <w:lsdException w:name="Medium Shading 1" w:semiHidden="0" w:uiPriority="63" w:unhideWhenUsed="0"/>
+    <w:lsdException w:name="Medium Shading 2" w:semiHidden="0" w:uiPriority="64" w:unhideWhenUsed="0"/>
+    <w:lsdException w:name="Medium List 1" w:semiHidden="0" w:uiPriority="65" w:unhideWhenUsed="0"/>
+    <w:lsdException w:name="Medium List 2" w:semiHidden="0" w:uiPriority="66" w:unhideWhenUsed="0"/>
+    <w:lsdException w:name="Medium Grid 1" w:semiHidden="0" w:uiPriority="67" w:unhideWhenUsed="0"/>
+    <w:lsdException w:name="Medium Grid 2" w:semiHidden="0" w:uiPriority="68" w:unhideWhenUsed="0"/>
+    <w:lsdException w:name="Medium Grid 3" w:semiHidden="0" w:uiPriority="69" w:unhideWhenUsed="0"/>
+    <w:lsdException w:name="Dark List" w:semiHidden="0" w:uiPriority="70" w:unhideWhenUsed="0"/>
+    <w:lsdException w:name="Colorful Shading" w:semiHidden="0" w:uiPriority="71" w:unhideWhenUsed="0"/>
+    <w:lsdException w:name="Colorful List" w:semiHidden="0" w:uiPriority="72" w:unhideWhenUsed="0"/>
+    <w:lsdException w:name="Colorful Grid" w:semiHidden="0" w:uiPriority="73" w:unhideWhenUsed="0"/>
+    <w:lsdException w:name="Light Shading Accent 1" w:semiHidden="0" w:uiPriority="60" w:unhideWhenUsed="0"/>
+    <w:lsdException w:name="Light List Accent 1" w:semiHidden="0" w:uiPriority="61" w:unhideWhenUsed="0"/>
+    <w:lsdException w:name="Light Grid Accent 1" w:semiHidden="0" w:uiPriority="62" w:unhideWhenUsed="0"/>
+    <w:lsdException w:name="Medium Shading 1 Accent 1" w:semiHidden="0" w:uiPriority="63" w:unhideWhenUsed="0"/>
+    <w:lsdException w:name="Medium Shading 2 Accent 1" w:semiHidden="0" w:uiPriority="64" w:unhideWhenUsed="0"/>
+    <w:lsdException w:name="Medium List 1 Accent 1" w:semiHidden="0" w:uiPriority="65" w:unhideWhenUsed="0"/>
+    <w:lsdException w:name="Revision" w:unhideWhenUsed="0"/>
+    <w:lsdException w:name="List Paragraph" w:semiHidden="0" w:uiPriority="34" w:unhideWhenUsed="0" w:qFormat="1"/>
+    <w:lsdException w:name="Quote" w:semiHidden="0" w:uiPriority="29" w:unhideWhenUsed="0" w:qFormat="1"/>
+    <w:lsdException w:name="Intense Quote" w:semiHidden="0" w:uiPriority="30" w:unhideWhenUsed="0" w:qFormat="1"/>
+    <w:lsdException w:name="Medium List 2 Accent 1" w:semiHidden="0" w:uiPriority="66" w:unhideWhenUsed="0"/>
+    <w:lsdException w:name="Medium Grid 1 Accent 1" w:semiHidden="0" w:uiPriority="67" w:unhideWhenUsed="0"/>
+    <w:lsdException w:name="Medium Grid 2 Accent 1" w:semiHidden="0" w:uiPriority="68" w:unhideWhenUsed="0"/>
+    <w:lsdException w:name="Medium Grid 3 Accent 1" w:semiHidden="0" w:uiPriority="69" w:unhideWhenUsed="0"/>
+    <w:lsdException w:name="Dark List Accent 1" w:semiHidden="0" w:uiPriority="70" w:unhideWhenUsed="0"/>
+    <w:lsdException w:name="Colorful Shading Accent 1" w:semiHidden="0" w:uiPriority="71" w:unhideWhenUsed="0"/>
+    <w:lsdException w:name="Colorful List Accent 1" w:semiHidden="0" w:uiPriority="72" w:unhideWhenUsed="0"/>
+    <w:lsdException w:name="Colorful Grid Accent 1" w:semiHidden="0" w:uiPriority="73" w:unhideWhenUsed="0"/>
+    <w:lsdException w:name="Light Shading Accent 2" w:semiHidden="0" w:uiPriority="60" w:unhideWhenUsed="0"/>
+    <w:lsdException w:name="Light List Accent 2" w:semiHidden="0" w:uiPriority="61" w:unhideWhenUsed="0"/>
+    <w:lsdException w:name="Light Grid Accent 2" w:semiHidden="0" w:uiPriority="62" w:unhideWhenUsed="0"/>
+    <w:lsdException w:name="Medium Shading 1 Accent 2" w:semiHidden="0" w:uiPriority="63" w:unhideWhenUsed="0"/>
+    <w:lsdException w:name="Medium Shading 2 Accent 2" w:semiHidden="0" w:uiPriority="64" w:unhideWhenUsed="0"/>
+    <w:lsdException w:name="Medium List 1 Accent 2" w:semiHidden="0" w:uiPriority="65" w:unhideWhenUsed="0"/>
+    <w:lsdException w:name="Medium List 2 Accent 2" w:semiHidden="0" w:uiPriority="66" w:unhideWhenUsed="0"/>
+    <w:lsdException w:name="Medium Grid 1 Accent 2" w:semiHidden="0" w:uiPriority="67" w:unhideWhenUsed="0"/>
+    <w:lsdException w:name="Medium Grid 2 Accent 2" w:semiHidden="0" w:uiPriority="68" w:unhideWhenUsed="0"/>
+    <w:lsdException w:name="Medium Grid 3 Accent 2" w:semiHidden="0" w:uiPriority="69" w:unhideWhenUsed="0"/>
+    <w:lsdException w:name="Dark List Accent 2" w:semiHidden="0" w:uiPriority="70" w:unhideWhenUsed="0"/>
+    <w:lsdException w:name="Colorful Shading Accent 2" w:semiHidden="0" w:uiPriority="71" w:unhideWhenUsed="0"/>
+    <w:lsdException w:name="Colorful List Accent 2" w:semiHidden="0" w:uiPriority="72" w:unhideWhenUsed="0"/>
+    <w:lsdException w:name="Colorful Grid Accent 2" w:semiHidden="0" w:uiPriority="73" w:unhideWhenUsed="0"/>
+    <w:lsdException w:name="Light Shading Accent 3" w:semiHidden="0" w:uiPriority="60" w:unhideWhenUsed="0"/>
+    <w:lsdException w:name="Light List Accent 3" w:semiHidden="0" w:uiPriority="61" w:unhideWhenUsed="0"/>
+    <w:lsdException w:name="Light Grid Accent 3" w:semiHidden="0" w:uiPriority="62" w:unhideWhenUsed="0"/>
+    <w:lsdException w:name="Medium Shading 1 Accent 3" w:semiHidden="0" w:uiPriority="63" w:unhideWhenUsed="0"/>
+    <w:lsdException w:name="Medium Shading 2 Accent 3" w:semiHidden="0" w:uiPriority="64" w:unhideWhenUsed="0"/>
+    <w:lsdException w:name="Medium List 1 Accent 3" w:semiHidden="0" w:uiPriority="65" w:unhideWhenUsed="0"/>
+    <w:lsdException w:name="Medium List 2 Accent 3" w:semiHidden="0" w:uiPriority="66" w:unhideWhenUsed="0"/>
+    <w:lsdException w:name="Medium Grid 1 Accent 3" w:semiHidden="0" w:uiPriority="67" w:unhideWhenUsed="0"/>
+    <w:lsdException w:name="Medium Grid 2 Accent 3" w:semiHidden="0" w:uiPriority="68" w:unhideWhenUsed="0"/>
+    <w:lsdException w:name="Medium Grid 3 Accent 3" w:semiHidden="0" w:uiPriority="69" w:unhideWhenUsed="0"/>
+    <w:lsdException w:name="Dark List Accent 3" w:semiHidden="0" w:uiPriority="70" w:unhideWhenUsed="0"/>
+    <w:lsdException w:name="Colorful Shading Accent 3" w:semiHidden="0" w:uiPriority="71" w:unhideWhenUsed="0"/>
+    <w:lsdException w:name="Colorful List Accent 3" w:semiHidden="0" w:uiPriority="72" w:unhideWhenUsed="0"/>
+    <w:lsdException w:name="Colorful Grid Accent 3" w:semiHidden="0" w:uiPriority="73" w:unhideWhenUsed="0"/>
+    <w:lsdException w:name="Light Shading Accent 4" w:semiHidden="0" w:uiPriority="60" w:unhideWhenUsed="0"/>
+    <w:lsdException w:name="Light List Accent 4" w:semiHidden="0" w:uiPriority="61" w:unhideWhenUsed="0"/>
+    <w:lsdException w:name="Light Grid Accent 4" w:semiHidden="0" w:uiPriority="62" w:unhideWhenUsed="0"/>
+    <w:lsdException w:name="Medium Shading 1 Accent 4" w:semiHidden="0" w:uiPriority="63" w:unhideWhenUsed="0"/>
+    <w:lsdException w:name="Medium Shading 2 Accent 4" w:semiHidden="0" w:uiPriority="64" w:unhideWhenUsed="0"/>
+    <w:lsdException w:name="Medium List 1 Accent 4" w:semiHidden="0" w:uiPriority="65" w:unhideWhenUsed="0"/>
+    <w:lsdException w:name="Medium List 2 Accent 4" w:semiHidden="0" w:uiPriority="66" w:unhideWhenUsed="0"/>
+    <w:lsdException w:name="Medium Grid 1 Accent 4" w:semiHidden="0" w:uiPriority="67" w:unhideWhenUsed="0"/>
+    <w:lsdException w:name="Medium Grid 2 Accent 4" w:semiHidden="0" w:uiPriority="68" w:unhideWhenUsed="0"/>
+    <w:lsdException w:name="Medium Grid 3 Accent 4" w:semiHidden="0" w:uiPriority="69" w:unhideWhenUsed="0"/>
+    <w:lsdException w:name="Dark List Accent 4" w:semiHidden="0" w:uiPriority="70" w:unhideWhenUsed="0"/>
+    <w:lsdException w:name="Colorful Shading Accent 4" w:semiHidden="0" w:uiPriority="71" w:unhideWhenUsed="0"/>
+    <w:lsdException w:name="Colorful List Accent 4" w:semiHidden="0" w:uiPriority="72" w:unhideWhenUsed="0"/>
+    <w:lsdException w:name="Colorful Grid Accent 4" w:semiHidden="0" w:uiPriority="73" w:unhideWhenUsed="0"/>
+    <w:lsdException w:name="Light Shading Accent 5" w:semiHidden="0" w:uiPriority="60" w:unhideWhenUsed="0"/>
+    <w:lsdException w:name="Light List Accent 5" w:semiHidden="0" w:uiPriority="61" w:unhideWhenUsed="0"/>
+    <w:lsdException w:name="Light Grid Accent 5" w:semiHidden="0" w:uiPriority="62" w:unhideWhenUsed="0"/>
+    <w:lsdException w:name="Medium Shading 1 Accent 5" w:semiHidden="0" w:uiPriority="63" w:unhideWhenUsed="0"/>
+    <w:lsdException w:name="Medium Shading 2 Accent 5" w:semiHidden="0" w:uiPriority="64" w:unhideWhenUsed="0"/>
+    <w:lsdException w:name="Medium List 1 Accent 5" w:semiHidden="0" w:uiPriority="65" w:unhideWhenUsed="0"/>
+    <w:lsdException w:name="Medium List 2 Accent 5" w:semiHidden="0" w:uiPriority="66" w:unhideWhenUsed="0"/>
+    <w:lsdException w:name="Medium Grid 1 Accent 5" w:semiHidden="0" w:uiPriority="67" w:unhideWhenUsed="0"/>
+    <w:lsdException w:name="Medium Grid 2 Accent 5" w:semiHidden="0" w:uiPriority="68" w:unhideWhenUsed="0"/>
+    <w:lsdException w:name="Medium Grid 3 Accent 5" w:semiHidden="0" w:uiPriority="69" w:unhideWhenUsed="0"/>
+    <w:lsdException w:name="Dark List Accent 5" w:semiHidden="0" w:uiPriority="70" w:unhideWhenUsed="0"/>
+    <w:lsdException w:name="Colorful Shading Accent 5" w:semiHidden="0" w:uiPriority="71" w:unhideWhenUsed="0"/>
+    <w:lsdException w:name="Colorful List Accent 5" w:semiHidden="0" w:uiPriority="72" w:unhideWhenUsed="0"/>
+    <w:lsdException w:name="Colorful Grid Accent 5" w:semiHidden="0" w:uiPriority="73" w:unhideWhenUsed="0"/>
+    <w:lsdException w:name="Light Shading Accent 6" w:semiHidden="0" w:uiPriority="60" w:unhideWhenUsed="0"/>
+    <w:lsdException w:name="Light List Accent 6" w:semiHidden="0" w:uiPriority="61" w:unhideWhenUsed="0"/>
+    <w:lsdException w:name="Light Grid Accent 6" w:semiHidden="0" w:uiPriority="62" w:unhideWhenUsed="0"/>
+    <w:lsdException w:name="Medium Shading 1 Accent 6" w:semiHidden="0" w:uiPriority="63" w:unhideWhenUsed="0"/>
+    <w:lsdException w:name="Medium Shading 2 Accent 6" w:semiHidden="0" w:uiPriority="64" w:unhideWhenUsed="0"/>
+    <w:lsdException w:name="Medium List 1 Accent 6" w:semiHidden="0" w:uiPriority="65" w:unhideWhenUsed="0"/>
+    <w:lsdException w:name="Medium List 2 Accent 6" w:semiHidden="0" w:uiPriority="66" w:unhideWhenUsed="0"/>
+    <w:lsdException w:name="Medium Grid 1 Accent 6" w:semiHidden="0" w:uiPriority="67" w:unhideWhenUsed="0"/>
+    <w:lsdException w:name="Medium Grid 2 Accent 6" w:semiHidden="0" w:uiPriority="68" w:unhideWhenUsed="0"/>
+    <w:lsdException w:name="Medium Grid 3 Accent 6" w:semiHidden="0" w:uiPriority="69" w:unhideWhenUsed="0"/>
+    <w:lsdException w:name="Dark List Accent 6" w:semiHidden="0" w:uiPriority="70" w:unhideWhenUsed="0"/>
+    <w:lsdException w:name="Colorful Shading Accent 6" w:semiHidden="0" w:uiPriority="71" w:unhideWhenUsed="0"/>
+    <w:lsdException w:name="Colorful List Accent 6" w:semiHidden="0" w:uiPriority="72" w:unhideWhenUsed="0"/>
+    <w:lsdException w:name="Colorful Grid Accent 6" w:semiHidden="0" w:uiPriority="73" w:unhideWhenUsed="0"/>
+    <w:lsdException w:name="Subtle Emphasis" w:semiHidden="0" w:uiPriority="19" w:unhideWhenUsed="0" w:qFormat="1"/>
+    <w:lsdException w:name="Intense Emphasis" w:semiHidden="0" w:uiPriority="21" w:unhideWhenUsed="0" w:qFormat="1"/>
+    <w:lsdException w:name="Subtle Reference" w:semiHidden="0" w:uiPriority="31" w:unhideWhenUsed="0" w:qFormat="1"/>
+    <w:lsdException w:name="Intense Reference" w:semiHidden="0" w:uiPriority="32" w:unhideWhenUsed="0" w:qFormat="1"/>
+    <w:lsdException w:name="Book Title" w:semiHidden="0" w:uiPriority="33" w:unhideWhenUsed="0" w:qFormat="1"/>
+    <w:lsdException w:name="Bibliography" w:uiPriority="37"/>
+    <w:lsdException w:name="TOC Heading" w:uiPriority="39" w:qFormat="1"/>
   </w:latentStyles>
-  <w:style w:type="paragraph" w:default="1" w:styleId="Normal">
+  <w:style w:type="paragraph" w:default="1" w:styleId="Standaard">
     <w:name w:val="Normal"/>
     <w:qFormat/>
   </w:style>
-  <w:style w:type="paragraph" w:styleId="Heading1">
+  <w:style w:type="paragraph" w:styleId="Kop1">
     <w:name w:val="heading 1"/>
-    <w:basedOn w:val="Normal"/>
-    <w:next w:val="Normal"/>
-    <w:link w:val="Heading1Char"/>
+    <w:basedOn w:val="Standaard"/>
+    <w:next w:val="Standaard"/>
+    <w:link w:val="Kop1Char"/>
     <w:uiPriority w:val="9"/>
     <w:qFormat/>
     <w:rsid w:val="002C1872"/>
@@ -7429,11 +6464,11 @@
       <w:szCs w:val="32"/>
     </w:rPr>
   </w:style>
-  <w:style w:type="paragraph" w:styleId="Heading2">
+  <w:style w:type="paragraph" w:styleId="Kop2">
     <w:name w:val="heading 2"/>
-    <w:basedOn w:val="Normal"/>
-    <w:next w:val="Normal"/>
-    <w:link w:val="Heading2Char"/>
+    <w:basedOn w:val="Standaard"/>
+    <w:next w:val="Standaard"/>
+    <w:link w:val="Kop2Char"/>
     <w:uiPriority w:val="9"/>
     <w:unhideWhenUsed/>
     <w:qFormat/>
@@ -7451,13 +6486,13 @@
       <w:szCs w:val="26"/>
     </w:rPr>
   </w:style>
-  <w:style w:type="character" w:default="1" w:styleId="DefaultParagraphFont">
+  <w:style w:type="character" w:default="1" w:styleId="Standaardalinea-lettertype">
     <w:name w:val="Default Paragraph Font"/>
     <w:uiPriority w:val="1"/>
     <w:semiHidden/>
     <w:unhideWhenUsed/>
   </w:style>
-  <w:style w:type="table" w:default="1" w:styleId="TableNormal">
+  <w:style w:type="table" w:default="1" w:styleId="Standaardtabel">
     <w:name w:val="Normal Table"/>
     <w:uiPriority w:val="99"/>
     <w:semiHidden/>
@@ -7472,7 +6507,7 @@
       </w:tblCellMar>
     </w:tblPr>
   </w:style>
-  <w:style w:type="numbering" w:default="1" w:styleId="NoList">
+  <w:style w:type="numbering" w:default="1" w:styleId="Geenlijst">
     <w:name w:val="No List"/>
     <w:uiPriority w:val="99"/>
     <w:semiHidden/>
@@ -7480,7 +6515,7 @@
   </w:style>
   <w:style w:type="table" w:customStyle="1" w:styleId="Lichtgrijswebtabel">
     <w:name w:val="Licht grijs webtabel"/>
-    <w:basedOn w:val="TableWeb3"/>
+    <w:basedOn w:val="Webtabel3"/>
     <w:uiPriority w:val="99"/>
     <w:rsid w:val="00731C7F"/>
     <w:pPr>
@@ -7503,9 +6538,9 @@
       </w:tcPr>
     </w:tblStylePr>
   </w:style>
-  <w:style w:type="table" w:styleId="TableWeb3">
+  <w:style w:type="table" w:styleId="Webtabel3">
     <w:name w:val="Table Web 3"/>
-    <w:basedOn w:val="TableNormal"/>
+    <w:basedOn w:val="Standaardtabel"/>
     <w:uiPriority w:val="99"/>
     <w:semiHidden/>
     <w:unhideWhenUsed/>
@@ -7542,7 +6577,7 @@
   </w:style>
   <w:style w:type="table" w:customStyle="1" w:styleId="Customwebtabel">
     <w:name w:val="Custom webtabel"/>
-    <w:basedOn w:val="TableWeb2"/>
+    <w:basedOn w:val="Webtabel2"/>
     <w:uiPriority w:val="99"/>
     <w:rsid w:val="00731C7F"/>
     <w:pPr>
@@ -7580,9 +6615,9 @@
       </w:tcPr>
     </w:tblStylePr>
   </w:style>
-  <w:style w:type="table" w:styleId="TableWeb2">
+  <w:style w:type="table" w:styleId="Webtabel2">
     <w:name w:val="Table Web 2"/>
-    <w:basedOn w:val="TableNormal"/>
+    <w:basedOn w:val="Standaardtabel"/>
     <w:uiPriority w:val="99"/>
     <w:semiHidden/>
     <w:unhideWhenUsed/>
@@ -7617,9 +6652,9 @@
       </w:tcPr>
     </w:tblStylePr>
   </w:style>
-  <w:style w:type="table" w:styleId="TableWeb1">
+  <w:style w:type="table" w:styleId="Webtabel1">
     <w:name w:val="Table Web 1"/>
-    <w:basedOn w:val="TableNormal"/>
+    <w:basedOn w:val="Standaardtabel"/>
     <w:uiPriority w:val="99"/>
     <w:semiHidden/>
     <w:unhideWhenUsed/>
@@ -7654,9 +6689,9 @@
       </w:tcPr>
     </w:tblStylePr>
   </w:style>
-  <w:style w:type="paragraph" w:styleId="NoSpacing">
+  <w:style w:type="paragraph" w:styleId="Geenafstand">
     <w:name w:val="No Spacing"/>
-    <w:link w:val="NoSpacingChar"/>
+    <w:link w:val="GeenafstandChar"/>
     <w:uiPriority w:val="1"/>
     <w:qFormat/>
     <w:rsid w:val="002C1872"/>
@@ -7664,17 +6699,17 @@
       <w:spacing w:after="0" w:line="240" w:lineRule="auto"/>
     </w:pPr>
   </w:style>
-  <w:style w:type="character" w:customStyle="1" w:styleId="NoSpacingChar">
-    <w:name w:val="No Spacing Char"/>
-    <w:basedOn w:val="DefaultParagraphFont"/>
-    <w:link w:val="NoSpacing"/>
+  <w:style w:type="character" w:customStyle="1" w:styleId="GeenafstandChar">
+    <w:name w:val="Geen afstand Char"/>
+    <w:basedOn w:val="Standaardalinea-lettertype"/>
+    <w:link w:val="Geenafstand"/>
     <w:uiPriority w:val="1"/>
     <w:rsid w:val="002C1872"/>
   </w:style>
-  <w:style w:type="character" w:customStyle="1" w:styleId="Heading1Char">
-    <w:name w:val="Heading 1 Char"/>
-    <w:basedOn w:val="DefaultParagraphFont"/>
-    <w:link w:val="Heading1"/>
+  <w:style w:type="character" w:customStyle="1" w:styleId="Kop1Char">
+    <w:name w:val="Kop 1 Char"/>
+    <w:basedOn w:val="Standaardalinea-lettertype"/>
+    <w:link w:val="Kop1"/>
     <w:uiPriority w:val="9"/>
     <w:rsid w:val="002C1872"/>
     <w:rPr>
@@ -7684,10 +6719,10 @@
       <w:szCs w:val="32"/>
     </w:rPr>
   </w:style>
-  <w:style w:type="paragraph" w:styleId="TOCHeading">
+  <w:style w:type="paragraph" w:styleId="Kopvaninhoudsopgave">
     <w:name w:val="TOC Heading"/>
-    <w:basedOn w:val="Heading1"/>
-    <w:next w:val="Normal"/>
+    <w:basedOn w:val="Kop1"/>
+    <w:next w:val="Standaard"/>
     <w:uiPriority w:val="39"/>
     <w:unhideWhenUsed/>
     <w:qFormat/>
@@ -7696,10 +6731,10 @@
       <w:outlineLvl w:val="9"/>
     </w:pPr>
   </w:style>
-  <w:style w:type="paragraph" w:styleId="Header">
+  <w:style w:type="paragraph" w:styleId="Koptekst">
     <w:name w:val="header"/>
-    <w:basedOn w:val="Normal"/>
-    <w:link w:val="HeaderChar"/>
+    <w:basedOn w:val="Standaard"/>
+    <w:link w:val="KoptekstChar"/>
     <w:uiPriority w:val="99"/>
     <w:unhideWhenUsed/>
     <w:rsid w:val="002C1872"/>
@@ -7711,17 +6746,17 @@
       <w:spacing w:after="0" w:line="240" w:lineRule="auto"/>
     </w:pPr>
   </w:style>
-  <w:style w:type="character" w:customStyle="1" w:styleId="HeaderChar">
-    <w:name w:val="Header Char"/>
-    <w:basedOn w:val="DefaultParagraphFont"/>
-    <w:link w:val="Header"/>
+  <w:style w:type="character" w:customStyle="1" w:styleId="KoptekstChar">
+    <w:name w:val="Koptekst Char"/>
+    <w:basedOn w:val="Standaardalinea-lettertype"/>
+    <w:link w:val="Koptekst"/>
     <w:uiPriority w:val="99"/>
     <w:rsid w:val="002C1872"/>
   </w:style>
-  <w:style w:type="paragraph" w:styleId="Footer">
+  <w:style w:type="paragraph" w:styleId="Voettekst">
     <w:name w:val="footer"/>
-    <w:basedOn w:val="Normal"/>
-    <w:link w:val="FooterChar"/>
+    <w:basedOn w:val="Standaard"/>
+    <w:link w:val="VoettekstChar"/>
     <w:uiPriority w:val="99"/>
     <w:unhideWhenUsed/>
     <w:rsid w:val="002C1872"/>
@@ -7733,16 +6768,16 @@
       <w:spacing w:after="0" w:line="240" w:lineRule="auto"/>
     </w:pPr>
   </w:style>
-  <w:style w:type="character" w:customStyle="1" w:styleId="FooterChar">
-    <w:name w:val="Footer Char"/>
-    <w:basedOn w:val="DefaultParagraphFont"/>
-    <w:link w:val="Footer"/>
+  <w:style w:type="character" w:customStyle="1" w:styleId="VoettekstChar">
+    <w:name w:val="Voettekst Char"/>
+    <w:basedOn w:val="Standaardalinea-lettertype"/>
+    <w:link w:val="Voettekst"/>
     <w:uiPriority w:val="99"/>
     <w:rsid w:val="002C1872"/>
   </w:style>
-  <w:style w:type="table" w:styleId="TableGrid">
+  <w:style w:type="table" w:styleId="Tabelraster">
     <w:name w:val="Table Grid"/>
-    <w:basedOn w:val="TableNormal"/>
+    <w:basedOn w:val="Standaardtabel"/>
     <w:uiPriority w:val="39"/>
     <w:rsid w:val="004467C1"/>
     <w:pPr>
@@ -7759,9 +6794,9 @@
       </w:tblBorders>
     </w:tblPr>
   </w:style>
-  <w:style w:type="table" w:styleId="GridTable4-Accent5">
+  <w:style w:type="table" w:customStyle="1" w:styleId="GridTable4Accent5">
     <w:name w:val="Grid Table 4 Accent 5"/>
-    <w:basedOn w:val="TableNormal"/>
+    <w:basedOn w:val="Standaardtabel"/>
     <w:uiPriority w:val="49"/>
     <w:rsid w:val="004467C1"/>
     <w:pPr>
@@ -7835,10 +6870,10 @@
       </w:tcPr>
     </w:tblStylePr>
   </w:style>
-  <w:style w:type="paragraph" w:styleId="BalloonText">
+  <w:style w:type="paragraph" w:styleId="Ballontekst">
     <w:name w:val="Balloon Text"/>
-    <w:basedOn w:val="Normal"/>
-    <w:link w:val="BalloonTextChar"/>
+    <w:basedOn w:val="Standaard"/>
+    <w:link w:val="BallontekstChar"/>
     <w:uiPriority w:val="99"/>
     <w:semiHidden/>
     <w:unhideWhenUsed/>
@@ -7852,10 +6887,10 @@
       <w:szCs w:val="18"/>
     </w:rPr>
   </w:style>
-  <w:style w:type="character" w:customStyle="1" w:styleId="BalloonTextChar">
-    <w:name w:val="Balloon Text Char"/>
-    <w:basedOn w:val="DefaultParagraphFont"/>
-    <w:link w:val="BalloonText"/>
+  <w:style w:type="character" w:customStyle="1" w:styleId="BallontekstChar">
+    <w:name w:val="Ballontekst Char"/>
+    <w:basedOn w:val="Standaardalinea-lettertype"/>
+    <w:link w:val="Ballontekst"/>
     <w:uiPriority w:val="99"/>
     <w:semiHidden/>
     <w:rsid w:val="004467C1"/>
@@ -7865,10 +6900,10 @@
       <w:szCs w:val="18"/>
     </w:rPr>
   </w:style>
-  <w:style w:type="character" w:customStyle="1" w:styleId="Heading2Char">
-    <w:name w:val="Heading 2 Char"/>
-    <w:basedOn w:val="DefaultParagraphFont"/>
-    <w:link w:val="Heading2"/>
+  <w:style w:type="character" w:customStyle="1" w:styleId="Kop2Char">
+    <w:name w:val="Kop 2 Char"/>
+    <w:basedOn w:val="Standaardalinea-lettertype"/>
+    <w:link w:val="Kop2"/>
     <w:uiPriority w:val="9"/>
     <w:rsid w:val="00C949CF"/>
     <w:rPr>
@@ -7878,10 +6913,10 @@
       <w:szCs w:val="26"/>
     </w:rPr>
   </w:style>
-  <w:style w:type="paragraph" w:styleId="TOC1">
+  <w:style w:type="paragraph" w:styleId="Inhopg1">
     <w:name w:val="toc 1"/>
-    <w:basedOn w:val="Normal"/>
-    <w:next w:val="Normal"/>
+    <w:basedOn w:val="Standaard"/>
+    <w:next w:val="Standaard"/>
     <w:autoRedefine/>
     <w:uiPriority w:val="39"/>
     <w:unhideWhenUsed/>
@@ -7890,10 +6925,10 @@
       <w:spacing w:after="100"/>
     </w:pPr>
   </w:style>
-  <w:style w:type="paragraph" w:styleId="TOC2">
+  <w:style w:type="paragraph" w:styleId="Inhopg2">
     <w:name w:val="toc 2"/>
-    <w:basedOn w:val="Normal"/>
-    <w:next w:val="Normal"/>
+    <w:basedOn w:val="Standaard"/>
+    <w:next w:val="Standaard"/>
     <w:autoRedefine/>
     <w:uiPriority w:val="39"/>
     <w:unhideWhenUsed/>
@@ -7905,7 +6940,676 @@
   </w:style>
   <w:style w:type="character" w:styleId="Hyperlink">
     <w:name w:val="Hyperlink"/>
-    <w:basedOn w:val="DefaultParagraphFont"/>
+    <w:basedOn w:val="Standaardalinea-lettertype"/>
+    <w:uiPriority w:val="99"/>
+    <w:unhideWhenUsed/>
+    <w:rsid w:val="00980117"/>
+    <w:rPr>
+      <w:color w:val="0563C1" w:themeColor="hyperlink"/>
+      <w:u w:val="single"/>
+    </w:rPr>
+  </w:style>
+</w:styles>
+</file>
+
+<file path=word/stylesWithEffects.xml><?xml version="1.0" encoding="utf-8"?>
+<w:styles xmlns:wpc="http://schemas.microsoft.com/office/word/2010/wordprocessingCanvas" xmlns:mc="http://schemas.openxmlformats.org/markup-compatibility/2006" xmlns:o="urn:schemas-microsoft-com:office:office" xmlns:r="http://schemas.openxmlformats.org/officeDocument/2006/relationships" xmlns:m="http://schemas.openxmlformats.org/officeDocument/2006/math" xmlns:v="urn:schemas-microsoft-com:vml" xmlns:wp14="http://schemas.microsoft.com/office/word/2010/wordprocessingDrawing" xmlns:wp="http://schemas.openxmlformats.org/drawingml/2006/wordprocessingDrawing" xmlns:w10="urn:schemas-microsoft-com:office:word" xmlns:w="http://schemas.openxmlformats.org/wordprocessingml/2006/main" xmlns:w14="http://schemas.microsoft.com/office/word/2010/wordml" xmlns:wpg="http://schemas.microsoft.com/office/word/2010/wordprocessingGroup" xmlns:wpi="http://schemas.microsoft.com/office/word/2010/wordprocessingInk" xmlns:wne="http://schemas.microsoft.com/office/word/2006/wordml" xmlns:wps="http://schemas.microsoft.com/office/word/2010/wordprocessingShape" mc:Ignorable="w14 wp14">
+  <w:docDefaults>
+    <w:rPrDefault>
+      <w:rPr>
+        <w:rFonts w:asciiTheme="minorHAnsi" w:eastAsiaTheme="minorEastAsia" w:hAnsiTheme="minorHAnsi" w:cstheme="minorBidi"/>
+        <w:sz w:val="22"/>
+        <w:szCs w:val="22"/>
+        <w:lang w:val="nl-NL" w:eastAsia="ja-JP" w:bidi="ar-SA"/>
+      </w:rPr>
+    </w:rPrDefault>
+    <w:pPrDefault>
+      <w:pPr>
+        <w:spacing w:after="160" w:line="259" w:lineRule="auto"/>
+      </w:pPr>
+    </w:pPrDefault>
+  </w:docDefaults>
+  <w:latentStyles w:defLockedState="0" w:defUIPriority="99" w:defSemiHidden="1" w:defUnhideWhenUsed="1" w:defQFormat="0" w:count="267">
+    <w:lsdException w:name="Normal" w:semiHidden="0" w:uiPriority="0" w:unhideWhenUsed="0" w:qFormat="1"/>
+    <w:lsdException w:name="heading 1" w:semiHidden="0" w:uiPriority="9" w:unhideWhenUsed="0" w:qFormat="1"/>
+    <w:lsdException w:name="heading 2" w:uiPriority="9" w:qFormat="1"/>
+    <w:lsdException w:name="heading 3" w:uiPriority="9" w:qFormat="1"/>
+    <w:lsdException w:name="heading 4" w:uiPriority="9" w:qFormat="1"/>
+    <w:lsdException w:name="heading 5" w:uiPriority="9" w:qFormat="1"/>
+    <w:lsdException w:name="heading 6" w:uiPriority="9" w:qFormat="1"/>
+    <w:lsdException w:name="heading 7" w:uiPriority="9" w:qFormat="1"/>
+    <w:lsdException w:name="heading 8" w:uiPriority="9" w:qFormat="1"/>
+    <w:lsdException w:name="heading 9" w:uiPriority="9" w:qFormat="1"/>
+    <w:lsdException w:name="toc 1" w:uiPriority="39"/>
+    <w:lsdException w:name="toc 2" w:uiPriority="39"/>
+    <w:lsdException w:name="toc 3" w:uiPriority="39"/>
+    <w:lsdException w:name="toc 4" w:uiPriority="39"/>
+    <w:lsdException w:name="toc 5" w:uiPriority="39"/>
+    <w:lsdException w:name="toc 6" w:uiPriority="39"/>
+    <w:lsdException w:name="toc 7" w:uiPriority="39"/>
+    <w:lsdException w:name="toc 8" w:uiPriority="39"/>
+    <w:lsdException w:name="toc 9" w:uiPriority="39"/>
+    <w:lsdException w:name="caption" w:uiPriority="35" w:qFormat="1"/>
+    <w:lsdException w:name="Title" w:semiHidden="0" w:uiPriority="10" w:unhideWhenUsed="0" w:qFormat="1"/>
+    <w:lsdException w:name="Default Paragraph Font" w:uiPriority="1"/>
+    <w:lsdException w:name="Subtitle" w:semiHidden="0" w:uiPriority="11" w:unhideWhenUsed="0" w:qFormat="1"/>
+    <w:lsdException w:name="Strong" w:semiHidden="0" w:uiPriority="22" w:unhideWhenUsed="0" w:qFormat="1"/>
+    <w:lsdException w:name="Emphasis" w:semiHidden="0" w:uiPriority="20" w:unhideWhenUsed="0" w:qFormat="1"/>
+    <w:lsdException w:name="Table Grid" w:semiHidden="0" w:uiPriority="39" w:unhideWhenUsed="0"/>
+    <w:lsdException w:name="Placeholder Text" w:unhideWhenUsed="0"/>
+    <w:lsdException w:name="No Spacing" w:semiHidden="0" w:uiPriority="1" w:unhideWhenUsed="0" w:qFormat="1"/>
+    <w:lsdException w:name="Light Shading" w:semiHidden="0" w:uiPriority="60" w:unhideWhenUsed="0"/>
+    <w:lsdException w:name="Light List" w:semiHidden="0" w:uiPriority="61" w:unhideWhenUsed="0"/>
+    <w:lsdException w:name="Light Grid" w:semiHidden="0" w:uiPriority="62" w:unhideWhenUsed="0"/>
+    <w:lsdException w:name="Medium Shading 1" w:semiHidden="0" w:uiPriority="63" w:unhideWhenUsed="0"/>
+    <w:lsdException w:name="Medium Shading 2" w:semiHidden="0" w:uiPriority="64" w:unhideWhenUsed="0"/>
+    <w:lsdException w:name="Medium List 1" w:semiHidden="0" w:uiPriority="65" w:unhideWhenUsed="0"/>
+    <w:lsdException w:name="Medium List 2" w:semiHidden="0" w:uiPriority="66" w:unhideWhenUsed="0"/>
+    <w:lsdException w:name="Medium Grid 1" w:semiHidden="0" w:uiPriority="67" w:unhideWhenUsed="0"/>
+    <w:lsdException w:name="Medium Grid 2" w:semiHidden="0" w:uiPriority="68" w:unhideWhenUsed="0"/>
+    <w:lsdException w:name="Medium Grid 3" w:semiHidden="0" w:uiPriority="69" w:unhideWhenUsed="0"/>
+    <w:lsdException w:name="Dark List" w:semiHidden="0" w:uiPriority="70" w:unhideWhenUsed="0"/>
+    <w:lsdException w:name="Colorful Shading" w:semiHidden="0" w:uiPriority="71" w:unhideWhenUsed="0"/>
+    <w:lsdException w:name="Colorful List" w:semiHidden="0" w:uiPriority="72" w:unhideWhenUsed="0"/>
+    <w:lsdException w:name="Colorful Grid" w:semiHidden="0" w:uiPriority="73" w:unhideWhenUsed="0"/>
+    <w:lsdException w:name="Light Shading Accent 1" w:semiHidden="0" w:uiPriority="60" w:unhideWhenUsed="0"/>
+    <w:lsdException w:name="Light List Accent 1" w:semiHidden="0" w:uiPriority="61" w:unhideWhenUsed="0"/>
+    <w:lsdException w:name="Light Grid Accent 1" w:semiHidden="0" w:uiPriority="62" w:unhideWhenUsed="0"/>
+    <w:lsdException w:name="Medium Shading 1 Accent 1" w:semiHidden="0" w:uiPriority="63" w:unhideWhenUsed="0"/>
+    <w:lsdException w:name="Medium Shading 2 Accent 1" w:semiHidden="0" w:uiPriority="64" w:unhideWhenUsed="0"/>
+    <w:lsdException w:name="Medium List 1 Accent 1" w:semiHidden="0" w:uiPriority="65" w:unhideWhenUsed="0"/>
+    <w:lsdException w:name="Revision" w:unhideWhenUsed="0"/>
+    <w:lsdException w:name="List Paragraph" w:semiHidden="0" w:uiPriority="34" w:unhideWhenUsed="0" w:qFormat="1"/>
+    <w:lsdException w:name="Quote" w:semiHidden="0" w:uiPriority="29" w:unhideWhenUsed="0" w:qFormat="1"/>
+    <w:lsdException w:name="Intense Quote" w:semiHidden="0" w:uiPriority="30" w:unhideWhenUsed="0" w:qFormat="1"/>
+    <w:lsdException w:name="Medium List 2 Accent 1" w:semiHidden="0" w:uiPriority="66" w:unhideWhenUsed="0"/>
+    <w:lsdException w:name="Medium Grid 1 Accent 1" w:semiHidden="0" w:uiPriority="67" w:unhideWhenUsed="0"/>
+    <w:lsdException w:name="Medium Grid 2 Accent 1" w:semiHidden="0" w:uiPriority="68" w:unhideWhenUsed="0"/>
+    <w:lsdException w:name="Medium Grid 3 Accent 1" w:semiHidden="0" w:uiPriority="69" w:unhideWhenUsed="0"/>
+    <w:lsdException w:name="Dark List Accent 1" w:semiHidden="0" w:uiPriority="70" w:unhideWhenUsed="0"/>
+    <w:lsdException w:name="Colorful Shading Accent 1" w:semiHidden="0" w:uiPriority="71" w:unhideWhenUsed="0"/>
+    <w:lsdException w:name="Colorful List Accent 1" w:semiHidden="0" w:uiPriority="72" w:unhideWhenUsed="0"/>
+    <w:lsdException w:name="Colorful Grid Accent 1" w:semiHidden="0" w:uiPriority="73" w:unhideWhenUsed="0"/>
+    <w:lsdException w:name="Light Shading Accent 2" w:semiHidden="0" w:uiPriority="60" w:unhideWhenUsed="0"/>
+    <w:lsdException w:name="Light List Accent 2" w:semiHidden="0" w:uiPriority="61" w:unhideWhenUsed="0"/>
+    <w:lsdException w:name="Light Grid Accent 2" w:semiHidden="0" w:uiPriority="62" w:unhideWhenUsed="0"/>
+    <w:lsdException w:name="Medium Shading 1 Accent 2" w:semiHidden="0" w:uiPriority="63" w:unhideWhenUsed="0"/>
+    <w:lsdException w:name="Medium Shading 2 Accent 2" w:semiHidden="0" w:uiPriority="64" w:unhideWhenUsed="0"/>
+    <w:lsdException w:name="Medium List 1 Accent 2" w:semiHidden="0" w:uiPriority="65" w:unhideWhenUsed="0"/>
+    <w:lsdException w:name="Medium List 2 Accent 2" w:semiHidden="0" w:uiPriority="66" w:unhideWhenUsed="0"/>
+    <w:lsdException w:name="Medium Grid 1 Accent 2" w:semiHidden="0" w:uiPriority="67" w:unhideWhenUsed="0"/>
+    <w:lsdException w:name="Medium Grid 2 Accent 2" w:semiHidden="0" w:uiPriority="68" w:unhideWhenUsed="0"/>
+    <w:lsdException w:name="Medium Grid 3 Accent 2" w:semiHidden="0" w:uiPriority="69" w:unhideWhenUsed="0"/>
+    <w:lsdException w:name="Dark List Accent 2" w:semiHidden="0" w:uiPriority="70" w:unhideWhenUsed="0"/>
+    <w:lsdException w:name="Colorful Shading Accent 2" w:semiHidden="0" w:uiPriority="71" w:unhideWhenUsed="0"/>
+    <w:lsdException w:name="Colorful List Accent 2" w:semiHidden="0" w:uiPriority="72" w:unhideWhenUsed="0"/>
+    <w:lsdException w:name="Colorful Grid Accent 2" w:semiHidden="0" w:uiPriority="73" w:unhideWhenUsed="0"/>
+    <w:lsdException w:name="Light Shading Accent 3" w:semiHidden="0" w:uiPriority="60" w:unhideWhenUsed="0"/>
+    <w:lsdException w:name="Light List Accent 3" w:semiHidden="0" w:uiPriority="61" w:unhideWhenUsed="0"/>
+    <w:lsdException w:name="Light Grid Accent 3" w:semiHidden="0" w:uiPriority="62" w:unhideWhenUsed="0"/>
+    <w:lsdException w:name="Medium Shading 1 Accent 3" w:semiHidden="0" w:uiPriority="63" w:unhideWhenUsed="0"/>
+    <w:lsdException w:name="Medium Shading 2 Accent 3" w:semiHidden="0" w:uiPriority="64" w:unhideWhenUsed="0"/>
+    <w:lsdException w:name="Medium List 1 Accent 3" w:semiHidden="0" w:uiPriority="65" w:unhideWhenUsed="0"/>
+    <w:lsdException w:name="Medium List 2 Accent 3" w:semiHidden="0" w:uiPriority="66" w:unhideWhenUsed="0"/>
+    <w:lsdException w:name="Medium Grid 1 Accent 3" w:semiHidden="0" w:uiPriority="67" w:unhideWhenUsed="0"/>
+    <w:lsdException w:name="Medium Grid 2 Accent 3" w:semiHidden="0" w:uiPriority="68" w:unhideWhenUsed="0"/>
+    <w:lsdException w:name="Medium Grid 3 Accent 3" w:semiHidden="0" w:uiPriority="69" w:unhideWhenUsed="0"/>
+    <w:lsdException w:name="Dark List Accent 3" w:semiHidden="0" w:uiPriority="70" w:unhideWhenUsed="0"/>
+    <w:lsdException w:name="Colorful Shading Accent 3" w:semiHidden="0" w:uiPriority="71" w:unhideWhenUsed="0"/>
+    <w:lsdException w:name="Colorful List Accent 3" w:semiHidden="0" w:uiPriority="72" w:unhideWhenUsed="0"/>
+    <w:lsdException w:name="Colorful Grid Accent 3" w:semiHidden="0" w:uiPriority="73" w:unhideWhenUsed="0"/>
+    <w:lsdException w:name="Light Shading Accent 4" w:semiHidden="0" w:uiPriority="60" w:unhideWhenUsed="0"/>
+    <w:lsdException w:name="Light List Accent 4" w:semiHidden="0" w:uiPriority="61" w:unhideWhenUsed="0"/>
+    <w:lsdException w:name="Light Grid Accent 4" w:semiHidden="0" w:uiPriority="62" w:unhideWhenUsed="0"/>
+    <w:lsdException w:name="Medium Shading 1 Accent 4" w:semiHidden="0" w:uiPriority="63" w:unhideWhenUsed="0"/>
+    <w:lsdException w:name="Medium Shading 2 Accent 4" w:semiHidden="0" w:uiPriority="64" w:unhideWhenUsed="0"/>
+    <w:lsdException w:name="Medium List 1 Accent 4" w:semiHidden="0" w:uiPriority="65" w:unhideWhenUsed="0"/>
+    <w:lsdException w:name="Medium List 2 Accent 4" w:semiHidden="0" w:uiPriority="66" w:unhideWhenUsed="0"/>
+    <w:lsdException w:name="Medium Grid 1 Accent 4" w:semiHidden="0" w:uiPriority="67" w:unhideWhenUsed="0"/>
+    <w:lsdException w:name="Medium Grid 2 Accent 4" w:semiHidden="0" w:uiPriority="68" w:unhideWhenUsed="0"/>
+    <w:lsdException w:name="Medium Grid 3 Accent 4" w:semiHidden="0" w:uiPriority="69" w:unhideWhenUsed="0"/>
+    <w:lsdException w:name="Dark List Accent 4" w:semiHidden="0" w:uiPriority="70" w:unhideWhenUsed="0"/>
+    <w:lsdException w:name="Colorful Shading Accent 4" w:semiHidden="0" w:uiPriority="71" w:unhideWhenUsed="0"/>
+    <w:lsdException w:name="Colorful List Accent 4" w:semiHidden="0" w:uiPriority="72" w:unhideWhenUsed="0"/>
+    <w:lsdException w:name="Colorful Grid Accent 4" w:semiHidden="0" w:uiPriority="73" w:unhideWhenUsed="0"/>
+    <w:lsdException w:name="Light Shading Accent 5" w:semiHidden="0" w:uiPriority="60" w:unhideWhenUsed="0"/>
+    <w:lsdException w:name="Light List Accent 5" w:semiHidden="0" w:uiPriority="61" w:unhideWhenUsed="0"/>
+    <w:lsdException w:name="Light Grid Accent 5" w:semiHidden="0" w:uiPriority="62" w:unhideWhenUsed="0"/>
+    <w:lsdException w:name="Medium Shading 1 Accent 5" w:semiHidden="0" w:uiPriority="63" w:unhideWhenUsed="0"/>
+    <w:lsdException w:name="Medium Shading 2 Accent 5" w:semiHidden="0" w:uiPriority="64" w:unhideWhenUsed="0"/>
+    <w:lsdException w:name="Medium List 1 Accent 5" w:semiHidden="0" w:uiPriority="65" w:unhideWhenUsed="0"/>
+    <w:lsdException w:name="Medium List 2 Accent 5" w:semiHidden="0" w:uiPriority="66" w:unhideWhenUsed="0"/>
+    <w:lsdException w:name="Medium Grid 1 Accent 5" w:semiHidden="0" w:uiPriority="67" w:unhideWhenUsed="0"/>
+    <w:lsdException w:name="Medium Grid 2 Accent 5" w:semiHidden="0" w:uiPriority="68" w:unhideWhenUsed="0"/>
+    <w:lsdException w:name="Medium Grid 3 Accent 5" w:semiHidden="0" w:uiPriority="69" w:unhideWhenUsed="0"/>
+    <w:lsdException w:name="Dark List Accent 5" w:semiHidden="0" w:uiPriority="70" w:unhideWhenUsed="0"/>
+    <w:lsdException w:name="Colorful Shading Accent 5" w:semiHidden="0" w:uiPriority="71" w:unhideWhenUsed="0"/>
+    <w:lsdException w:name="Colorful List Accent 5" w:semiHidden="0" w:uiPriority="72" w:unhideWhenUsed="0"/>
+    <w:lsdException w:name="Colorful Grid Accent 5" w:semiHidden="0" w:uiPriority="73" w:unhideWhenUsed="0"/>
+    <w:lsdException w:name="Light Shading Accent 6" w:semiHidden="0" w:uiPriority="60" w:unhideWhenUsed="0"/>
+    <w:lsdException w:name="Light List Accent 6" w:semiHidden="0" w:uiPriority="61" w:unhideWhenUsed="0"/>
+    <w:lsdException w:name="Light Grid Accent 6" w:semiHidden="0" w:uiPriority="62" w:unhideWhenUsed="0"/>
+    <w:lsdException w:name="Medium Shading 1 Accent 6" w:semiHidden="0" w:uiPriority="63" w:unhideWhenUsed="0"/>
+    <w:lsdException w:name="Medium Shading 2 Accent 6" w:semiHidden="0" w:uiPriority="64" w:unhideWhenUsed="0"/>
+    <w:lsdException w:name="Medium List 1 Accent 6" w:semiHidden="0" w:uiPriority="65" w:unhideWhenUsed="0"/>
+    <w:lsdException w:name="Medium List 2 Accent 6" w:semiHidden="0" w:uiPriority="66" w:unhideWhenUsed="0"/>
+    <w:lsdException w:name="Medium Grid 1 Accent 6" w:semiHidden="0" w:uiPriority="67" w:unhideWhenUsed="0"/>
+    <w:lsdException w:name="Medium Grid 2 Accent 6" w:semiHidden="0" w:uiPriority="68" w:unhideWhenUsed="0"/>
+    <w:lsdException w:name="Medium Grid 3 Accent 6" w:semiHidden="0" w:uiPriority="69" w:unhideWhenUsed="0"/>
+    <w:lsdException w:name="Dark List Accent 6" w:semiHidden="0" w:uiPriority="70" w:unhideWhenUsed="0"/>
+    <w:lsdException w:name="Colorful Shading Accent 6" w:semiHidden="0" w:uiPriority="71" w:unhideWhenUsed="0"/>
+    <w:lsdException w:name="Colorful List Accent 6" w:semiHidden="0" w:uiPriority="72" w:unhideWhenUsed="0"/>
+    <w:lsdException w:name="Colorful Grid Accent 6" w:semiHidden="0" w:uiPriority="73" w:unhideWhenUsed="0"/>
+    <w:lsdException w:name="Subtle Emphasis" w:semiHidden="0" w:uiPriority="19" w:unhideWhenUsed="0" w:qFormat="1"/>
+    <w:lsdException w:name="Intense Emphasis" w:semiHidden="0" w:uiPriority="21" w:unhideWhenUsed="0" w:qFormat="1"/>
+    <w:lsdException w:name="Subtle Reference" w:semiHidden="0" w:uiPriority="31" w:unhideWhenUsed="0" w:qFormat="1"/>
+    <w:lsdException w:name="Intense Reference" w:semiHidden="0" w:uiPriority="32" w:unhideWhenUsed="0" w:qFormat="1"/>
+    <w:lsdException w:name="Book Title" w:semiHidden="0" w:uiPriority="33" w:unhideWhenUsed="0" w:qFormat="1"/>
+    <w:lsdException w:name="Bibliography" w:uiPriority="37"/>
+    <w:lsdException w:name="TOC Heading" w:uiPriority="39" w:qFormat="1"/>
+  </w:latentStyles>
+  <w:style w:type="paragraph" w:default="1" w:styleId="Standaard">
+    <w:name w:val="Normal"/>
+    <w:qFormat/>
+  </w:style>
+  <w:style w:type="paragraph" w:styleId="Kop1">
+    <w:name w:val="heading 1"/>
+    <w:basedOn w:val="Standaard"/>
+    <w:next w:val="Standaard"/>
+    <w:link w:val="Kop1Char"/>
+    <w:uiPriority w:val="9"/>
+    <w:qFormat/>
+    <w:rsid w:val="002C1872"/>
+    <w:pPr>
+      <w:keepNext/>
+      <w:keepLines/>
+      <w:spacing w:before="240" w:after="0"/>
+      <w:outlineLvl w:val="0"/>
+    </w:pPr>
+    <w:rPr>
+      <w:rFonts w:asciiTheme="majorHAnsi" w:eastAsiaTheme="majorEastAsia" w:hAnsiTheme="majorHAnsi" w:cstheme="majorBidi"/>
+      <w:color w:val="2E74B5" w:themeColor="accent1" w:themeShade="BF"/>
+      <w:sz w:val="32"/>
+      <w:szCs w:val="32"/>
+    </w:rPr>
+  </w:style>
+  <w:style w:type="paragraph" w:styleId="Kop2">
+    <w:name w:val="heading 2"/>
+    <w:basedOn w:val="Standaard"/>
+    <w:next w:val="Standaard"/>
+    <w:link w:val="Kop2Char"/>
+    <w:uiPriority w:val="9"/>
+    <w:unhideWhenUsed/>
+    <w:qFormat/>
+    <w:rsid w:val="00C949CF"/>
+    <w:pPr>
+      <w:keepNext/>
+      <w:keepLines/>
+      <w:spacing w:before="40" w:after="0"/>
+      <w:outlineLvl w:val="1"/>
+    </w:pPr>
+    <w:rPr>
+      <w:rFonts w:asciiTheme="majorHAnsi" w:eastAsiaTheme="majorEastAsia" w:hAnsiTheme="majorHAnsi" w:cstheme="majorBidi"/>
+      <w:color w:val="2E74B5" w:themeColor="accent1" w:themeShade="BF"/>
+      <w:sz w:val="26"/>
+      <w:szCs w:val="26"/>
+    </w:rPr>
+  </w:style>
+  <w:style w:type="character" w:default="1" w:styleId="Standaardalinea-lettertype">
+    <w:name w:val="Default Paragraph Font"/>
+    <w:uiPriority w:val="1"/>
+    <w:semiHidden/>
+    <w:unhideWhenUsed/>
+  </w:style>
+  <w:style w:type="table" w:default="1" w:styleId="Standaardtabel">
+    <w:name w:val="Normal Table"/>
+    <w:uiPriority w:val="99"/>
+    <w:semiHidden/>
+    <w:unhideWhenUsed/>
+    <w:tblPr>
+      <w:tblInd w:w="0" w:type="dxa"/>
+      <w:tblCellMar>
+        <w:top w:w="0" w:type="dxa"/>
+        <w:left w:w="108" w:type="dxa"/>
+        <w:bottom w:w="0" w:type="dxa"/>
+        <w:right w:w="108" w:type="dxa"/>
+      </w:tblCellMar>
+    </w:tblPr>
+  </w:style>
+  <w:style w:type="numbering" w:default="1" w:styleId="Geenlijst">
+    <w:name w:val="No List"/>
+    <w:uiPriority w:val="99"/>
+    <w:semiHidden/>
+    <w:unhideWhenUsed/>
+  </w:style>
+  <w:style w:type="table" w:customStyle="1" w:styleId="Lichtgrijswebtabel">
+    <w:name w:val="Licht grijs webtabel"/>
+    <w:basedOn w:val="Webtabel3"/>
+    <w:uiPriority w:val="99"/>
+    <w:rsid w:val="00731C7F"/>
+    <w:pPr>
+      <w:spacing w:after="0" w:line="240" w:lineRule="auto"/>
+    </w:pPr>
+    <w:tblPr/>
+    <w:tcPr>
+      <w:shd w:val="clear" w:color="auto" w:fill="auto"/>
+    </w:tcPr>
+    <w:tblStylePr w:type="firstRow">
+      <w:rPr>
+        <w:color w:val="auto"/>
+      </w:rPr>
+      <w:tblPr/>
+      <w:tcPr>
+        <w:tcBorders>
+          <w:tl2br w:val="none" w:sz="0" w:space="0" w:color="auto"/>
+          <w:tr2bl w:val="none" w:sz="0" w:space="0" w:color="auto"/>
+        </w:tcBorders>
+      </w:tcPr>
+    </w:tblStylePr>
+  </w:style>
+  <w:style w:type="table" w:styleId="Webtabel3">
+    <w:name w:val="Table Web 3"/>
+    <w:basedOn w:val="Standaardtabel"/>
+    <w:uiPriority w:val="99"/>
+    <w:semiHidden/>
+    <w:unhideWhenUsed/>
+    <w:rsid w:val="00731C7F"/>
+    <w:tblPr>
+      <w:tblCellSpacing w:w="20" w:type="dxa"/>
+      <w:tblBorders>
+        <w:top w:val="outset" w:sz="24" w:space="0" w:color="auto"/>
+        <w:left w:val="outset" w:sz="24" w:space="0" w:color="auto"/>
+        <w:bottom w:val="outset" w:sz="24" w:space="0" w:color="auto"/>
+        <w:right w:val="outset" w:sz="24" w:space="0" w:color="auto"/>
+        <w:insideH w:val="outset" w:sz="6" w:space="0" w:color="auto"/>
+        <w:insideV w:val="outset" w:sz="6" w:space="0" w:color="auto"/>
+      </w:tblBorders>
+    </w:tblPr>
+    <w:trPr>
+      <w:tblCellSpacing w:w="20" w:type="dxa"/>
+    </w:trPr>
+    <w:tcPr>
+      <w:shd w:val="clear" w:color="auto" w:fill="auto"/>
+    </w:tcPr>
+    <w:tblStylePr w:type="firstRow">
+      <w:rPr>
+        <w:color w:val="auto"/>
+      </w:rPr>
+      <w:tblPr/>
+      <w:tcPr>
+        <w:tcBorders>
+          <w:tl2br w:val="none" w:sz="0" w:space="0" w:color="auto"/>
+          <w:tr2bl w:val="none" w:sz="0" w:space="0" w:color="auto"/>
+        </w:tcBorders>
+      </w:tcPr>
+    </w:tblStylePr>
+  </w:style>
+  <w:style w:type="table" w:customStyle="1" w:styleId="Customwebtabel">
+    <w:name w:val="Custom webtabel"/>
+    <w:basedOn w:val="Webtabel2"/>
+    <w:uiPriority w:val="99"/>
+    <w:rsid w:val="00731C7F"/>
+    <w:pPr>
+      <w:spacing w:after="0" w:line="240" w:lineRule="auto"/>
+    </w:pPr>
+    <w:tblPr>
+      <w:tblBorders>
+        <w:top w:val="single" w:sz="2" w:space="0" w:color="E6E6E6"/>
+        <w:left w:val="single" w:sz="2" w:space="0" w:color="E6E6E6"/>
+        <w:bottom w:val="single" w:sz="2" w:space="0" w:color="E6E6E6"/>
+        <w:right w:val="single" w:sz="2" w:space="0" w:color="E6E6E6"/>
+        <w:insideH w:val="single" w:sz="2" w:space="0" w:color="E6E6E6"/>
+        <w:insideV w:val="single" w:sz="2" w:space="0" w:color="E6E6E6"/>
+      </w:tblBorders>
+    </w:tblPr>
+    <w:tcPr>
+      <w:shd w:val="clear" w:color="auto" w:fill="auto"/>
+      <w:tcMar>
+        <w:top w:w="74" w:type="dxa"/>
+        <w:left w:w="74" w:type="dxa"/>
+        <w:bottom w:w="74" w:type="dxa"/>
+        <w:right w:w="74" w:type="dxa"/>
+      </w:tcMar>
+    </w:tcPr>
+    <w:tblStylePr w:type="firstRow">
+      <w:rPr>
+        <w:color w:val="auto"/>
+      </w:rPr>
+      <w:tblPr/>
+      <w:tcPr>
+        <w:tcBorders>
+          <w:tl2br w:val="none" w:sz="0" w:space="0" w:color="auto"/>
+          <w:tr2bl w:val="none" w:sz="0" w:space="0" w:color="auto"/>
+        </w:tcBorders>
+      </w:tcPr>
+    </w:tblStylePr>
+  </w:style>
+  <w:style w:type="table" w:styleId="Webtabel2">
+    <w:name w:val="Table Web 2"/>
+    <w:basedOn w:val="Standaardtabel"/>
+    <w:uiPriority w:val="99"/>
+    <w:semiHidden/>
+    <w:unhideWhenUsed/>
+    <w:rsid w:val="00731C7F"/>
+    <w:tblPr>
+      <w:tblCellSpacing w:w="20" w:type="dxa"/>
+      <w:tblBorders>
+        <w:top w:val="inset" w:sz="6" w:space="0" w:color="auto"/>
+        <w:left w:val="inset" w:sz="6" w:space="0" w:color="auto"/>
+        <w:bottom w:val="inset" w:sz="6" w:space="0" w:color="auto"/>
+        <w:right w:val="inset" w:sz="6" w:space="0" w:color="auto"/>
+        <w:insideH w:val="inset" w:sz="6" w:space="0" w:color="auto"/>
+        <w:insideV w:val="inset" w:sz="6" w:space="0" w:color="auto"/>
+      </w:tblBorders>
+    </w:tblPr>
+    <w:trPr>
+      <w:tblCellSpacing w:w="20" w:type="dxa"/>
+    </w:trPr>
+    <w:tcPr>
+      <w:shd w:val="clear" w:color="auto" w:fill="auto"/>
+    </w:tcPr>
+    <w:tblStylePr w:type="firstRow">
+      <w:rPr>
+        <w:color w:val="auto"/>
+      </w:rPr>
+      <w:tblPr/>
+      <w:tcPr>
+        <w:tcBorders>
+          <w:tl2br w:val="none" w:sz="0" w:space="0" w:color="auto"/>
+          <w:tr2bl w:val="none" w:sz="0" w:space="0" w:color="auto"/>
+        </w:tcBorders>
+      </w:tcPr>
+    </w:tblStylePr>
+  </w:style>
+  <w:style w:type="table" w:styleId="Webtabel1">
+    <w:name w:val="Table Web 1"/>
+    <w:basedOn w:val="Standaardtabel"/>
+    <w:uiPriority w:val="99"/>
+    <w:semiHidden/>
+    <w:unhideWhenUsed/>
+    <w:rsid w:val="00731C7F"/>
+    <w:tblPr>
+      <w:tblCellSpacing w:w="20" w:type="dxa"/>
+      <w:tblBorders>
+        <w:top w:val="outset" w:sz="6" w:space="0" w:color="auto"/>
+        <w:left w:val="outset" w:sz="6" w:space="0" w:color="auto"/>
+        <w:bottom w:val="outset" w:sz="6" w:space="0" w:color="auto"/>
+        <w:right w:val="outset" w:sz="6" w:space="0" w:color="auto"/>
+        <w:insideH w:val="outset" w:sz="6" w:space="0" w:color="auto"/>
+        <w:insideV w:val="outset" w:sz="6" w:space="0" w:color="auto"/>
+      </w:tblBorders>
+    </w:tblPr>
+    <w:trPr>
+      <w:tblCellSpacing w:w="20" w:type="dxa"/>
+    </w:trPr>
+    <w:tcPr>
+      <w:shd w:val="clear" w:color="auto" w:fill="auto"/>
+    </w:tcPr>
+    <w:tblStylePr w:type="firstRow">
+      <w:rPr>
+        <w:color w:val="auto"/>
+      </w:rPr>
+      <w:tblPr/>
+      <w:tcPr>
+        <w:tcBorders>
+          <w:tl2br w:val="none" w:sz="0" w:space="0" w:color="auto"/>
+          <w:tr2bl w:val="none" w:sz="0" w:space="0" w:color="auto"/>
+        </w:tcBorders>
+      </w:tcPr>
+    </w:tblStylePr>
+  </w:style>
+  <w:style w:type="paragraph" w:styleId="Geenafstand">
+    <w:name w:val="No Spacing"/>
+    <w:link w:val="GeenafstandChar"/>
+    <w:uiPriority w:val="1"/>
+    <w:qFormat/>
+    <w:rsid w:val="002C1872"/>
+    <w:pPr>
+      <w:spacing w:after="0" w:line="240" w:lineRule="auto"/>
+    </w:pPr>
+  </w:style>
+  <w:style w:type="character" w:customStyle="1" w:styleId="GeenafstandChar">
+    <w:name w:val="Geen afstand Char"/>
+    <w:basedOn w:val="Standaardalinea-lettertype"/>
+    <w:link w:val="Geenafstand"/>
+    <w:uiPriority w:val="1"/>
+    <w:rsid w:val="002C1872"/>
+  </w:style>
+  <w:style w:type="character" w:customStyle="1" w:styleId="Kop1Char">
+    <w:name w:val="Kop 1 Char"/>
+    <w:basedOn w:val="Standaardalinea-lettertype"/>
+    <w:link w:val="Kop1"/>
+    <w:uiPriority w:val="9"/>
+    <w:rsid w:val="002C1872"/>
+    <w:rPr>
+      <w:rFonts w:asciiTheme="majorHAnsi" w:eastAsiaTheme="majorEastAsia" w:hAnsiTheme="majorHAnsi" w:cstheme="majorBidi"/>
+      <w:color w:val="2E74B5" w:themeColor="accent1" w:themeShade="BF"/>
+      <w:sz w:val="32"/>
+      <w:szCs w:val="32"/>
+    </w:rPr>
+  </w:style>
+  <w:style w:type="paragraph" w:styleId="Kopvaninhoudsopgave">
+    <w:name w:val="TOC Heading"/>
+    <w:basedOn w:val="Kop1"/>
+    <w:next w:val="Standaard"/>
+    <w:uiPriority w:val="39"/>
+    <w:unhideWhenUsed/>
+    <w:qFormat/>
+    <w:rsid w:val="002C1872"/>
+    <w:pPr>
+      <w:outlineLvl w:val="9"/>
+    </w:pPr>
+  </w:style>
+  <w:style w:type="paragraph" w:styleId="Koptekst">
+    <w:name w:val="header"/>
+    <w:basedOn w:val="Standaard"/>
+    <w:link w:val="KoptekstChar"/>
+    <w:uiPriority w:val="99"/>
+    <w:unhideWhenUsed/>
+    <w:rsid w:val="002C1872"/>
+    <w:pPr>
+      <w:tabs>
+        <w:tab w:val="center" w:pos="4513"/>
+        <w:tab w:val="right" w:pos="9026"/>
+      </w:tabs>
+      <w:spacing w:after="0" w:line="240" w:lineRule="auto"/>
+    </w:pPr>
+  </w:style>
+  <w:style w:type="character" w:customStyle="1" w:styleId="KoptekstChar">
+    <w:name w:val="Koptekst Char"/>
+    <w:basedOn w:val="Standaardalinea-lettertype"/>
+    <w:link w:val="Koptekst"/>
+    <w:uiPriority w:val="99"/>
+    <w:rsid w:val="002C1872"/>
+  </w:style>
+  <w:style w:type="paragraph" w:styleId="Voettekst">
+    <w:name w:val="footer"/>
+    <w:basedOn w:val="Standaard"/>
+    <w:link w:val="VoettekstChar"/>
+    <w:uiPriority w:val="99"/>
+    <w:unhideWhenUsed/>
+    <w:rsid w:val="002C1872"/>
+    <w:pPr>
+      <w:tabs>
+        <w:tab w:val="center" w:pos="4513"/>
+        <w:tab w:val="right" w:pos="9026"/>
+      </w:tabs>
+      <w:spacing w:after="0" w:line="240" w:lineRule="auto"/>
+    </w:pPr>
+  </w:style>
+  <w:style w:type="character" w:customStyle="1" w:styleId="VoettekstChar">
+    <w:name w:val="Voettekst Char"/>
+    <w:basedOn w:val="Standaardalinea-lettertype"/>
+    <w:link w:val="Voettekst"/>
+    <w:uiPriority w:val="99"/>
+    <w:rsid w:val="002C1872"/>
+  </w:style>
+  <w:style w:type="table" w:styleId="Tabelraster">
+    <w:name w:val="Table Grid"/>
+    <w:basedOn w:val="Standaardtabel"/>
+    <w:uiPriority w:val="39"/>
+    <w:rsid w:val="004467C1"/>
+    <w:pPr>
+      <w:spacing w:after="0" w:line="240" w:lineRule="auto"/>
+    </w:pPr>
+    <w:tblPr>
+      <w:tblBorders>
+        <w:top w:val="single" w:sz="4" w:space="0" w:color="auto"/>
+        <w:left w:val="single" w:sz="4" w:space="0" w:color="auto"/>
+        <w:bottom w:val="single" w:sz="4" w:space="0" w:color="auto"/>
+        <w:right w:val="single" w:sz="4" w:space="0" w:color="auto"/>
+        <w:insideH w:val="single" w:sz="4" w:space="0" w:color="auto"/>
+        <w:insideV w:val="single" w:sz="4" w:space="0" w:color="auto"/>
+      </w:tblBorders>
+    </w:tblPr>
+  </w:style>
+  <w:style w:type="table" w:customStyle="1" w:styleId="GridTable4Accent5">
+    <w:name w:val="Grid Table 4 Accent 5"/>
+    <w:basedOn w:val="Standaardtabel"/>
+    <w:uiPriority w:val="49"/>
+    <w:rsid w:val="004467C1"/>
+    <w:pPr>
+      <w:spacing w:after="0" w:line="240" w:lineRule="auto"/>
+    </w:pPr>
+    <w:tblPr>
+      <w:tblStyleRowBandSize w:val="1"/>
+      <w:tblStyleColBandSize w:val="1"/>
+      <w:tblBorders>
+        <w:top w:val="single" w:sz="4" w:space="0" w:color="8EAADB" w:themeColor="accent5" w:themeTint="99"/>
+        <w:left w:val="single" w:sz="4" w:space="0" w:color="8EAADB" w:themeColor="accent5" w:themeTint="99"/>
+        <w:bottom w:val="single" w:sz="4" w:space="0" w:color="8EAADB" w:themeColor="accent5" w:themeTint="99"/>
+        <w:right w:val="single" w:sz="4" w:space="0" w:color="8EAADB" w:themeColor="accent5" w:themeTint="99"/>
+        <w:insideH w:val="single" w:sz="4" w:space="0" w:color="8EAADB" w:themeColor="accent5" w:themeTint="99"/>
+        <w:insideV w:val="single" w:sz="4" w:space="0" w:color="8EAADB" w:themeColor="accent5" w:themeTint="99"/>
+      </w:tblBorders>
+    </w:tblPr>
+    <w:tblStylePr w:type="firstRow">
+      <w:rPr>
+        <w:b/>
+        <w:bCs/>
+        <w:color w:val="FFFFFF" w:themeColor="background1"/>
+      </w:rPr>
+      <w:tblPr/>
+      <w:tcPr>
+        <w:tcBorders>
+          <w:top w:val="single" w:sz="4" w:space="0" w:color="4472C4" w:themeColor="accent5"/>
+          <w:left w:val="single" w:sz="4" w:space="0" w:color="4472C4" w:themeColor="accent5"/>
+          <w:bottom w:val="single" w:sz="4" w:space="0" w:color="4472C4" w:themeColor="accent5"/>
+          <w:right w:val="single" w:sz="4" w:space="0" w:color="4472C4" w:themeColor="accent5"/>
+          <w:insideH w:val="nil"/>
+          <w:insideV w:val="nil"/>
+        </w:tcBorders>
+        <w:shd w:val="clear" w:color="auto" w:fill="4472C4" w:themeFill="accent5"/>
+      </w:tcPr>
+    </w:tblStylePr>
+    <w:tblStylePr w:type="lastRow">
+      <w:rPr>
+        <w:b/>
+        <w:bCs/>
+      </w:rPr>
+      <w:tblPr/>
+      <w:tcPr>
+        <w:tcBorders>
+          <w:top w:val="double" w:sz="4" w:space="0" w:color="4472C4" w:themeColor="accent5"/>
+        </w:tcBorders>
+      </w:tcPr>
+    </w:tblStylePr>
+    <w:tblStylePr w:type="firstCol">
+      <w:rPr>
+        <w:b/>
+        <w:bCs/>
+      </w:rPr>
+    </w:tblStylePr>
+    <w:tblStylePr w:type="lastCol">
+      <w:rPr>
+        <w:b/>
+        <w:bCs/>
+      </w:rPr>
+    </w:tblStylePr>
+    <w:tblStylePr w:type="band1Vert">
+      <w:tblPr/>
+      <w:tcPr>
+        <w:shd w:val="clear" w:color="auto" w:fill="D9E2F3" w:themeFill="accent5" w:themeFillTint="33"/>
+      </w:tcPr>
+    </w:tblStylePr>
+    <w:tblStylePr w:type="band1Horz">
+      <w:tblPr/>
+      <w:tcPr>
+        <w:shd w:val="clear" w:color="auto" w:fill="D9E2F3" w:themeFill="accent5" w:themeFillTint="33"/>
+      </w:tcPr>
+    </w:tblStylePr>
+  </w:style>
+  <w:style w:type="paragraph" w:styleId="Ballontekst">
+    <w:name w:val="Balloon Text"/>
+    <w:basedOn w:val="Standaard"/>
+    <w:link w:val="BallontekstChar"/>
+    <w:uiPriority w:val="99"/>
+    <w:semiHidden/>
+    <w:unhideWhenUsed/>
+    <w:rsid w:val="004467C1"/>
+    <w:pPr>
+      <w:spacing w:after="0" w:line="240" w:lineRule="auto"/>
+    </w:pPr>
+    <w:rPr>
+      <w:rFonts w:ascii="Segoe UI" w:hAnsi="Segoe UI" w:cs="Segoe UI"/>
+      <w:sz w:val="18"/>
+      <w:szCs w:val="18"/>
+    </w:rPr>
+  </w:style>
+  <w:style w:type="character" w:customStyle="1" w:styleId="BallontekstChar">
+    <w:name w:val="Ballontekst Char"/>
+    <w:basedOn w:val="Standaardalinea-lettertype"/>
+    <w:link w:val="Ballontekst"/>
+    <w:uiPriority w:val="99"/>
+    <w:semiHidden/>
+    <w:rsid w:val="004467C1"/>
+    <w:rPr>
+      <w:rFonts w:ascii="Segoe UI" w:hAnsi="Segoe UI" w:cs="Segoe UI"/>
+      <w:sz w:val="18"/>
+      <w:szCs w:val="18"/>
+    </w:rPr>
+  </w:style>
+  <w:style w:type="character" w:customStyle="1" w:styleId="Kop2Char">
+    <w:name w:val="Kop 2 Char"/>
+    <w:basedOn w:val="Standaardalinea-lettertype"/>
+    <w:link w:val="Kop2"/>
+    <w:uiPriority w:val="9"/>
+    <w:rsid w:val="00C949CF"/>
+    <w:rPr>
+      <w:rFonts w:asciiTheme="majorHAnsi" w:eastAsiaTheme="majorEastAsia" w:hAnsiTheme="majorHAnsi" w:cstheme="majorBidi"/>
+      <w:color w:val="2E74B5" w:themeColor="accent1" w:themeShade="BF"/>
+      <w:sz w:val="26"/>
+      <w:szCs w:val="26"/>
+    </w:rPr>
+  </w:style>
+  <w:style w:type="paragraph" w:styleId="Inhopg1">
+    <w:name w:val="toc 1"/>
+    <w:basedOn w:val="Standaard"/>
+    <w:next w:val="Standaard"/>
+    <w:autoRedefine/>
+    <w:uiPriority w:val="39"/>
+    <w:unhideWhenUsed/>
+    <w:rsid w:val="00980117"/>
+    <w:pPr>
+      <w:spacing w:after="100"/>
+    </w:pPr>
+  </w:style>
+  <w:style w:type="paragraph" w:styleId="Inhopg2">
+    <w:name w:val="toc 2"/>
+    <w:basedOn w:val="Standaard"/>
+    <w:next w:val="Standaard"/>
+    <w:autoRedefine/>
+    <w:uiPriority w:val="39"/>
+    <w:unhideWhenUsed/>
+    <w:rsid w:val="00980117"/>
+    <w:pPr>
+      <w:spacing w:after="100"/>
+      <w:ind w:left="220"/>
+    </w:pPr>
+  </w:style>
+  <w:style w:type="character" w:styleId="Hyperlink">
+    <w:name w:val="Hyperlink"/>
+    <w:basedOn w:val="Standaardalinea-lettertype"/>
     <w:uiPriority w:val="99"/>
     <w:unhideWhenUsed/>
     <w:rsid w:val="00980117"/>
@@ -8172,7 +7876,7 @@
   <a:extraClrSchemeLst/>
   <a:extLst>
     <a:ext uri="{05A4C25C-085E-4340-85A3-A5531E510DB2}">
-      <thm15:themeFamily xmlns:thm15="http://schemas.microsoft.com/office/thememl/2012/main" name="Office Theme" id="{62F939B6-93AF-4DB8-9C6B-D6C7DFDC589F}" vid="{4A3C46E8-61CC-4603-A589-7422A47A8E4A}"/>
+      <thm15:themeFamily xmlns:thm15="http://schemas.microsoft.com/office/thememl/2012/main" xmlns="" name="Office Theme" id="{62F939B6-93AF-4DB8-9C6B-D6C7DFDC589F}" vid="{4A3C46E8-61CC-4603-A589-7422A47A8E4A}"/>
     </a:ext>
   </a:extLst>
 </a:theme>
@@ -8183,7 +7887,7 @@
 </file>
 
 <file path=customXml/itemProps1.xml><?xml version="1.0" encoding="utf-8"?>
-<ds:datastoreItem xmlns:ds="http://schemas.openxmlformats.org/officeDocument/2006/customXml" ds:itemID="{59D87EA2-DA55-4839-921F-BCF577237480}">
+<ds:datastoreItem xmlns:ds="http://schemas.openxmlformats.org/officeDocument/2006/customXml" ds:itemID="{BFBD2ED1-3253-44A0-80CA-BEABEB4AFE05}">
   <ds:schemaRefs>
     <ds:schemaRef ds:uri="http://schemas.openxmlformats.org/officeDocument/2006/bibliography"/>
   </ds:schemaRefs>

</xml_diff>

<commit_message>
kleine wijziging voor lengte van waarde
</commit_message>
<xml_diff>
--- a/Documentatie/Fase 3/Definitieve_Data_Dictionary.docx
+++ b/Documentatie/Fase 3/Definitieve_Data_Dictionary.docx
@@ -4963,11 +4963,19 @@
               <w:cnfStyle w:val="000000100000" w:firstRow="0" w:lastRow="0" w:firstColumn="0" w:lastColumn="0" w:oddVBand="0" w:evenVBand="0" w:oddHBand="1" w:evenHBand="0" w:firstRowFirstColumn="0" w:firstRowLastColumn="0" w:lastRowFirstColumn="0" w:lastRowLastColumn="0"/>
             </w:pPr>
             <w:r>
+              <w:t xml:space="preserve">Tekenreeks van minimaal 4 lang die </w:t>
+            </w:r>
+            <w:r>
               <w:t xml:space="preserve">SHA256 </w:t>
             </w:r>
             <w:r>
-              <w:t>Hash</w:t>
-            </w:r>
+              <w:t>gehasht</w:t>
+            </w:r>
+            <w:r>
+              <w:t xml:space="preserve"> wordt</w:t>
+            </w:r>
+            <w:bookmarkStart w:id="2" w:name="_GoBack"/>
+            <w:bookmarkEnd w:id="2"/>
           </w:p>
         </w:tc>
         <w:tc>
@@ -5594,8 +5602,6 @@
               <w:pStyle w:val="NoSpacing"/>
               <w:cnfStyle w:val="000000100000" w:firstRow="0" w:lastRow="0" w:firstColumn="0" w:lastColumn="0" w:oddVBand="0" w:evenVBand="0" w:oddHBand="1" w:evenHBand="0" w:firstRowFirstColumn="0" w:firstRowLastColumn="0" w:lastRowFirstColumn="0" w:lastRowLastColumn="0"/>
             </w:pPr>
-            <w:bookmarkStart w:id="2" w:name="_GoBack"/>
-            <w:bookmarkEnd w:id="2"/>
             <w:r>
               <w:t>Int32</w:t>
             </w:r>
@@ -6866,7 +6872,7 @@
                 <w:bCs/>
                 <w:noProof/>
               </w:rPr>
-              <w:t>2</w:t>
+              <w:t>1</w:t>
             </w:r>
             <w:r>
               <w:rPr>
@@ -8342,7 +8348,7 @@
 </file>
 
 <file path=customXml/itemProps2.xml><?xml version="1.0" encoding="utf-8"?>
-<ds:datastoreItem xmlns:ds="http://schemas.openxmlformats.org/officeDocument/2006/customXml" ds:itemID="{75EB63F5-202D-4244-A8DD-896F920138F4}">
+<ds:datastoreItem xmlns:ds="http://schemas.openxmlformats.org/officeDocument/2006/customXml" ds:itemID="{FE77DF3E-BE4C-46FB-91BF-BCE86B4BCD9F}">
   <ds:schemaRefs>
     <ds:schemaRef ds:uri="http://schemas.openxmlformats.org/officeDocument/2006/bibliography"/>
   </ds:schemaRefs>

</xml_diff>

<commit_message>
naam naar medex veranderd en kleine aanpassingen
</commit_message>
<xml_diff>
--- a/Documentatie/Fase 3/Definitieve_Data_Dictionary.docx
+++ b/Documentatie/Fase 3/Definitieve_Data_Dictionary.docx
@@ -4133,7 +4133,7 @@
           <w:r>
             <w:fldChar w:fldCharType="separate"/>
           </w:r>
-          <w:hyperlink w:anchor="_Toc476648563" w:history="1">
+          <w:hyperlink w:anchor="_Toc478715395" w:history="1">
             <w:r>
               <w:rPr>
                 <w:rStyle w:val="Hyperlink"/>
@@ -4160,7 +4160,7 @@
                 <w:noProof/>
                 <w:webHidden/>
               </w:rPr>
-              <w:instrText xml:space="preserve"> PAGEREF _Toc476648563 \h </w:instrText>
+              <w:instrText xml:space="preserve"> PAGEREF _Toc478715395 \h </w:instrText>
             </w:r>
             <w:r>
               <w:rPr>
@@ -4202,7 +4202,7 @@
               <w:lang w:eastAsia="nl-NL"/>
             </w:rPr>
           </w:pPr>
-          <w:hyperlink w:anchor="_Toc476648564" w:history="1">
+          <w:hyperlink w:anchor="_Toc478715396" w:history="1">
             <w:r>
               <w:rPr>
                 <w:rStyle w:val="Hyperlink"/>
@@ -4229,7 +4229,7 @@
                 <w:noProof/>
                 <w:webHidden/>
               </w:rPr>
-              <w:instrText xml:space="preserve"> PAGEREF _Toc476648564 \h </w:instrText>
+              <w:instrText xml:space="preserve"> PAGEREF _Toc478715396 \h </w:instrText>
             </w:r>
             <w:r>
               <w:rPr>
@@ -4271,13 +4271,13 @@
               <w:lang w:eastAsia="nl-NL"/>
             </w:rPr>
           </w:pPr>
-          <w:hyperlink w:anchor="_Toc476648565" w:history="1">
+          <w:hyperlink w:anchor="_Toc478715397" w:history="1">
             <w:r>
               <w:rPr>
                 <w:rStyle w:val="Hyperlink"/>
                 <w:noProof/>
               </w:rPr>
-              <w:t>tbl_users</w:t>
+              <w:t>User</w:t>
             </w:r>
             <w:r>
               <w:rPr>
@@ -4298,7 +4298,7 @@
                 <w:noProof/>
                 <w:webHidden/>
               </w:rPr>
-              <w:instrText xml:space="preserve"> PAGEREF _Toc476648565 \h </w:instrText>
+              <w:instrText xml:space="preserve"> PAGEREF _Toc478715397 \h </w:instrText>
             </w:r>
             <w:r>
               <w:rPr>
@@ -4340,13 +4340,13 @@
               <w:lang w:eastAsia="nl-NL"/>
             </w:rPr>
           </w:pPr>
-          <w:hyperlink w:anchor="_Toc476648566" w:history="1">
+          <w:hyperlink w:anchor="_Toc478715398" w:history="1">
             <w:r>
               <w:rPr>
                 <w:rStyle w:val="Hyperlink"/>
                 <w:noProof/>
               </w:rPr>
-              <w:t>tbl_u_meta</w:t>
+              <w:t>UserMeta</w:t>
             </w:r>
             <w:r>
               <w:rPr>
@@ -4367,7 +4367,7 @@
                 <w:noProof/>
                 <w:webHidden/>
               </w:rPr>
-              <w:instrText xml:space="preserve"> PAGEREF _Toc476648566 \h </w:instrText>
+              <w:instrText xml:space="preserve"> PAGEREF _Toc478715398 \h </w:instrText>
             </w:r>
             <w:r>
               <w:rPr>
@@ -4409,13 +4409,13 @@
               <w:lang w:eastAsia="nl-NL"/>
             </w:rPr>
           </w:pPr>
-          <w:hyperlink w:anchor="_Toc476648567" w:history="1">
+          <w:hyperlink w:anchor="_Toc478715399" w:history="1">
             <w:r>
               <w:rPr>
                 <w:rStyle w:val="Hyperlink"/>
                 <w:noProof/>
               </w:rPr>
-              <w:t>tbl_tasks</w:t>
+              <w:t>Task</w:t>
             </w:r>
             <w:r>
               <w:rPr>
@@ -4436,7 +4436,7 @@
                 <w:noProof/>
                 <w:webHidden/>
               </w:rPr>
-              <w:instrText xml:space="preserve"> PAGEREF _Toc476648567 \h </w:instrText>
+              <w:instrText xml:space="preserve"> PAGEREF _Toc478715399 \h </w:instrText>
             </w:r>
             <w:r>
               <w:rPr>
@@ -4478,7 +4478,7 @@
               <w:lang w:eastAsia="nl-NL"/>
             </w:rPr>
           </w:pPr>
-          <w:hyperlink w:anchor="_Toc476648568" w:history="1">
+          <w:hyperlink w:anchor="_Toc478715400" w:history="1">
             <w:r>
               <w:rPr>
                 <w:rStyle w:val="Hyperlink"/>
@@ -4505,7 +4505,7 @@
                 <w:noProof/>
                 <w:webHidden/>
               </w:rPr>
-              <w:instrText xml:space="preserve"> PAGEREF _Toc476648568 \h </w:instrText>
+              <w:instrText xml:space="preserve"> PAGEREF _Toc478715400 \h </w:instrText>
             </w:r>
             <w:r>
               <w:rPr>
@@ -4551,17 +4551,19 @@
       <w:r>
         <w:br w:type="page"/>
       </w:r>
+      <w:bookmarkStart w:id="0" w:name="_GoBack"/>
+      <w:bookmarkEnd w:id="0"/>
     </w:p>
     <w:p>
       <w:pPr>
         <w:pStyle w:val="Heading1"/>
       </w:pPr>
-      <w:bookmarkStart w:id="0" w:name="_Toc476648563"/>
+      <w:bookmarkStart w:id="1" w:name="_Toc478715395"/>
       <w:r>
         <w:lastRenderedPageBreak/>
         <w:t>Inleiding</w:t>
       </w:r>
-      <w:bookmarkEnd w:id="0"/>
+      <w:bookmarkEnd w:id="1"/>
     </w:p>
     <w:p>
       <w:pPr>
@@ -4634,19 +4636,21 @@
       <w:pPr>
         <w:pStyle w:val="Heading1"/>
       </w:pPr>
-      <w:bookmarkStart w:id="1" w:name="_Toc476648564"/>
+      <w:bookmarkStart w:id="2" w:name="_Toc478715396"/>
       <w:r>
         <w:t>Tabellen</w:t>
       </w:r>
-      <w:bookmarkEnd w:id="1"/>
+      <w:bookmarkEnd w:id="2"/>
     </w:p>
     <w:p>
       <w:pPr>
         <w:pStyle w:val="Heading2"/>
       </w:pPr>
+      <w:bookmarkStart w:id="3" w:name="_Toc478715397"/>
       <w:r>
         <w:t>User</w:t>
       </w:r>
+      <w:bookmarkEnd w:id="3"/>
     </w:p>
     <w:tbl>
       <w:tblPr>
@@ -4974,8 +4978,6 @@
             <w:r>
               <w:t xml:space="preserve"> wordt</w:t>
             </w:r>
-            <w:bookmarkStart w:id="2" w:name="_GoBack"/>
-            <w:bookmarkEnd w:id="2"/>
           </w:p>
         </w:tc>
         <w:tc>
@@ -5115,9 +5117,11 @@
       <w:pPr>
         <w:pStyle w:val="Heading2"/>
       </w:pPr>
+      <w:bookmarkStart w:id="4" w:name="_Toc478715398"/>
       <w:r>
         <w:t>UserMeta</w:t>
       </w:r>
+      <w:bookmarkEnd w:id="4"/>
     </w:p>
     <w:tbl>
       <w:tblPr>
@@ -5471,9 +5475,11 @@
       <w:pPr>
         <w:pStyle w:val="Heading2"/>
       </w:pPr>
+      <w:bookmarkStart w:id="5" w:name="_Toc478715399"/>
       <w:r>
         <w:t>Task</w:t>
       </w:r>
+      <w:bookmarkEnd w:id="5"/>
     </w:p>
     <w:tbl>
       <w:tblPr>
@@ -6193,14 +6199,14 @@
       <w:pPr>
         <w:pStyle w:val="Heading1"/>
       </w:pPr>
-      <w:bookmarkStart w:id="3" w:name="_Toc475525103"/>
-      <w:bookmarkStart w:id="4" w:name="_Toc476648568"/>
+      <w:bookmarkStart w:id="6" w:name="_Toc475525103"/>
+      <w:bookmarkStart w:id="7" w:name="_Toc478715400"/>
       <w:r>
         <w:lastRenderedPageBreak/>
         <w:t>Revisies</w:t>
       </w:r>
-      <w:bookmarkEnd w:id="3"/>
-      <w:bookmarkEnd w:id="4"/>
+      <w:bookmarkEnd w:id="6"/>
+      <w:bookmarkEnd w:id="7"/>
     </w:p>
     <w:tbl>
       <w:tblPr>
@@ -8348,7 +8354,7 @@
 </file>
 
 <file path=customXml/itemProps2.xml><?xml version="1.0" encoding="utf-8"?>
-<ds:datastoreItem xmlns:ds="http://schemas.openxmlformats.org/officeDocument/2006/customXml" ds:itemID="{FE77DF3E-BE4C-46FB-91BF-BCE86B4BCD9F}">
+<ds:datastoreItem xmlns:ds="http://schemas.openxmlformats.org/officeDocument/2006/customXml" ds:itemID="{A15B4FE4-A7A9-4CF3-A176-87DB3F877E52}">
   <ds:schemaRefs>
     <ds:schemaRef ds:uri="http://schemas.openxmlformats.org/officeDocument/2006/bibliography"/>
   </ds:schemaRefs>

</xml_diff>